<commit_message>
powerpoint namespace, update doc for pptx-author.xsd
git-svn-id: svn+ssh://svn.marklogic.com/project/engsvn/MLOS/trunk/Office2007@54751 62cac252-8da6-4816-9e9d-6dc37b19578c
</commit_message>
<xml_diff>
--- a/Addins/Samples/PowerPoint/pptAuthor/pptAuthoringGuide.docx
+++ b/Addins/Samples/PowerPoint/pptAuthor/pptAuthoringGuide.docx
@@ -4145,7 +4145,17 @@
           <w:sz w:val="24"/>
           <w:szCs w:val="24"/>
         </w:rPr>
-        <w:t>pptA</w:t>
+        <w:t>ppt</w:t>
+      </w:r>
+      <w:r>
+        <w:rPr>
+          <w:rFonts w:ascii="Times New Roman" w:hAnsi="Times New Roman" w:cs="Times New Roman"/>
+          <w:bCs/>
+          <w:color w:val="000000"/>
+          <w:sz w:val="24"/>
+          <w:szCs w:val="24"/>
+        </w:rPr>
+        <w:t>x-a</w:t>
       </w:r>
       <w:r>
         <w:rPr>
@@ -16819,7 +16829,7 @@
 </file>
 
 <file path=customXml/itemProps1.xml><?xml version="1.0" encoding="utf-8"?>
-<ds:datastoreItem xmlns:ds="http://schemas.openxmlformats.org/officeDocument/2006/customXml" ds:itemID="{442CBCEF-76E0-4F50-8618-584339DC4409}">
+<ds:datastoreItem xmlns:ds="http://schemas.openxmlformats.org/officeDocument/2006/customXml" ds:itemID="{56E05245-12C9-41E0-9470-A95D38B21CAC}">
   <ds:schemaRefs>
     <ds:schemaRef ds:uri="http://schemas.openxmlformats.org/officeDocument/2006/bibliography"/>
   </ds:schemaRefs>

</xml_diff>

<commit_message>
guide in synch with codeplex
git-svn-id: svn+ssh://svn.marklogic.com/project/engsvn/MLOS/trunk/Office2007@54765 62cac252-8da6-4816-9e9d-6dc37b19578c
</commit_message>
<xml_diff>
--- a/Addins/Samples/PowerPoint/pptAuthor/pptAuthoringGuide.docx
+++ b/Addins/Samples/PowerPoint/pptAuthor/pptAuthoringGuide.docx
@@ -575,16 +575,13 @@
     <w:p>
       <w:pPr>
         <w:jc w:val="center"/>
-      </w:pPr>
-      <w:r>
         <w:rPr>
           <w:rFonts w:ascii="Times New Roman" w:hAnsi="Times New Roman" w:cs="Times New Roman"/>
           <w:color w:val="000000"/>
           <w:sz w:val="20"/>
           <w:szCs w:val="20"/>
         </w:rPr>
-        <w:t>© Copyright 2002-2010 by Mark</w:t>
-      </w:r>
+      </w:pPr>
       <w:r>
         <w:rPr>
           <w:rFonts w:ascii="Times New Roman" w:hAnsi="Times New Roman" w:cs="Times New Roman"/>
@@ -592,7 +589,650 @@
           <w:sz w:val="20"/>
           <w:szCs w:val="20"/>
         </w:rPr>
+        <w:t>© Copyright 2002-2010 by Mark</w:t>
+      </w:r>
+      <w:r>
+        <w:rPr>
+          <w:rFonts w:ascii="Times New Roman" w:hAnsi="Times New Roman" w:cs="Times New Roman"/>
+          <w:color w:val="000000"/>
+          <w:sz w:val="20"/>
+          <w:szCs w:val="20"/>
+        </w:rPr>
         <w:t>Logic Corporation. All rights reserved worldwide.</w:t>
+      </w:r>
+    </w:p>
+    <w:sdt>
+      <w:sdtPr>
+        <w:rPr>
+          <w:rFonts w:asciiTheme="minorHAnsi" w:eastAsiaTheme="minorHAnsi" w:hAnsiTheme="minorHAnsi" w:cstheme="minorBidi"/>
+          <w:b w:val="0"/>
+          <w:bCs w:val="0"/>
+          <w:color w:val="auto"/>
+          <w:sz w:val="22"/>
+          <w:szCs w:val="22"/>
+        </w:rPr>
+        <w:id w:val="31716393"/>
+        <w:docPartObj>
+          <w:docPartGallery w:val="Table of Contents"/>
+          <w:docPartUnique/>
+        </w:docPartObj>
+      </w:sdtPr>
+      <w:sdtContent>
+        <w:p>
+          <w:pPr>
+            <w:pStyle w:val="TOCHeading"/>
+          </w:pPr>
+          <w:r>
+            <w:rPr>
+              <w:sz w:val="36"/>
+              <w:szCs w:val="36"/>
+            </w:rPr>
+            <w:t>Contents</w:t>
+          </w:r>
+        </w:p>
+        <w:p>
+          <w:pPr>
+            <w:pStyle w:val="TOC1"/>
+            <w:tabs>
+              <w:tab w:val="left" w:pos="660"/>
+              <w:tab w:val="right" w:leader="dot" w:pos="9350"/>
+            </w:tabs>
+            <w:rPr>
+              <w:rFonts w:eastAsiaTheme="minorEastAsia"/>
+              <w:noProof/>
+            </w:rPr>
+          </w:pPr>
+          <w:r>
+            <w:fldChar w:fldCharType="begin"/>
+          </w:r>
+          <w:r>
+            <w:instrText xml:space="preserve"> TOC \o "1-3" \h \z \u </w:instrText>
+          </w:r>
+          <w:r>
+            <w:fldChar w:fldCharType="separate"/>
+          </w:r>
+          <w:hyperlink w:anchor="_Toc273629239" w:history="1">
+            <w:r>
+              <w:rPr>
+                <w:rStyle w:val="Hyperlink"/>
+                <w:rFonts w:ascii="Arial" w:hAnsi="Arial" w:cs="Arial"/>
+                <w:b/>
+                <w:bCs/>
+                <w:noProof/>
+              </w:rPr>
+              <w:t>1.0</w:t>
+            </w:r>
+            <w:r>
+              <w:rPr>
+                <w:rFonts w:eastAsiaTheme="minorEastAsia"/>
+                <w:noProof/>
+              </w:rPr>
+              <w:tab/>
+            </w:r>
+            <w:r>
+              <w:rPr>
+                <w:rStyle w:val="Hyperlink"/>
+                <w:rFonts w:ascii="Arial" w:hAnsi="Arial" w:cs="Arial"/>
+                <w:b/>
+                <w:bCs/>
+                <w:noProof/>
+              </w:rPr>
+              <w:t>Introduction</w:t>
+            </w:r>
+            <w:r>
+              <w:rPr>
+                <w:noProof/>
+                <w:webHidden/>
+              </w:rPr>
+              <w:tab/>
+            </w:r>
+            <w:r>
+              <w:rPr>
+                <w:noProof/>
+                <w:webHidden/>
+              </w:rPr>
+              <w:fldChar w:fldCharType="begin"/>
+            </w:r>
+            <w:r>
+              <w:rPr>
+                <w:noProof/>
+                <w:webHidden/>
+              </w:rPr>
+              <w:instrText xml:space="preserve"> PAGEREF _Toc273629239 \h </w:instrText>
+            </w:r>
+            <w:r>
+              <w:rPr>
+                <w:noProof/>
+                <w:webHidden/>
+              </w:rPr>
+            </w:r>
+            <w:r>
+              <w:rPr>
+                <w:noProof/>
+                <w:webHidden/>
+              </w:rPr>
+              <w:fldChar w:fldCharType="separate"/>
+            </w:r>
+            <w:r>
+              <w:rPr>
+                <w:noProof/>
+                <w:webHidden/>
+              </w:rPr>
+              <w:t>3</w:t>
+            </w:r>
+            <w:r>
+              <w:rPr>
+                <w:noProof/>
+                <w:webHidden/>
+              </w:rPr>
+              <w:fldChar w:fldCharType="end"/>
+            </w:r>
+          </w:hyperlink>
+        </w:p>
+        <w:p>
+          <w:pPr>
+            <w:pStyle w:val="TOC1"/>
+            <w:tabs>
+              <w:tab w:val="left" w:pos="660"/>
+              <w:tab w:val="right" w:leader="dot" w:pos="9350"/>
+            </w:tabs>
+            <w:rPr>
+              <w:rFonts w:eastAsiaTheme="minorEastAsia"/>
+              <w:noProof/>
+            </w:rPr>
+          </w:pPr>
+          <w:hyperlink w:anchor="_Toc273629240" w:history="1">
+            <w:r>
+              <w:rPr>
+                <w:rStyle w:val="Hyperlink"/>
+                <w:rFonts w:ascii="Arial" w:hAnsi="Arial" w:cs="Arial"/>
+                <w:b/>
+                <w:bCs/>
+                <w:noProof/>
+              </w:rPr>
+              <w:t>2.0</w:t>
+            </w:r>
+            <w:r>
+              <w:rPr>
+                <w:rFonts w:eastAsiaTheme="minorEastAsia"/>
+                <w:noProof/>
+              </w:rPr>
+              <w:tab/>
+            </w:r>
+            <w:r>
+              <w:rPr>
+                <w:rStyle w:val="Hyperlink"/>
+                <w:rFonts w:ascii="Arial" w:hAnsi="Arial" w:cs="Arial"/>
+                <w:b/>
+                <w:bCs/>
+                <w:noProof/>
+              </w:rPr>
+              <w:t>Up and Running</w:t>
+            </w:r>
+            <w:r>
+              <w:rPr>
+                <w:noProof/>
+                <w:webHidden/>
+              </w:rPr>
+              <w:tab/>
+            </w:r>
+            <w:r>
+              <w:rPr>
+                <w:noProof/>
+                <w:webHidden/>
+              </w:rPr>
+              <w:fldChar w:fldCharType="begin"/>
+            </w:r>
+            <w:r>
+              <w:rPr>
+                <w:noProof/>
+                <w:webHidden/>
+              </w:rPr>
+              <w:instrText xml:space="preserve"> PAGEREF _Toc273629240 \h </w:instrText>
+            </w:r>
+            <w:r>
+              <w:rPr>
+                <w:noProof/>
+                <w:webHidden/>
+              </w:rPr>
+            </w:r>
+            <w:r>
+              <w:rPr>
+                <w:noProof/>
+                <w:webHidden/>
+              </w:rPr>
+              <w:fldChar w:fldCharType="separate"/>
+            </w:r>
+            <w:r>
+              <w:rPr>
+                <w:noProof/>
+                <w:webHidden/>
+              </w:rPr>
+              <w:t>4</w:t>
+            </w:r>
+            <w:r>
+              <w:rPr>
+                <w:noProof/>
+                <w:webHidden/>
+              </w:rPr>
+              <w:fldChar w:fldCharType="end"/>
+            </w:r>
+          </w:hyperlink>
+        </w:p>
+        <w:p>
+          <w:pPr>
+            <w:pStyle w:val="TOC1"/>
+            <w:tabs>
+              <w:tab w:val="left" w:pos="660"/>
+              <w:tab w:val="right" w:leader="dot" w:pos="9350"/>
+            </w:tabs>
+            <w:rPr>
+              <w:rFonts w:eastAsiaTheme="minorEastAsia"/>
+              <w:noProof/>
+            </w:rPr>
+          </w:pPr>
+          <w:hyperlink w:anchor="_Toc273629241" w:history="1">
+            <w:r>
+              <w:rPr>
+                <w:rStyle w:val="Hyperlink"/>
+                <w:rFonts w:ascii="Arial" w:hAnsi="Arial" w:cs="Arial"/>
+                <w:b/>
+                <w:bCs/>
+                <w:noProof/>
+              </w:rPr>
+              <w:t>3.0</w:t>
+            </w:r>
+            <w:r>
+              <w:rPr>
+                <w:rFonts w:eastAsiaTheme="minorEastAsia"/>
+                <w:noProof/>
+              </w:rPr>
+              <w:tab/>
+            </w:r>
+            <w:r>
+              <w:rPr>
+                <w:rStyle w:val="Hyperlink"/>
+                <w:rFonts w:ascii="Arial" w:hAnsi="Arial" w:cs="Arial"/>
+                <w:b/>
+                <w:bCs/>
+                <w:noProof/>
+              </w:rPr>
+              <w:t>Custom Configuration</w:t>
+            </w:r>
+            <w:r>
+              <w:rPr>
+                <w:noProof/>
+                <w:webHidden/>
+              </w:rPr>
+              <w:tab/>
+            </w:r>
+            <w:r>
+              <w:rPr>
+                <w:noProof/>
+                <w:webHidden/>
+              </w:rPr>
+              <w:fldChar w:fldCharType="begin"/>
+            </w:r>
+            <w:r>
+              <w:rPr>
+                <w:noProof/>
+                <w:webHidden/>
+              </w:rPr>
+              <w:instrText xml:space="preserve"> PAGEREF _Toc273629241 \h </w:instrText>
+            </w:r>
+            <w:r>
+              <w:rPr>
+                <w:noProof/>
+                <w:webHidden/>
+              </w:rPr>
+            </w:r>
+            <w:r>
+              <w:rPr>
+                <w:noProof/>
+                <w:webHidden/>
+              </w:rPr>
+              <w:fldChar w:fldCharType="separate"/>
+            </w:r>
+            <w:r>
+              <w:rPr>
+                <w:noProof/>
+                <w:webHidden/>
+              </w:rPr>
+              <w:t>6</w:t>
+            </w:r>
+            <w:r>
+              <w:rPr>
+                <w:noProof/>
+                <w:webHidden/>
+              </w:rPr>
+              <w:fldChar w:fldCharType="end"/>
+            </w:r>
+          </w:hyperlink>
+        </w:p>
+        <w:p>
+          <w:pPr>
+            <w:pStyle w:val="TOC2"/>
+            <w:tabs>
+              <w:tab w:val="right" w:leader="dot" w:pos="9350"/>
+            </w:tabs>
+            <w:rPr>
+              <w:rFonts w:eastAsiaTheme="minorEastAsia"/>
+              <w:noProof/>
+            </w:rPr>
+          </w:pPr>
+          <w:hyperlink w:anchor="_Toc273629242" w:history="1">
+            <w:r>
+              <w:rPr>
+                <w:rStyle w:val="Hyperlink"/>
+                <w:rFonts w:ascii="Arial" w:hAnsi="Arial" w:cs="Arial"/>
+                <w:noProof/>
+              </w:rPr>
+              <w:t>3.1 Tagging</w:t>
+            </w:r>
+            <w:r>
+              <w:rPr>
+                <w:noProof/>
+                <w:webHidden/>
+              </w:rPr>
+              <w:tab/>
+            </w:r>
+            <w:r>
+              <w:rPr>
+                <w:noProof/>
+                <w:webHidden/>
+              </w:rPr>
+              <w:fldChar w:fldCharType="begin"/>
+            </w:r>
+            <w:r>
+              <w:rPr>
+                <w:noProof/>
+                <w:webHidden/>
+              </w:rPr>
+              <w:instrText xml:space="preserve"> PAGEREF _Toc273629242 \h </w:instrText>
+            </w:r>
+            <w:r>
+              <w:rPr>
+                <w:noProof/>
+                <w:webHidden/>
+              </w:rPr>
+            </w:r>
+            <w:r>
+              <w:rPr>
+                <w:noProof/>
+                <w:webHidden/>
+              </w:rPr>
+              <w:fldChar w:fldCharType="separate"/>
+            </w:r>
+            <w:r>
+              <w:rPr>
+                <w:noProof/>
+                <w:webHidden/>
+              </w:rPr>
+              <w:t>6</w:t>
+            </w:r>
+            <w:r>
+              <w:rPr>
+                <w:noProof/>
+                <w:webHidden/>
+              </w:rPr>
+              <w:fldChar w:fldCharType="end"/>
+            </w:r>
+          </w:hyperlink>
+        </w:p>
+        <w:p>
+          <w:pPr>
+            <w:pStyle w:val="TOC2"/>
+            <w:tabs>
+              <w:tab w:val="right" w:leader="dot" w:pos="9350"/>
+            </w:tabs>
+            <w:rPr>
+              <w:rFonts w:eastAsiaTheme="minorEastAsia"/>
+              <w:noProof/>
+            </w:rPr>
+          </w:pPr>
+          <w:hyperlink w:anchor="_Toc273629243" w:history="1">
+            <w:r>
+              <w:rPr>
+                <w:rStyle w:val="Hyperlink"/>
+                <w:rFonts w:ascii="Arial" w:hAnsi="Arial" w:cs="Arial"/>
+                <w:noProof/>
+              </w:rPr>
+              <w:t>3.2 Associating Custom Metadata</w:t>
+            </w:r>
+            <w:r>
+              <w:rPr>
+                <w:noProof/>
+                <w:webHidden/>
+              </w:rPr>
+              <w:tab/>
+            </w:r>
+            <w:r>
+              <w:rPr>
+                <w:noProof/>
+                <w:webHidden/>
+              </w:rPr>
+              <w:fldChar w:fldCharType="begin"/>
+            </w:r>
+            <w:r>
+              <w:rPr>
+                <w:noProof/>
+                <w:webHidden/>
+              </w:rPr>
+              <w:instrText xml:space="preserve"> PAGEREF _Toc273629243 \h </w:instrText>
+            </w:r>
+            <w:r>
+              <w:rPr>
+                <w:noProof/>
+                <w:webHidden/>
+              </w:rPr>
+            </w:r>
+            <w:r>
+              <w:rPr>
+                <w:noProof/>
+                <w:webHidden/>
+              </w:rPr>
+              <w:fldChar w:fldCharType="separate"/>
+            </w:r>
+            <w:r>
+              <w:rPr>
+                <w:noProof/>
+                <w:webHidden/>
+              </w:rPr>
+              <w:t>10</w:t>
+            </w:r>
+            <w:r>
+              <w:rPr>
+                <w:noProof/>
+                <w:webHidden/>
+              </w:rPr>
+              <w:fldChar w:fldCharType="end"/>
+            </w:r>
+          </w:hyperlink>
+        </w:p>
+        <w:p>
+          <w:pPr>
+            <w:pStyle w:val="TOC2"/>
+            <w:tabs>
+              <w:tab w:val="right" w:leader="dot" w:pos="9350"/>
+            </w:tabs>
+            <w:rPr>
+              <w:rFonts w:eastAsiaTheme="minorEastAsia"/>
+              <w:noProof/>
+            </w:rPr>
+          </w:pPr>
+          <w:hyperlink w:anchor="_Toc273629244" w:history="1">
+            <w:r>
+              <w:rPr>
+                <w:rStyle w:val="Hyperlink"/>
+                <w:rFonts w:ascii="Arial" w:hAnsi="Arial" w:cs="Arial"/>
+                <w:noProof/>
+              </w:rPr>
+              <w:t>3.3 Search and Reuse</w:t>
+            </w:r>
+            <w:r>
+              <w:rPr>
+                <w:noProof/>
+                <w:webHidden/>
+              </w:rPr>
+              <w:tab/>
+            </w:r>
+            <w:r>
+              <w:rPr>
+                <w:noProof/>
+                <w:webHidden/>
+              </w:rPr>
+              <w:fldChar w:fldCharType="begin"/>
+            </w:r>
+            <w:r>
+              <w:rPr>
+                <w:noProof/>
+                <w:webHidden/>
+              </w:rPr>
+              <w:instrText xml:space="preserve"> PAGEREF _Toc273629244 \h </w:instrText>
+            </w:r>
+            <w:r>
+              <w:rPr>
+                <w:noProof/>
+                <w:webHidden/>
+              </w:rPr>
+            </w:r>
+            <w:r>
+              <w:rPr>
+                <w:noProof/>
+                <w:webHidden/>
+              </w:rPr>
+              <w:fldChar w:fldCharType="separate"/>
+            </w:r>
+            <w:r>
+              <w:rPr>
+                <w:noProof/>
+                <w:webHidden/>
+              </w:rPr>
+              <w:t>12</w:t>
+            </w:r>
+            <w:r>
+              <w:rPr>
+                <w:noProof/>
+                <w:webHidden/>
+              </w:rPr>
+              <w:fldChar w:fldCharType="end"/>
+            </w:r>
+          </w:hyperlink>
+        </w:p>
+        <w:p>
+          <w:pPr>
+            <w:pStyle w:val="TOC1"/>
+            <w:tabs>
+              <w:tab w:val="left" w:pos="660"/>
+              <w:tab w:val="right" w:leader="dot" w:pos="9350"/>
+            </w:tabs>
+            <w:rPr>
+              <w:rFonts w:eastAsiaTheme="minorEastAsia"/>
+              <w:noProof/>
+            </w:rPr>
+          </w:pPr>
+          <w:hyperlink w:anchor="_Toc273629245" w:history="1">
+            <w:r>
+              <w:rPr>
+                <w:rStyle w:val="Hyperlink"/>
+                <w:rFonts w:ascii="Arial" w:hAnsi="Arial" w:cs="Arial"/>
+                <w:b/>
+                <w:bCs/>
+                <w:noProof/>
+              </w:rPr>
+              <w:t>4.0</w:t>
+            </w:r>
+            <w:r>
+              <w:rPr>
+                <w:rFonts w:eastAsiaTheme="minorEastAsia"/>
+                <w:noProof/>
+              </w:rPr>
+              <w:tab/>
+            </w:r>
+            <w:r>
+              <w:rPr>
+                <w:rStyle w:val="Hyperlink"/>
+                <w:rFonts w:ascii="Arial" w:hAnsi="Arial" w:cs="Arial"/>
+                <w:b/>
+                <w:bCs/>
+                <w:noProof/>
+              </w:rPr>
+              <w:t>Other Files of Interest</w:t>
+            </w:r>
+            <w:r>
+              <w:rPr>
+                <w:noProof/>
+                <w:webHidden/>
+              </w:rPr>
+              <w:tab/>
+            </w:r>
+            <w:r>
+              <w:rPr>
+                <w:noProof/>
+                <w:webHidden/>
+              </w:rPr>
+              <w:fldChar w:fldCharType="begin"/>
+            </w:r>
+            <w:r>
+              <w:rPr>
+                <w:noProof/>
+                <w:webHidden/>
+              </w:rPr>
+              <w:instrText xml:space="preserve"> PAGEREF _Toc273629245 \h </w:instrText>
+            </w:r>
+            <w:r>
+              <w:rPr>
+                <w:noProof/>
+                <w:webHidden/>
+              </w:rPr>
+            </w:r>
+            <w:r>
+              <w:rPr>
+                <w:noProof/>
+                <w:webHidden/>
+              </w:rPr>
+              <w:fldChar w:fldCharType="separate"/>
+            </w:r>
+            <w:r>
+              <w:rPr>
+                <w:noProof/>
+                <w:webHidden/>
+              </w:rPr>
+              <w:t>17</w:t>
+            </w:r>
+            <w:r>
+              <w:rPr>
+                <w:noProof/>
+                <w:webHidden/>
+              </w:rPr>
+              <w:fldChar w:fldCharType="end"/>
+            </w:r>
+          </w:hyperlink>
+        </w:p>
+        <w:p>
+          <w:r>
+            <w:fldChar w:fldCharType="end"/>
+          </w:r>
+        </w:p>
+      </w:sdtContent>
+    </w:sdt>
+    <w:p>
+      <w:pPr>
+        <w:rPr>
+          <w:rFonts w:ascii="Times New Roman" w:hAnsi="Times New Roman" w:cs="Times New Roman"/>
+          <w:color w:val="000000"/>
+          <w:sz w:val="20"/>
+          <w:szCs w:val="20"/>
+        </w:rPr>
+      </w:pPr>
+      <w:r>
+        <w:rPr>
+          <w:rFonts w:ascii="Times New Roman" w:hAnsi="Times New Roman" w:cs="Times New Roman"/>
+          <w:color w:val="000000"/>
+          <w:sz w:val="20"/>
+          <w:szCs w:val="20"/>
+        </w:rPr>
+        <w:br w:type="page"/>
       </w:r>
     </w:p>
     <w:p>
@@ -606,6 +1246,7 @@
         <w:autoSpaceDN w:val="0"/>
         <w:adjustRightInd w:val="0"/>
         <w:spacing w:after="0" w:line="240" w:lineRule="auto"/>
+        <w:outlineLvl w:val="0"/>
         <w:rPr>
           <w:rFonts w:ascii="Arial" w:hAnsi="Arial" w:cs="Arial"/>
           <w:b/>
@@ -615,6 +1256,7 @@
           <w:szCs w:val="32"/>
         </w:rPr>
       </w:pPr>
+      <w:bookmarkStart w:id="0" w:name="_Toc273629239"/>
       <w:r>
         <w:rPr>
           <w:rFonts w:ascii="Arial" w:hAnsi="Arial" w:cs="Arial"/>
@@ -627,6 +1269,7 @@
         <w:lastRenderedPageBreak/>
         <w:t>Introduction</w:t>
       </w:r>
+      <w:bookmarkEnd w:id="0"/>
     </w:p>
     <w:p>
       <w:pPr>
@@ -857,6 +1500,15 @@
         </w:rPr>
         <w:t>Office 2007</w:t>
       </w:r>
+      <w:r>
+        <w:rPr>
+          <w:rFonts w:ascii="Times New Roman" w:hAnsi="Times New Roman" w:cs="Times New Roman"/>
+          <w:color w:val="000000"/>
+          <w:sz w:val="24"/>
+          <w:szCs w:val="24"/>
+        </w:rPr>
+        <w:t xml:space="preserve"> or Office 2010 (32 bit)</w:t>
+      </w:r>
     </w:p>
     <w:p>
       <w:pPr>
@@ -1155,7 +1807,16 @@
           <w:sz w:val="24"/>
           <w:szCs w:val="24"/>
         </w:rPr>
-        <w:t xml:space="preserve"> application is not the Toolkit, nor does it encompass all Toolkit functionality.  This application was built as a solution to a specific use-case</w:t>
+        <w:t xml:space="preserve"> application is not the Toolkit, nor does it encompass all Toolkit functionality.  This application was built as a solution </w:t>
+      </w:r>
+      <w:r>
+        <w:rPr>
+          <w:rFonts w:ascii="Times New Roman" w:hAnsi="Times New Roman" w:cs="Times New Roman"/>
+          <w:color w:val="000000"/>
+          <w:sz w:val="24"/>
+          <w:szCs w:val="24"/>
+        </w:rPr>
+        <w:t>to common use cases</w:t>
       </w:r>
       <w:r>
         <w:rPr>
@@ -1425,7 +2086,16 @@
           <w:sz w:val="24"/>
           <w:szCs w:val="24"/>
         </w:rPr>
-        <w:t xml:space="preserve"> saved in MarkLogic Server to</w:t>
+        <w:t xml:space="preserve"> saved in MarkLogic Server </w:t>
+      </w:r>
+      <w:r>
+        <w:rPr>
+          <w:rFonts w:ascii="Times New Roman" w:hAnsi="Times New Roman" w:cs="Times New Roman"/>
+          <w:color w:val="000000"/>
+          <w:sz w:val="24"/>
+          <w:szCs w:val="24"/>
+        </w:rPr>
+        <w:t>within</w:t>
       </w:r>
       <w:r>
         <w:rPr>
@@ -1497,7 +2167,25 @@
           <w:sz w:val="24"/>
           <w:szCs w:val="24"/>
         </w:rPr>
-        <w:t xml:space="preserve"> any associated metadata</w:t>
+        <w:t xml:space="preserve"> </w:t>
+      </w:r>
+      <w:r>
+        <w:rPr>
+          <w:rFonts w:ascii="Times New Roman" w:hAnsi="Times New Roman" w:cs="Times New Roman"/>
+          <w:color w:val="000000"/>
+          <w:sz w:val="24"/>
+          <w:szCs w:val="24"/>
+        </w:rPr>
+        <w:t>all</w:t>
+      </w:r>
+      <w:r>
+        <w:rPr>
+          <w:rFonts w:ascii="Times New Roman" w:hAnsi="Times New Roman" w:cs="Times New Roman"/>
+          <w:color w:val="000000"/>
+          <w:sz w:val="24"/>
+          <w:szCs w:val="24"/>
+        </w:rPr>
+        <w:t xml:space="preserve"> associated metadata</w:t>
       </w:r>
       <w:r>
         <w:rPr>
@@ -1881,6 +2569,7 @@
         <w:autoSpaceDN w:val="0"/>
         <w:adjustRightInd w:val="0"/>
         <w:spacing w:after="0" w:line="240" w:lineRule="auto"/>
+        <w:outlineLvl w:val="0"/>
         <w:rPr>
           <w:rFonts w:ascii="Arial" w:hAnsi="Arial" w:cs="Arial"/>
           <w:b/>
@@ -1890,6 +2579,7 @@
           <w:szCs w:val="32"/>
         </w:rPr>
       </w:pPr>
+      <w:bookmarkStart w:id="1" w:name="_Toc273629240"/>
       <w:r>
         <w:rPr>
           <w:rFonts w:ascii="Arial" w:hAnsi="Arial" w:cs="Arial"/>
@@ -1902,6 +2592,7 @@
         <w:lastRenderedPageBreak/>
         <w:t>Up and Running</w:t>
       </w:r>
+      <w:bookmarkEnd w:id="1"/>
     </w:p>
     <w:p>
       <w:pPr>
@@ -2127,7 +2818,7 @@
           <w:sz w:val="24"/>
           <w:szCs w:val="24"/>
         </w:rPr>
-        <w:t xml:space="preserve">that you can minimize the required configuration to 2 places for deployment.  Let’s quickly look at each are that requires update.  </w:t>
+        <w:t xml:space="preserve">that you can minimize the required configuration to 2 places for deployment.  </w:t>
       </w:r>
     </w:p>
     <w:p>
@@ -2246,6 +2937,11 @@
     </w:p>
     <w:p>
       <w:pPr>
+        <w:pStyle w:val="ListParagraph"/>
+        <w:numPr>
+          <w:ilvl w:val="0"/>
+          <w:numId w:val="28"/>
+        </w:numPr>
         <w:autoSpaceDE w:val="0"/>
         <w:autoSpaceDN w:val="0"/>
         <w:adjustRightInd w:val="0"/>
@@ -2302,46 +2998,61 @@
         </w:rPr>
         <w:t>the HTTP Server on port 8000 is:</w:t>
       </w:r>
-    </w:p>
-    <w:p>
-      <w:pPr>
-        <w:autoSpaceDE w:val="0"/>
-        <w:autoSpaceDN w:val="0"/>
-        <w:adjustRightInd w:val="0"/>
-        <w:spacing w:after="0" w:line="240" w:lineRule="auto"/>
-        <w:rPr>
-          <w:rFonts w:ascii="Times New Roman" w:hAnsi="Times New Roman" w:cs="Times New Roman"/>
-          <w:color w:val="000000"/>
-          <w:sz w:val="24"/>
-          <w:szCs w:val="24"/>
-        </w:rPr>
-      </w:pPr>
-      <w:r>
-        <w:rPr>
-          <w:rFonts w:ascii="Times New Roman" w:hAnsi="Times New Roman" w:cs="Times New Roman"/>
-          <w:color w:val="000000"/>
-          <w:sz w:val="24"/>
-          <w:szCs w:val="24"/>
-        </w:rPr>
-        <w:t xml:space="preserve"> &lt;Server-Install-Directory&gt;\Docs</w:t>
-      </w:r>
-    </w:p>
-    <w:p>
-      <w:pPr>
-        <w:autoSpaceDE w:val="0"/>
-        <w:autoSpaceDN w:val="0"/>
-        <w:adjustRightInd w:val="0"/>
-        <w:spacing w:after="0" w:line="240" w:lineRule="auto"/>
-        <w:rPr>
-          <w:rFonts w:ascii="Times New Roman" w:hAnsi="Times New Roman" w:cs="Times New Roman"/>
-          <w:color w:val="000000"/>
-          <w:sz w:val="24"/>
-          <w:szCs w:val="24"/>
-        </w:rPr>
-      </w:pPr>
-    </w:p>
-    <w:p>
-      <w:pPr>
+      <w:r>
+        <w:rPr>
+          <w:rFonts w:ascii="Times New Roman" w:hAnsi="Times New Roman" w:cs="Times New Roman"/>
+          <w:color w:val="000000"/>
+          <w:sz w:val="24"/>
+          <w:szCs w:val="24"/>
+        </w:rPr>
+        <w:t xml:space="preserve"> </w:t>
+      </w:r>
+    </w:p>
+    <w:p>
+      <w:pPr>
+        <w:pStyle w:val="ListParagraph"/>
+        <w:autoSpaceDE w:val="0"/>
+        <w:autoSpaceDN w:val="0"/>
+        <w:adjustRightInd w:val="0"/>
+        <w:spacing w:after="0" w:line="240" w:lineRule="auto"/>
+        <w:rPr>
+          <w:rFonts w:ascii="Times New Roman" w:hAnsi="Times New Roman" w:cs="Times New Roman"/>
+          <w:color w:val="000000"/>
+          <w:sz w:val="24"/>
+          <w:szCs w:val="24"/>
+        </w:rPr>
+      </w:pPr>
+      <w:r>
+        <w:rPr>
+          <w:rFonts w:ascii="Times New Roman" w:hAnsi="Times New Roman" w:cs="Times New Roman"/>
+          <w:color w:val="000000"/>
+          <w:sz w:val="24"/>
+          <w:szCs w:val="24"/>
+        </w:rPr>
+        <w:t>&lt;Server-Install-Directory&gt;\Docs</w:t>
+      </w:r>
+    </w:p>
+    <w:p>
+      <w:pPr>
+        <w:autoSpaceDE w:val="0"/>
+        <w:autoSpaceDN w:val="0"/>
+        <w:adjustRightInd w:val="0"/>
+        <w:spacing w:after="0" w:line="240" w:lineRule="auto"/>
+        <w:rPr>
+          <w:rFonts w:ascii="Times New Roman" w:hAnsi="Times New Roman" w:cs="Times New Roman"/>
+          <w:color w:val="000000"/>
+          <w:sz w:val="24"/>
+          <w:szCs w:val="24"/>
+        </w:rPr>
+      </w:pPr>
+    </w:p>
+    <w:p>
+      <w:pPr>
+        <w:pStyle w:val="ListParagraph"/>
+        <w:numPr>
+          <w:ilvl w:val="0"/>
+          <w:numId w:val="28"/>
+        </w:numPr>
         <w:autoSpaceDE w:val="0"/>
         <w:autoSpaceDN w:val="0"/>
         <w:adjustRightInd w:val="0"/>
@@ -2362,9 +3073,19 @@
         </w:rPr>
         <w:t>So we place the Author directory for the Sample application at:</w:t>
       </w:r>
-    </w:p>
-    <w:p>
-      <w:pPr>
+      <w:r>
+        <w:rPr>
+          <w:rFonts w:ascii="Times New Roman" w:hAnsi="Times New Roman" w:cs="Times New Roman"/>
+          <w:color w:val="000000"/>
+          <w:sz w:val="24"/>
+          <w:szCs w:val="24"/>
+        </w:rPr>
+        <w:t xml:space="preserve"> </w:t>
+      </w:r>
+    </w:p>
+    <w:p>
+      <w:pPr>
+        <w:pStyle w:val="ListParagraph"/>
         <w:autoSpaceDE w:val="0"/>
         <w:autoSpaceDN w:val="0"/>
         <w:adjustRightInd w:val="0"/>
@@ -3060,6 +3781,20 @@
         <w:spacing w:after="0" w:line="240" w:lineRule="auto"/>
         <w:rPr>
           <w:rFonts w:ascii="Times New Roman" w:hAnsi="Times New Roman" w:cs="Times New Roman"/>
+          <w:color w:val="000000"/>
+          <w:sz w:val="24"/>
+          <w:szCs w:val="24"/>
+        </w:rPr>
+      </w:pPr>
+    </w:p>
+    <w:p>
+      <w:pPr>
+        <w:autoSpaceDE w:val="0"/>
+        <w:autoSpaceDN w:val="0"/>
+        <w:adjustRightInd w:val="0"/>
+        <w:spacing w:after="0" w:line="240" w:lineRule="auto"/>
+        <w:rPr>
+          <w:rFonts w:ascii="Times New Roman" w:hAnsi="Times New Roman" w:cs="Times New Roman"/>
           <w:b/>
           <w:color w:val="000000"/>
           <w:sz w:val="28"/>
@@ -3785,7 +4520,25 @@
           <w:sz w:val="24"/>
           <w:szCs w:val="24"/>
         </w:rPr>
-        <w:t xml:space="preserve">So that’s it. After you’ve updated these 3 files, the next time you open </w:t>
+        <w:t xml:space="preserve">So that’s it. After you’ve updated these 3 </w:t>
+      </w:r>
+      <w:r>
+        <w:rPr>
+          <w:rFonts w:ascii="Times New Roman" w:hAnsi="Times New Roman" w:cs="Times New Roman"/>
+          <w:color w:val="000000"/>
+          <w:sz w:val="24"/>
+          <w:szCs w:val="24"/>
+        </w:rPr>
+        <w:t>items</w:t>
+      </w:r>
+      <w:r>
+        <w:rPr>
+          <w:rFonts w:ascii="Times New Roman" w:hAnsi="Times New Roman" w:cs="Times New Roman"/>
+          <w:color w:val="000000"/>
+          <w:sz w:val="24"/>
+          <w:szCs w:val="24"/>
+        </w:rPr>
+        <w:t xml:space="preserve">, the next time you open </w:t>
       </w:r>
       <w:r>
         <w:rPr>
@@ -4055,6 +4808,7 @@
         <w:autoSpaceDN w:val="0"/>
         <w:adjustRightInd w:val="0"/>
         <w:spacing w:after="0" w:line="240" w:lineRule="auto"/>
+        <w:outlineLvl w:val="0"/>
         <w:rPr>
           <w:rFonts w:ascii="Arial" w:hAnsi="Arial" w:cs="Arial"/>
           <w:b/>
@@ -4064,6 +4818,7 @@
           <w:szCs w:val="32"/>
         </w:rPr>
       </w:pPr>
+      <w:bookmarkStart w:id="2" w:name="_Toc273629241"/>
       <w:r>
         <w:rPr>
           <w:rFonts w:ascii="Arial" w:hAnsi="Arial" w:cs="Arial"/>
@@ -4076,6 +4831,7 @@
         <w:lastRenderedPageBreak/>
         <w:t>Custom Configuration</w:t>
       </w:r>
+      <w:bookmarkEnd w:id="2"/>
     </w:p>
     <w:p>
       <w:pPr>
@@ -4473,50 +5229,54 @@
           <w:rFonts w:ascii="Times New Roman" w:hAnsi="Times New Roman" w:cs="Times New Roman"/>
           <w:bCs/>
           <w:color w:val="000000"/>
-          <w:sz w:val="24"/>
-          <w:szCs w:val="24"/>
-        </w:rPr>
-      </w:pPr>
-    </w:p>
-    <w:p>
-      <w:pPr>
-        <w:autoSpaceDE w:val="0"/>
-        <w:autoSpaceDN w:val="0"/>
-        <w:adjustRightInd w:val="0"/>
-        <w:spacing w:after="0" w:line="240" w:lineRule="auto"/>
-        <w:rPr>
-          <w:rFonts w:ascii="Times New Roman" w:hAnsi="Times New Roman" w:cs="Times New Roman"/>
-          <w:bCs/>
-          <w:color w:val="000000"/>
-          <w:sz w:val="24"/>
-          <w:szCs w:val="24"/>
-        </w:rPr>
-      </w:pPr>
-    </w:p>
-    <w:p>
-      <w:pPr>
-        <w:autoSpaceDE w:val="0"/>
-        <w:autoSpaceDN w:val="0"/>
-        <w:adjustRightInd w:val="0"/>
-        <w:spacing w:after="0" w:line="240" w:lineRule="auto"/>
-        <w:rPr>
-          <w:rFonts w:ascii="Times New Roman" w:hAnsi="Times New Roman" w:cs="Times New Roman"/>
-          <w:b/>
-          <w:bCs/>
-          <w:sz w:val="24"/>
-          <w:szCs w:val="24"/>
-        </w:rPr>
-      </w:pPr>
-      <w:r>
-        <w:rPr>
-          <w:rFonts w:ascii="Times New Roman" w:hAnsi="Times New Roman" w:cs="Times New Roman"/>
-          <w:b/>
-          <w:bCs/>
-          <w:sz w:val="24"/>
-          <w:szCs w:val="24"/>
-        </w:rPr>
-        <w:t>Tags</w:t>
-      </w:r>
+          <w:sz w:val="28"/>
+          <w:szCs w:val="28"/>
+        </w:rPr>
+      </w:pPr>
+    </w:p>
+    <w:p>
+      <w:pPr>
+        <w:pStyle w:val="Heading2"/>
+        <w:rPr>
+          <w:rFonts w:ascii="Arial" w:hAnsi="Arial" w:cs="Arial"/>
+          <w:bCs w:val="0"/>
+          <w:color w:val="auto"/>
+          <w:sz w:val="28"/>
+          <w:szCs w:val="28"/>
+        </w:rPr>
+      </w:pPr>
+      <w:bookmarkStart w:id="3" w:name="_Toc273629242"/>
+      <w:r>
+        <w:rPr>
+          <w:rFonts w:ascii="Arial" w:hAnsi="Arial" w:cs="Arial"/>
+          <w:bCs w:val="0"/>
+          <w:color w:val="auto"/>
+          <w:sz w:val="28"/>
+          <w:szCs w:val="28"/>
+        </w:rPr>
+        <w:t xml:space="preserve">3.1 </w:t>
+      </w:r>
+      <w:r>
+        <w:rPr>
+          <w:rFonts w:ascii="Arial" w:hAnsi="Arial" w:cs="Arial"/>
+          <w:bCs w:val="0"/>
+          <w:color w:val="auto"/>
+          <w:sz w:val="28"/>
+          <w:szCs w:val="28"/>
+        </w:rPr>
+        <w:t>T</w:t>
+      </w:r>
+      <w:r>
+        <w:rPr>
+          <w:rFonts w:ascii="Arial" w:hAnsi="Arial" w:cs="Arial"/>
+          <w:bCs w:val="0"/>
+          <w:color w:val="auto"/>
+          <w:sz w:val="28"/>
+          <w:szCs w:val="28"/>
+        </w:rPr>
+        <w:t>agging</w:t>
+      </w:r>
+      <w:bookmarkEnd w:id="3"/>
     </w:p>
     <w:p>
       <w:pPr>
@@ -5978,21 +6738,6 @@
           <w:szCs w:val="24"/>
         </w:rPr>
       </w:pPr>
-    </w:p>
-    <w:p>
-      <w:pPr>
-        <w:autoSpaceDE w:val="0"/>
-        <w:autoSpaceDN w:val="0"/>
-        <w:adjustRightInd w:val="0"/>
-        <w:spacing w:after="0" w:line="240" w:lineRule="auto"/>
-        <w:rPr>
-          <w:rFonts w:ascii="Times New Roman" w:hAnsi="Times New Roman" w:cs="Times New Roman"/>
-          <w:bCs/>
-          <w:color w:val="000000"/>
-          <w:sz w:val="24"/>
-          <w:szCs w:val="24"/>
-        </w:rPr>
-      </w:pPr>
       <w:r>
         <w:rPr>
           <w:rFonts w:ascii="Times New Roman" w:hAnsi="Times New Roman" w:cs="Times New Roman"/>
@@ -6004,9 +6749,9 @@
         </w:rPr>
         <w:drawing>
           <wp:inline distT="0" distB="0" distL="0" distR="0">
-            <wp:extent cx="4295775" cy="3505200"/>
-            <wp:effectExtent l="19050" t="0" r="9525" b="0"/>
-            <wp:docPr id="3" name="Picture 2" descr="tags3.PNG"/>
+            <wp:extent cx="4286250" cy="3314700"/>
+            <wp:effectExtent l="19050" t="0" r="0" b="0"/>
+            <wp:docPr id="11" name="Picture 10" descr="tags2.PNG"/>
             <wp:cNvGraphicFramePr>
               <a:graphicFrameLocks xmlns:a="http://schemas.openxmlformats.org/drawingml/2006/main" noChangeAspect="1"/>
             </wp:cNvGraphicFramePr>
@@ -6014,7 +6759,7 @@
               <a:graphicData uri="http://schemas.openxmlformats.org/drawingml/2006/picture">
                 <pic:pic xmlns:pic="http://schemas.openxmlformats.org/drawingml/2006/picture">
                   <pic:nvPicPr>
-                    <pic:cNvPr id="0" name="tags3.PNG"/>
+                    <pic:cNvPr id="0" name="tags2.PNG"/>
                     <pic:cNvPicPr/>
                   </pic:nvPicPr>
                   <pic:blipFill>
@@ -6026,7 +6771,7 @@
                   <pic:spPr>
                     <a:xfrm>
                       <a:off x="0" y="0"/>
-                      <a:ext cx="4295775" cy="3505200"/>
+                      <a:ext cx="4286250" cy="3314700"/>
                     </a:xfrm>
                     <a:prstGeom prst="rect">
                       <a:avLst/>
@@ -6151,7 +6896,7 @@
           <w:sz w:val="24"/>
           <w:szCs w:val="24"/>
         </w:rPr>
-        <w:t xml:space="preserve"> a red delete icon next to the </w:t>
+        <w:t xml:space="preserve"> a delete icon next to the </w:t>
       </w:r>
       <w:r>
         <w:rPr>
@@ -6269,6 +7014,51 @@
           <w:rFonts w:ascii="Times New Roman" w:hAnsi="Times New Roman" w:cs="Times New Roman"/>
           <w:bCs/>
           <w:color w:val="000000"/>
+          <w:sz w:val="24"/>
+          <w:szCs w:val="24"/>
+        </w:rPr>
+      </w:pPr>
+    </w:p>
+    <w:p>
+      <w:pPr>
+        <w:autoSpaceDE w:val="0"/>
+        <w:autoSpaceDN w:val="0"/>
+        <w:adjustRightInd w:val="0"/>
+        <w:spacing w:after="0" w:line="240" w:lineRule="auto"/>
+        <w:rPr>
+          <w:rFonts w:ascii="Times New Roman" w:hAnsi="Times New Roman" w:cs="Times New Roman"/>
+          <w:bCs/>
+          <w:color w:val="1F497D" w:themeColor="text2"/>
+          <w:sz w:val="24"/>
+          <w:szCs w:val="24"/>
+        </w:rPr>
+      </w:pPr>
+    </w:p>
+    <w:p>
+      <w:pPr>
+        <w:autoSpaceDE w:val="0"/>
+        <w:autoSpaceDN w:val="0"/>
+        <w:adjustRightInd w:val="0"/>
+        <w:spacing w:after="0" w:line="240" w:lineRule="auto"/>
+        <w:rPr>
+          <w:rFonts w:ascii="Times New Roman" w:hAnsi="Times New Roman" w:cs="Times New Roman"/>
+          <w:bCs/>
+          <w:color w:val="1F497D" w:themeColor="text2"/>
+          <w:sz w:val="24"/>
+          <w:szCs w:val="24"/>
+        </w:rPr>
+      </w:pPr>
+    </w:p>
+    <w:p>
+      <w:pPr>
+        <w:autoSpaceDE w:val="0"/>
+        <w:autoSpaceDN w:val="0"/>
+        <w:adjustRightInd w:val="0"/>
+        <w:spacing w:after="0" w:line="240" w:lineRule="auto"/>
+        <w:rPr>
+          <w:rFonts w:ascii="Times New Roman" w:hAnsi="Times New Roman" w:cs="Times New Roman"/>
+          <w:bCs/>
+          <w:color w:val="1F497D" w:themeColor="text2"/>
           <w:sz w:val="24"/>
           <w:szCs w:val="24"/>
         </w:rPr>
@@ -7278,7 +8068,7 @@
           <w:sz w:val="24"/>
           <w:szCs w:val="24"/>
         </w:rPr>
-        <w:t>So for tags displayed in the Properties panel, when you click the red delete button to remove a tag, you are also removing the tag’s associated custom metadata part.</w:t>
+        <w:t>So for tags displayed in the Properties panel, when you click the delete button to remove a tag, you are also removing the tag’s associated custom metadata part.</w:t>
       </w:r>
     </w:p>
     <w:p>
@@ -7494,42 +8284,38 @@
     </w:p>
     <w:p>
       <w:pPr>
-        <w:autoSpaceDE w:val="0"/>
-        <w:autoSpaceDN w:val="0"/>
-        <w:adjustRightInd w:val="0"/>
-        <w:spacing w:after="0" w:line="240" w:lineRule="auto"/>
-        <w:rPr>
-          <w:rFonts w:ascii="Times New Roman" w:hAnsi="Times New Roman" w:cs="Times New Roman"/>
-          <w:b/>
-          <w:bCs/>
+        <w:pStyle w:val="Heading2"/>
+        <w:rPr>
+          <w:rFonts w:ascii="Arial" w:hAnsi="Arial" w:cs="Arial"/>
+          <w:bCs w:val="0"/>
           <w:color w:val="000000"/>
           <w:sz w:val="28"/>
           <w:szCs w:val="28"/>
         </w:rPr>
       </w:pPr>
-      <w:r>
-        <w:rPr>
-          <w:rFonts w:ascii="Times New Roman" w:hAnsi="Times New Roman" w:cs="Times New Roman"/>
-          <w:b/>
-          <w:bCs/>
+      <w:bookmarkStart w:id="4" w:name="_Toc273629243"/>
+      <w:r>
+        <w:rPr>
+          <w:rFonts w:ascii="Arial" w:hAnsi="Arial" w:cs="Arial"/>
+          <w:bCs w:val="0"/>
           <w:color w:val="000000"/>
           <w:sz w:val="28"/>
           <w:szCs w:val="28"/>
         </w:rPr>
         <w:lastRenderedPageBreak/>
-        <w:t>metadata</w:t>
-      </w:r>
-      <w:r>
-        <w:rPr>
-          <w:rFonts w:ascii="Times New Roman" w:hAnsi="Times New Roman" w:cs="Times New Roman"/>
-          <w:b/>
-          <w:bCs/>
+        <w:t xml:space="preserve">3.2 </w:t>
+      </w:r>
+      <w:r>
+        <w:rPr>
+          <w:rFonts w:ascii="Arial" w:hAnsi="Arial" w:cs="Arial"/>
+          <w:bCs w:val="0"/>
           <w:color w:val="000000"/>
           <w:sz w:val="28"/>
           <w:szCs w:val="28"/>
         </w:rPr>
-        <w:t>.xml</w:t>
-      </w:r>
+        <w:t>Associating Custom Metadata</w:t>
+      </w:r>
+      <w:bookmarkEnd w:id="4"/>
     </w:p>
     <w:p>
       <w:pPr>
@@ -7680,6 +8466,59 @@
           <w:szCs w:val="24"/>
         </w:rPr>
         <w:t>We are using dublin core metadata for the Authoring sample application.</w:t>
+      </w:r>
+    </w:p>
+    <w:p>
+      <w:pPr>
+        <w:autoSpaceDE w:val="0"/>
+        <w:autoSpaceDN w:val="0"/>
+        <w:adjustRightInd w:val="0"/>
+        <w:spacing w:after="0" w:line="240" w:lineRule="auto"/>
+        <w:rPr>
+          <w:rFonts w:ascii="Times New Roman" w:hAnsi="Times New Roman" w:cs="Times New Roman"/>
+          <w:bCs/>
+          <w:color w:val="000000"/>
+          <w:sz w:val="24"/>
+          <w:szCs w:val="24"/>
+        </w:rPr>
+      </w:pPr>
+    </w:p>
+    <w:p>
+      <w:pPr>
+        <w:autoSpaceDE w:val="0"/>
+        <w:autoSpaceDN w:val="0"/>
+        <w:adjustRightInd w:val="0"/>
+        <w:spacing w:after="0" w:line="240" w:lineRule="auto"/>
+        <w:rPr>
+          <w:rFonts w:ascii="Times New Roman" w:hAnsi="Times New Roman" w:cs="Times New Roman"/>
+          <w:b/>
+          <w:bCs/>
+          <w:color w:val="000000"/>
+          <w:sz w:val="28"/>
+          <w:szCs w:val="28"/>
+        </w:rPr>
+      </w:pPr>
+      <w:r>
+        <w:rPr>
+          <w:rFonts w:ascii="Times New Roman" w:hAnsi="Times New Roman" w:cs="Times New Roman"/>
+          <w:b/>
+          <w:bCs/>
+          <w:color w:val="000000"/>
+          <w:sz w:val="28"/>
+          <w:szCs w:val="28"/>
+        </w:rPr>
+        <w:t>metadata</w:t>
+      </w:r>
+      <w:r>
+        <w:rPr>
+          <w:rFonts w:ascii="Times New Roman" w:hAnsi="Times New Roman" w:cs="Times New Roman"/>
+          <w:b/>
+          <w:bCs/>
+          <w:color w:val="000000"/>
+          <w:sz w:val="28"/>
+          <w:szCs w:val="28"/>
+        </w:rPr>
+        <w:t>.xml</w:t>
       </w:r>
     </w:p>
     <w:p>
@@ -7938,13 +8777,70 @@
           <w:szCs w:val="24"/>
         </w:rPr>
       </w:pPr>
-      <w:r>
-        <w:rPr>
-          <w:rFonts w:ascii="Times New Roman" w:hAnsi="Times New Roman" w:cs="Times New Roman"/>
-          <w:bCs/>
-          <w:sz w:val="24"/>
-          <w:szCs w:val="24"/>
-        </w:rPr>
+    </w:p>
+    <w:p>
+      <w:pPr>
+        <w:autoSpaceDE w:val="0"/>
+        <w:autoSpaceDN w:val="0"/>
+        <w:adjustRightInd w:val="0"/>
+        <w:spacing w:after="0" w:line="240" w:lineRule="auto"/>
+        <w:rPr>
+          <w:rFonts w:ascii="Times New Roman" w:hAnsi="Times New Roman" w:cs="Times New Roman"/>
+          <w:bCs/>
+          <w:sz w:val="24"/>
+          <w:szCs w:val="24"/>
+        </w:rPr>
+      </w:pPr>
+    </w:p>
+    <w:p>
+      <w:pPr>
+        <w:autoSpaceDE w:val="0"/>
+        <w:autoSpaceDN w:val="0"/>
+        <w:adjustRightInd w:val="0"/>
+        <w:spacing w:after="0" w:line="240" w:lineRule="auto"/>
+        <w:rPr>
+          <w:rFonts w:ascii="Times New Roman" w:hAnsi="Times New Roman" w:cs="Times New Roman"/>
+          <w:bCs/>
+          <w:sz w:val="24"/>
+          <w:szCs w:val="24"/>
+        </w:rPr>
+      </w:pPr>
+    </w:p>
+    <w:p>
+      <w:pPr>
+        <w:autoSpaceDE w:val="0"/>
+        <w:autoSpaceDN w:val="0"/>
+        <w:adjustRightInd w:val="0"/>
+        <w:spacing w:after="0" w:line="240" w:lineRule="auto"/>
+        <w:rPr>
+          <w:rFonts w:ascii="Times New Roman" w:hAnsi="Times New Roman" w:cs="Times New Roman"/>
+          <w:bCs/>
+          <w:sz w:val="24"/>
+          <w:szCs w:val="24"/>
+        </w:rPr>
+      </w:pPr>
+    </w:p>
+    <w:p>
+      <w:pPr>
+        <w:autoSpaceDE w:val="0"/>
+        <w:autoSpaceDN w:val="0"/>
+        <w:adjustRightInd w:val="0"/>
+        <w:spacing w:after="0" w:line="240" w:lineRule="auto"/>
+        <w:rPr>
+          <w:rFonts w:ascii="Times New Roman" w:hAnsi="Times New Roman" w:cs="Times New Roman"/>
+          <w:bCs/>
+          <w:sz w:val="24"/>
+          <w:szCs w:val="24"/>
+        </w:rPr>
+      </w:pPr>
+      <w:r>
+        <w:rPr>
+          <w:rFonts w:ascii="Times New Roman" w:hAnsi="Times New Roman" w:cs="Times New Roman"/>
+          <w:bCs/>
+          <w:sz w:val="24"/>
+          <w:szCs w:val="24"/>
+        </w:rPr>
+        <w:lastRenderedPageBreak/>
         <w:br/>
         <w:t>The possible elements available for simple dublin core metadata are:</w:t>
       </w:r>
@@ -8621,41 +9517,390 @@
         <w:adjustRightInd w:val="0"/>
         <w:spacing w:after="0" w:line="240" w:lineRule="auto"/>
         <w:rPr>
+          <w:sz w:val="24"/>
+          <w:szCs w:val="24"/>
+        </w:rPr>
+      </w:pPr>
+    </w:p>
+    <w:p>
+      <w:pPr>
+        <w:autoSpaceDE w:val="0"/>
+        <w:autoSpaceDN w:val="0"/>
+        <w:adjustRightInd w:val="0"/>
+        <w:spacing w:after="0" w:line="240" w:lineRule="auto"/>
+        <w:rPr>
+          <w:sz w:val="24"/>
+          <w:szCs w:val="24"/>
+        </w:rPr>
+      </w:pPr>
+    </w:p>
+    <w:p>
+      <w:pPr>
+        <w:autoSpaceDE w:val="0"/>
+        <w:autoSpaceDN w:val="0"/>
+        <w:adjustRightInd w:val="0"/>
+        <w:spacing w:after="0" w:line="240" w:lineRule="auto"/>
+        <w:rPr>
+          <w:sz w:val="24"/>
+          <w:szCs w:val="24"/>
+        </w:rPr>
+      </w:pPr>
+    </w:p>
+    <w:p>
+      <w:pPr>
+        <w:autoSpaceDE w:val="0"/>
+        <w:autoSpaceDN w:val="0"/>
+        <w:adjustRightInd w:val="0"/>
+        <w:spacing w:after="0" w:line="240" w:lineRule="auto"/>
+        <w:rPr>
+          <w:sz w:val="24"/>
+          <w:szCs w:val="24"/>
+        </w:rPr>
+      </w:pPr>
+    </w:p>
+    <w:p>
+      <w:pPr>
+        <w:autoSpaceDE w:val="0"/>
+        <w:autoSpaceDN w:val="0"/>
+        <w:adjustRightInd w:val="0"/>
+        <w:spacing w:after="0" w:line="240" w:lineRule="auto"/>
+        <w:rPr>
+          <w:sz w:val="24"/>
+          <w:szCs w:val="24"/>
+        </w:rPr>
+      </w:pPr>
+    </w:p>
+    <w:p>
+      <w:pPr>
+        <w:autoSpaceDE w:val="0"/>
+        <w:autoSpaceDN w:val="0"/>
+        <w:adjustRightInd w:val="0"/>
+        <w:spacing w:after="0" w:line="240" w:lineRule="auto"/>
+        <w:rPr>
+          <w:sz w:val="24"/>
+          <w:szCs w:val="24"/>
+        </w:rPr>
+      </w:pPr>
+    </w:p>
+    <w:p>
+      <w:pPr>
+        <w:autoSpaceDE w:val="0"/>
+        <w:autoSpaceDN w:val="0"/>
+        <w:adjustRightInd w:val="0"/>
+        <w:spacing w:after="0" w:line="240" w:lineRule="auto"/>
+        <w:rPr>
+          <w:sz w:val="24"/>
+          <w:szCs w:val="24"/>
+        </w:rPr>
+      </w:pPr>
+    </w:p>
+    <w:p>
+      <w:pPr>
+        <w:autoSpaceDE w:val="0"/>
+        <w:autoSpaceDN w:val="0"/>
+        <w:adjustRightInd w:val="0"/>
+        <w:spacing w:after="0" w:line="240" w:lineRule="auto"/>
+        <w:rPr>
+          <w:sz w:val="24"/>
+          <w:szCs w:val="24"/>
+        </w:rPr>
+      </w:pPr>
+    </w:p>
+    <w:p>
+      <w:pPr>
+        <w:autoSpaceDE w:val="0"/>
+        <w:autoSpaceDN w:val="0"/>
+        <w:adjustRightInd w:val="0"/>
+        <w:spacing w:after="0" w:line="240" w:lineRule="auto"/>
+        <w:rPr>
+          <w:sz w:val="24"/>
+          <w:szCs w:val="24"/>
+        </w:rPr>
+      </w:pPr>
+    </w:p>
+    <w:p>
+      <w:pPr>
+        <w:autoSpaceDE w:val="0"/>
+        <w:autoSpaceDN w:val="0"/>
+        <w:adjustRightInd w:val="0"/>
+        <w:spacing w:after="0" w:line="240" w:lineRule="auto"/>
+        <w:rPr>
+          <w:sz w:val="24"/>
+          <w:szCs w:val="24"/>
+        </w:rPr>
+      </w:pPr>
+    </w:p>
+    <w:p>
+      <w:pPr>
+        <w:autoSpaceDE w:val="0"/>
+        <w:autoSpaceDN w:val="0"/>
+        <w:adjustRightInd w:val="0"/>
+        <w:spacing w:after="0" w:line="240" w:lineRule="auto"/>
+        <w:rPr>
+          <w:sz w:val="24"/>
+          <w:szCs w:val="24"/>
+        </w:rPr>
+      </w:pPr>
+    </w:p>
+    <w:p>
+      <w:pPr>
+        <w:autoSpaceDE w:val="0"/>
+        <w:autoSpaceDN w:val="0"/>
+        <w:adjustRightInd w:val="0"/>
+        <w:spacing w:after="0" w:line="240" w:lineRule="auto"/>
+        <w:rPr>
+          <w:sz w:val="24"/>
+          <w:szCs w:val="24"/>
+        </w:rPr>
+      </w:pPr>
+    </w:p>
+    <w:p>
+      <w:pPr>
+        <w:autoSpaceDE w:val="0"/>
+        <w:autoSpaceDN w:val="0"/>
+        <w:adjustRightInd w:val="0"/>
+        <w:spacing w:after="0" w:line="240" w:lineRule="auto"/>
+        <w:rPr>
+          <w:sz w:val="24"/>
+          <w:szCs w:val="24"/>
+        </w:rPr>
+      </w:pPr>
+    </w:p>
+    <w:p>
+      <w:pPr>
+        <w:autoSpaceDE w:val="0"/>
+        <w:autoSpaceDN w:val="0"/>
+        <w:adjustRightInd w:val="0"/>
+        <w:spacing w:after="0" w:line="240" w:lineRule="auto"/>
+        <w:rPr>
+          <w:sz w:val="24"/>
+          <w:szCs w:val="24"/>
+        </w:rPr>
+      </w:pPr>
+    </w:p>
+    <w:p>
+      <w:pPr>
+        <w:autoSpaceDE w:val="0"/>
+        <w:autoSpaceDN w:val="0"/>
+        <w:adjustRightInd w:val="0"/>
+        <w:spacing w:after="0" w:line="240" w:lineRule="auto"/>
+        <w:rPr>
+          <w:sz w:val="24"/>
+          <w:szCs w:val="24"/>
+        </w:rPr>
+      </w:pPr>
+    </w:p>
+    <w:p>
+      <w:pPr>
+        <w:autoSpaceDE w:val="0"/>
+        <w:autoSpaceDN w:val="0"/>
+        <w:adjustRightInd w:val="0"/>
+        <w:spacing w:after="0" w:line="240" w:lineRule="auto"/>
+        <w:rPr>
+          <w:sz w:val="24"/>
+          <w:szCs w:val="24"/>
+        </w:rPr>
+      </w:pPr>
+    </w:p>
+    <w:p>
+      <w:pPr>
+        <w:autoSpaceDE w:val="0"/>
+        <w:autoSpaceDN w:val="0"/>
+        <w:adjustRightInd w:val="0"/>
+        <w:spacing w:after="0" w:line="240" w:lineRule="auto"/>
+        <w:rPr>
+          <w:sz w:val="24"/>
+          <w:szCs w:val="24"/>
+        </w:rPr>
+      </w:pPr>
+    </w:p>
+    <w:p>
+      <w:pPr>
+        <w:autoSpaceDE w:val="0"/>
+        <w:autoSpaceDN w:val="0"/>
+        <w:adjustRightInd w:val="0"/>
+        <w:spacing w:after="0" w:line="240" w:lineRule="auto"/>
+        <w:rPr>
+          <w:sz w:val="24"/>
+          <w:szCs w:val="24"/>
+        </w:rPr>
+      </w:pPr>
+    </w:p>
+    <w:p>
+      <w:pPr>
+        <w:autoSpaceDE w:val="0"/>
+        <w:autoSpaceDN w:val="0"/>
+        <w:adjustRightInd w:val="0"/>
+        <w:spacing w:after="0" w:line="240" w:lineRule="auto"/>
+        <w:rPr>
+          <w:sz w:val="24"/>
+          <w:szCs w:val="24"/>
+        </w:rPr>
+      </w:pPr>
+    </w:p>
+    <w:p>
+      <w:pPr>
+        <w:autoSpaceDE w:val="0"/>
+        <w:autoSpaceDN w:val="0"/>
+        <w:adjustRightInd w:val="0"/>
+        <w:spacing w:after="0" w:line="240" w:lineRule="auto"/>
+        <w:rPr>
+          <w:sz w:val="24"/>
+          <w:szCs w:val="24"/>
+        </w:rPr>
+      </w:pPr>
+    </w:p>
+    <w:p>
+      <w:pPr>
+        <w:autoSpaceDE w:val="0"/>
+        <w:autoSpaceDN w:val="0"/>
+        <w:adjustRightInd w:val="0"/>
+        <w:spacing w:after="0" w:line="240" w:lineRule="auto"/>
+        <w:rPr>
+          <w:sz w:val="24"/>
+          <w:szCs w:val="24"/>
+        </w:rPr>
+      </w:pPr>
+    </w:p>
+    <w:p>
+      <w:pPr>
+        <w:autoSpaceDE w:val="0"/>
+        <w:autoSpaceDN w:val="0"/>
+        <w:adjustRightInd w:val="0"/>
+        <w:spacing w:after="0" w:line="240" w:lineRule="auto"/>
+        <w:rPr>
+          <w:sz w:val="24"/>
+          <w:szCs w:val="24"/>
+        </w:rPr>
+      </w:pPr>
+    </w:p>
+    <w:p>
+      <w:pPr>
+        <w:autoSpaceDE w:val="0"/>
+        <w:autoSpaceDN w:val="0"/>
+        <w:adjustRightInd w:val="0"/>
+        <w:spacing w:after="0" w:line="240" w:lineRule="auto"/>
+        <w:rPr>
+          <w:sz w:val="24"/>
+          <w:szCs w:val="24"/>
+        </w:rPr>
+      </w:pPr>
+    </w:p>
+    <w:p>
+      <w:pPr>
+        <w:autoSpaceDE w:val="0"/>
+        <w:autoSpaceDN w:val="0"/>
+        <w:adjustRightInd w:val="0"/>
+        <w:spacing w:after="0" w:line="240" w:lineRule="auto"/>
+        <w:rPr>
+          <w:sz w:val="24"/>
+          <w:szCs w:val="24"/>
+        </w:rPr>
+      </w:pPr>
+    </w:p>
+    <w:p>
+      <w:pPr>
+        <w:autoSpaceDE w:val="0"/>
+        <w:autoSpaceDN w:val="0"/>
+        <w:adjustRightInd w:val="0"/>
+        <w:spacing w:after="0" w:line="240" w:lineRule="auto"/>
+        <w:rPr>
+          <w:sz w:val="24"/>
+          <w:szCs w:val="24"/>
+        </w:rPr>
+      </w:pPr>
+    </w:p>
+    <w:p>
+      <w:pPr>
+        <w:autoSpaceDE w:val="0"/>
+        <w:autoSpaceDN w:val="0"/>
+        <w:adjustRightInd w:val="0"/>
+        <w:spacing w:after="0" w:line="240" w:lineRule="auto"/>
+        <w:rPr>
+          <w:sz w:val="24"/>
+          <w:szCs w:val="24"/>
+        </w:rPr>
+      </w:pPr>
+    </w:p>
+    <w:p>
+      <w:pPr>
+        <w:autoSpaceDE w:val="0"/>
+        <w:autoSpaceDN w:val="0"/>
+        <w:adjustRightInd w:val="0"/>
+        <w:spacing w:after="0" w:line="240" w:lineRule="auto"/>
+        <w:rPr>
+          <w:sz w:val="24"/>
+          <w:szCs w:val="24"/>
+        </w:rPr>
+      </w:pPr>
+    </w:p>
+    <w:p>
+      <w:pPr>
+        <w:autoSpaceDE w:val="0"/>
+        <w:autoSpaceDN w:val="0"/>
+        <w:adjustRightInd w:val="0"/>
+        <w:spacing w:after="0" w:line="240" w:lineRule="auto"/>
+        <w:rPr>
+          <w:sz w:val="24"/>
+          <w:szCs w:val="24"/>
+        </w:rPr>
+      </w:pPr>
+    </w:p>
+    <w:p>
+      <w:pPr>
+        <w:autoSpaceDE w:val="0"/>
+        <w:autoSpaceDN w:val="0"/>
+        <w:adjustRightInd w:val="0"/>
+        <w:spacing w:after="0" w:line="240" w:lineRule="auto"/>
+        <w:rPr>
+          <w:sz w:val="24"/>
+          <w:szCs w:val="24"/>
+        </w:rPr>
+      </w:pPr>
+    </w:p>
+    <w:p>
+      <w:pPr>
+        <w:autoSpaceDE w:val="0"/>
+        <w:autoSpaceDN w:val="0"/>
+        <w:adjustRightInd w:val="0"/>
+        <w:spacing w:after="0" w:line="240" w:lineRule="auto"/>
+        <w:rPr>
+          <w:rFonts w:ascii="Times New Roman" w:hAnsi="Times New Roman" w:cs="Times New Roman"/>
+          <w:bCs/>
+          <w:sz w:val="24"/>
+          <w:szCs w:val="24"/>
+        </w:rPr>
+      </w:pPr>
+      <w:r>
+        <w:rPr>
+          <w:rFonts w:ascii="Times New Roman" w:hAnsi="Times New Roman" w:cs="Times New Roman"/>
+          <w:bCs/>
+          <w:sz w:val="24"/>
+          <w:szCs w:val="24"/>
+        </w:rPr>
+        <w:lastRenderedPageBreak/>
+        <w:t xml:space="preserve">The metadata form can be found on the metadata </w:t>
+      </w:r>
+      <w:r>
+        <w:rPr>
+          <w:rFonts w:ascii="Times New Roman" w:hAnsi="Times New Roman" w:cs="Times New Roman"/>
+          <w:bCs/>
+          <w:sz w:val="24"/>
+          <w:szCs w:val="24"/>
+        </w:rPr>
+        <w:t>panel.</w:t>
+      </w:r>
+    </w:p>
+    <w:p>
+      <w:pPr>
+        <w:autoSpaceDE w:val="0"/>
+        <w:autoSpaceDN w:val="0"/>
+        <w:adjustRightInd w:val="0"/>
+        <w:spacing w:after="0" w:line="240" w:lineRule="auto"/>
+        <w:rPr>
           <w:rFonts w:ascii="Times New Roman" w:hAnsi="Times New Roman" w:cs="Times New Roman"/>
           <w:bCs/>
           <w:color w:val="1F497D" w:themeColor="text2"/>
-          <w:sz w:val="24"/>
-          <w:szCs w:val="24"/>
-        </w:rPr>
-      </w:pPr>
-      <w:r>
-        <w:rPr>
-          <w:rFonts w:ascii="Times New Roman" w:hAnsi="Times New Roman" w:cs="Times New Roman"/>
-          <w:bCs/>
-          <w:sz w:val="24"/>
-          <w:szCs w:val="24"/>
-        </w:rPr>
-        <w:t xml:space="preserve">The metadata form can be found on the metadata </w:t>
-      </w:r>
-      <w:r>
-        <w:rPr>
-          <w:rFonts w:ascii="Times New Roman" w:hAnsi="Times New Roman" w:cs="Times New Roman"/>
-          <w:bCs/>
-          <w:sz w:val="24"/>
-          <w:szCs w:val="24"/>
-        </w:rPr>
-        <w:t>panel.</w:t>
-      </w:r>
-    </w:p>
-    <w:p>
-      <w:pPr>
-        <w:autoSpaceDE w:val="0"/>
-        <w:autoSpaceDN w:val="0"/>
-        <w:adjustRightInd w:val="0"/>
-        <w:spacing w:after="0" w:line="240" w:lineRule="auto"/>
-        <w:rPr>
-          <w:rFonts w:ascii="Times New Roman" w:hAnsi="Times New Roman" w:cs="Times New Roman"/>
-          <w:bCs/>
           <w:sz w:val="24"/>
           <w:szCs w:val="24"/>
         </w:rPr>
@@ -8767,82 +10012,91 @@
           <w:sz w:val="24"/>
           <w:szCs w:val="24"/>
         </w:rPr>
+        <w:t>Notice across the top, we again can select which tags to examine by selecting either the presentation, slide, or slide component icons.</w:t>
+      </w:r>
+    </w:p>
+    <w:p>
+      <w:pPr>
+        <w:autoSpaceDE w:val="0"/>
+        <w:autoSpaceDN w:val="0"/>
+        <w:adjustRightInd w:val="0"/>
+        <w:spacing w:after="0" w:line="240" w:lineRule="auto"/>
+        <w:rPr>
+          <w:rFonts w:ascii="Times New Roman" w:hAnsi="Times New Roman" w:cs="Times New Roman"/>
+          <w:bCs/>
+          <w:sz w:val="24"/>
+          <w:szCs w:val="24"/>
+        </w:rPr>
+      </w:pPr>
+    </w:p>
+    <w:p>
+      <w:pPr>
+        <w:autoSpaceDE w:val="0"/>
+        <w:autoSpaceDN w:val="0"/>
+        <w:adjustRightInd w:val="0"/>
+        <w:spacing w:after="0" w:line="240" w:lineRule="auto"/>
+        <w:rPr>
+          <w:rFonts w:ascii="Times New Roman" w:hAnsi="Times New Roman" w:cs="Times New Roman"/>
+          <w:bCs/>
+          <w:sz w:val="24"/>
+          <w:szCs w:val="24"/>
+        </w:rPr>
+      </w:pPr>
+      <w:r>
+        <w:rPr>
+          <w:rFonts w:ascii="Times New Roman" w:hAnsi="Times New Roman" w:cs="Times New Roman"/>
+          <w:bCs/>
+          <w:sz w:val="24"/>
+          <w:szCs w:val="24"/>
+        </w:rPr>
+        <w:t>In this example, the slide icon is selected, and there are 2 tags associated with the active slide: ‘Master’ and ‘Configuration’.  The ‘Master’ tag is selected and so the form for its associated metadata part is displayed below, displaying metadata information we can add and edit.</w:t>
+      </w:r>
+    </w:p>
+    <w:p>
+      <w:pPr>
+        <w:autoSpaceDE w:val="0"/>
+        <w:autoSpaceDN w:val="0"/>
+        <w:adjustRightInd w:val="0"/>
+        <w:spacing w:after="0" w:line="240" w:lineRule="auto"/>
+        <w:rPr>
+          <w:rFonts w:ascii="Times New Roman" w:hAnsi="Times New Roman" w:cs="Times New Roman"/>
+          <w:bCs/>
+          <w:sz w:val="24"/>
+          <w:szCs w:val="24"/>
+        </w:rPr>
+      </w:pPr>
+    </w:p>
+    <w:p>
+      <w:pPr>
+        <w:autoSpaceDE w:val="0"/>
+        <w:autoSpaceDN w:val="0"/>
+        <w:adjustRightInd w:val="0"/>
+        <w:spacing w:after="0" w:line="240" w:lineRule="auto"/>
+        <w:rPr>
+          <w:rFonts w:ascii="Times New Roman" w:hAnsi="Times New Roman" w:cs="Times New Roman"/>
+          <w:bCs/>
+          <w:sz w:val="24"/>
+          <w:szCs w:val="24"/>
+        </w:rPr>
+      </w:pPr>
+      <w:r>
+        <w:rPr>
+          <w:rFonts w:ascii="Times New Roman" w:hAnsi="Times New Roman" w:cs="Times New Roman"/>
+          <w:bCs/>
+          <w:sz w:val="24"/>
+          <w:szCs w:val="24"/>
+        </w:rPr>
+        <w:t xml:space="preserve">Again, if we were to change the slide we were looking at in the presentation, the tag lists would update to display tags associated with those slides.  Also, when we select component, as we click </w:t>
+      </w:r>
+      <w:r>
+        <w:rPr>
+          <w:rFonts w:ascii="Times New Roman" w:hAnsi="Times New Roman" w:cs="Times New Roman"/>
+          <w:bCs/>
+          <w:sz w:val="24"/>
+          <w:szCs w:val="24"/>
+        </w:rPr>
         <w:lastRenderedPageBreak/>
-        <w:t>Notice across the top, we again can select which tags to examine by selecting either the presentation, slide, or slide component icons.</w:t>
-      </w:r>
-    </w:p>
-    <w:p>
-      <w:pPr>
-        <w:autoSpaceDE w:val="0"/>
-        <w:autoSpaceDN w:val="0"/>
-        <w:adjustRightInd w:val="0"/>
-        <w:spacing w:after="0" w:line="240" w:lineRule="auto"/>
-        <w:rPr>
-          <w:rFonts w:ascii="Times New Roman" w:hAnsi="Times New Roman" w:cs="Times New Roman"/>
-          <w:bCs/>
-          <w:sz w:val="24"/>
-          <w:szCs w:val="24"/>
-        </w:rPr>
-      </w:pPr>
-    </w:p>
-    <w:p>
-      <w:pPr>
-        <w:autoSpaceDE w:val="0"/>
-        <w:autoSpaceDN w:val="0"/>
-        <w:adjustRightInd w:val="0"/>
-        <w:spacing w:after="0" w:line="240" w:lineRule="auto"/>
-        <w:rPr>
-          <w:rFonts w:ascii="Times New Roman" w:hAnsi="Times New Roman" w:cs="Times New Roman"/>
-          <w:bCs/>
-          <w:sz w:val="24"/>
-          <w:szCs w:val="24"/>
-        </w:rPr>
-      </w:pPr>
-      <w:r>
-        <w:rPr>
-          <w:rFonts w:ascii="Times New Roman" w:hAnsi="Times New Roman" w:cs="Times New Roman"/>
-          <w:bCs/>
-          <w:sz w:val="24"/>
-          <w:szCs w:val="24"/>
-        </w:rPr>
-        <w:t>In this example, the slide icon is selected, and there are 2 tags associated with the active slide: ‘Master’ and ‘Configuration’.  The ‘Master’ tag is selected and so the form for its associated metadata part is displayed below, displaying metadata information we can add and edit.</w:t>
-      </w:r>
-    </w:p>
-    <w:p>
-      <w:pPr>
-        <w:autoSpaceDE w:val="0"/>
-        <w:autoSpaceDN w:val="0"/>
-        <w:adjustRightInd w:val="0"/>
-        <w:spacing w:after="0" w:line="240" w:lineRule="auto"/>
-        <w:rPr>
-          <w:rFonts w:ascii="Times New Roman" w:hAnsi="Times New Roman" w:cs="Times New Roman"/>
-          <w:bCs/>
-          <w:sz w:val="24"/>
-          <w:szCs w:val="24"/>
-        </w:rPr>
-      </w:pPr>
-    </w:p>
-    <w:p>
-      <w:pPr>
-        <w:autoSpaceDE w:val="0"/>
-        <w:autoSpaceDN w:val="0"/>
-        <w:adjustRightInd w:val="0"/>
-        <w:spacing w:after="0" w:line="240" w:lineRule="auto"/>
-        <w:rPr>
-          <w:rFonts w:ascii="Times New Roman" w:hAnsi="Times New Roman" w:cs="Times New Roman"/>
-          <w:bCs/>
-          <w:sz w:val="24"/>
-          <w:szCs w:val="24"/>
-        </w:rPr>
-      </w:pPr>
-      <w:r>
-        <w:rPr>
-          <w:rFonts w:ascii="Times New Roman" w:hAnsi="Times New Roman" w:cs="Times New Roman"/>
-          <w:bCs/>
-          <w:sz w:val="24"/>
-          <w:szCs w:val="24"/>
-        </w:rPr>
-        <w:t>Again, if we were to change the slide we were looking at in the presentation, the tag lists would update to display tags associated with those slides.  Also, when we select component, as we click through the components on the active slide, the tags associated with those components will be displayed. Selecting a tag from the list will display it’s associated metadata form.</w:t>
+        <w:t>through the components on the active slide, the tags associated with those components will be displayed. Selecting a tag from the list will display it’s associated metadata form.</w:t>
       </w:r>
     </w:p>
     <w:p>
@@ -8934,31 +10188,34 @@
     </w:p>
     <w:p>
       <w:pPr>
-        <w:autoSpaceDE w:val="0"/>
-        <w:autoSpaceDN w:val="0"/>
-        <w:adjustRightInd w:val="0"/>
-        <w:spacing w:after="0" w:line="240" w:lineRule="auto"/>
-        <w:rPr>
-          <w:rFonts w:ascii="Times New Roman" w:hAnsi="Times New Roman" w:cs="Times New Roman"/>
-          <w:b/>
-          <w:bCs/>
+        <w:pStyle w:val="Heading2"/>
+        <w:rPr>
+          <w:rFonts w:ascii="Arial" w:hAnsi="Arial" w:cs="Arial"/>
+          <w:bCs w:val="0"/>
           <w:color w:val="000000"/>
           <w:sz w:val="28"/>
           <w:szCs w:val="28"/>
         </w:rPr>
       </w:pPr>
-      <w:r>
-        <w:rPr>
-          <w:rFonts w:ascii="Times New Roman" w:hAnsi="Times New Roman" w:cs="Times New Roman"/>
-          <w:b/>
-          <w:bCs/>
+      <w:bookmarkStart w:id="5" w:name="_Toc273629244"/>
+      <w:r>
+        <w:rPr>
+          <w:rFonts w:ascii="Arial" w:hAnsi="Arial" w:cs="Arial"/>
+          <w:bCs w:val="0"/>
           <w:color w:val="000000"/>
           <w:sz w:val="28"/>
           <w:szCs w:val="28"/>
         </w:rPr>
-        <w:t>search</w:t>
-      </w:r>
-      <w:r>
+        <w:t>3.3 Search and Reuse</w:t>
+      </w:r>
+      <w:bookmarkEnd w:id="5"/>
+    </w:p>
+    <w:p>
+      <w:pPr>
+        <w:autoSpaceDE w:val="0"/>
+        <w:autoSpaceDN w:val="0"/>
+        <w:adjustRightInd w:val="0"/>
+        <w:spacing w:after="0" w:line="240" w:lineRule="auto"/>
         <w:rPr>
           <w:rFonts w:ascii="Times New Roman" w:hAnsi="Times New Roman" w:cs="Times New Roman"/>
           <w:b/>
@@ -8967,8 +10224,772 @@
           <w:sz w:val="28"/>
           <w:szCs w:val="28"/>
         </w:rPr>
-        <w:t>.xml</w:t>
-      </w:r>
+      </w:pPr>
+    </w:p>
+    <w:p>
+      <w:pPr>
+        <w:autoSpaceDE w:val="0"/>
+        <w:autoSpaceDN w:val="0"/>
+        <w:adjustRightInd w:val="0"/>
+        <w:spacing w:after="0" w:line="240" w:lineRule="auto"/>
+        <w:rPr>
+          <w:rFonts w:ascii="Times New Roman" w:hAnsi="Times New Roman" w:cs="Times New Roman"/>
+          <w:bCs/>
+          <w:color w:val="000000"/>
+          <w:sz w:val="24"/>
+          <w:szCs w:val="24"/>
+        </w:rPr>
+      </w:pPr>
+      <w:r>
+        <w:rPr>
+          <w:rFonts w:ascii="Times New Roman" w:hAnsi="Times New Roman" w:cs="Times New Roman"/>
+          <w:bCs/>
+          <w:color w:val="000000"/>
+          <w:sz w:val="24"/>
+          <w:szCs w:val="24"/>
+        </w:rPr>
+        <w:t>As PowerPoint is more visual, (we usually hunt for slides and cue off an image or text to find what we want), we want to explain what search results look like in the sample application.</w:t>
+      </w:r>
+    </w:p>
+    <w:p>
+      <w:pPr>
+        <w:autoSpaceDE w:val="0"/>
+        <w:autoSpaceDN w:val="0"/>
+        <w:adjustRightInd w:val="0"/>
+        <w:spacing w:after="0" w:line="240" w:lineRule="auto"/>
+        <w:rPr>
+          <w:rFonts w:ascii="Times New Roman" w:hAnsi="Times New Roman" w:cs="Times New Roman"/>
+          <w:bCs/>
+          <w:color w:val="000000"/>
+          <w:sz w:val="24"/>
+          <w:szCs w:val="24"/>
+        </w:rPr>
+      </w:pPr>
+    </w:p>
+    <w:p>
+      <w:pPr>
+        <w:autoSpaceDE w:val="0"/>
+        <w:autoSpaceDN w:val="0"/>
+        <w:adjustRightInd w:val="0"/>
+        <w:spacing w:after="0" w:line="240" w:lineRule="auto"/>
+        <w:rPr>
+          <w:rFonts w:ascii="Times New Roman" w:hAnsi="Times New Roman" w:cs="Times New Roman"/>
+          <w:bCs/>
+          <w:color w:val="000000"/>
+          <w:sz w:val="24"/>
+          <w:szCs w:val="24"/>
+        </w:rPr>
+      </w:pPr>
+      <w:r>
+        <w:rPr>
+          <w:rFonts w:ascii="Times New Roman" w:hAnsi="Times New Roman" w:cs="Times New Roman"/>
+          <w:bCs/>
+          <w:color w:val="000000"/>
+          <w:sz w:val="24"/>
+          <w:szCs w:val="24"/>
+        </w:rPr>
+        <w:t>When we search, we can search on Presentations, Slides, and Slide Components.</w:t>
+      </w:r>
+    </w:p>
+    <w:p>
+      <w:pPr>
+        <w:autoSpaceDE w:val="0"/>
+        <w:autoSpaceDN w:val="0"/>
+        <w:adjustRightInd w:val="0"/>
+        <w:spacing w:after="0" w:line="240" w:lineRule="auto"/>
+        <w:rPr>
+          <w:rFonts w:ascii="Times New Roman" w:hAnsi="Times New Roman" w:cs="Times New Roman"/>
+          <w:bCs/>
+          <w:color w:val="000000"/>
+          <w:sz w:val="24"/>
+          <w:szCs w:val="24"/>
+        </w:rPr>
+      </w:pPr>
+    </w:p>
+    <w:p>
+      <w:pPr>
+        <w:autoSpaceDE w:val="0"/>
+        <w:autoSpaceDN w:val="0"/>
+        <w:adjustRightInd w:val="0"/>
+        <w:spacing w:after="0" w:line="240" w:lineRule="auto"/>
+        <w:rPr>
+          <w:rFonts w:ascii="Times New Roman" w:hAnsi="Times New Roman" w:cs="Times New Roman"/>
+          <w:bCs/>
+          <w:color w:val="000000"/>
+          <w:sz w:val="24"/>
+          <w:szCs w:val="24"/>
+        </w:rPr>
+      </w:pPr>
+      <w:r>
+        <w:rPr>
+          <w:rFonts w:ascii="Times New Roman" w:hAnsi="Times New Roman" w:cs="Times New Roman"/>
+          <w:bCs/>
+          <w:color w:val="000000"/>
+          <w:sz w:val="24"/>
+          <w:szCs w:val="24"/>
+        </w:rPr>
+        <w:t>A search on presentations will bring up a list of presentations for any presentation containing the text provided as the search value.  The title of the presentation displayed in the results list comes from the document properties of the saved presentation.  If the presentation does not have a title, the URI of the saved .pptx in MarkLogic is displayed.  Clicking on the title will open the presentation.</w:t>
+      </w:r>
+    </w:p>
+    <w:p>
+      <w:pPr>
+        <w:autoSpaceDE w:val="0"/>
+        <w:autoSpaceDN w:val="0"/>
+        <w:adjustRightInd w:val="0"/>
+        <w:spacing w:after="0" w:line="240" w:lineRule="auto"/>
+        <w:rPr>
+          <w:rFonts w:ascii="Times New Roman" w:hAnsi="Times New Roman" w:cs="Times New Roman"/>
+          <w:bCs/>
+          <w:color w:val="000000"/>
+          <w:sz w:val="24"/>
+          <w:szCs w:val="24"/>
+        </w:rPr>
+      </w:pPr>
+    </w:p>
+    <w:p>
+      <w:pPr>
+        <w:autoSpaceDE w:val="0"/>
+        <w:autoSpaceDN w:val="0"/>
+        <w:adjustRightInd w:val="0"/>
+        <w:spacing w:after="0" w:line="240" w:lineRule="auto"/>
+        <w:rPr>
+          <w:rFonts w:ascii="Times New Roman" w:hAnsi="Times New Roman" w:cs="Times New Roman"/>
+          <w:bCs/>
+          <w:color w:val="000000"/>
+          <w:sz w:val="24"/>
+          <w:szCs w:val="24"/>
+        </w:rPr>
+      </w:pPr>
+      <w:r>
+        <w:rPr>
+          <w:rFonts w:ascii="Times New Roman" w:hAnsi="Times New Roman" w:cs="Times New Roman"/>
+          <w:bCs/>
+          <w:color w:val="000000"/>
+          <w:sz w:val="24"/>
+          <w:szCs w:val="24"/>
+        </w:rPr>
+        <w:t>Underneath the presentation title metadata is provided. This too comes from the document properties within the .pptx package.</w:t>
+      </w:r>
+    </w:p>
+    <w:p>
+      <w:pPr>
+        <w:autoSpaceDE w:val="0"/>
+        <w:autoSpaceDN w:val="0"/>
+        <w:adjustRightInd w:val="0"/>
+        <w:spacing w:after="0" w:line="240" w:lineRule="auto"/>
+        <w:rPr>
+          <w:rFonts w:ascii="Times New Roman" w:hAnsi="Times New Roman" w:cs="Times New Roman"/>
+          <w:bCs/>
+          <w:color w:val="000000"/>
+          <w:sz w:val="24"/>
+          <w:szCs w:val="24"/>
+        </w:rPr>
+      </w:pPr>
+    </w:p>
+    <w:p>
+      <w:pPr>
+        <w:autoSpaceDE w:val="0"/>
+        <w:autoSpaceDN w:val="0"/>
+        <w:adjustRightInd w:val="0"/>
+        <w:spacing w:after="0" w:line="240" w:lineRule="auto"/>
+        <w:rPr>
+          <w:rFonts w:ascii="Times New Roman" w:hAnsi="Times New Roman" w:cs="Times New Roman"/>
+          <w:bCs/>
+          <w:color w:val="000000"/>
+          <w:sz w:val="24"/>
+          <w:szCs w:val="24"/>
+        </w:rPr>
+      </w:pPr>
+    </w:p>
+    <w:p>
+      <w:pPr>
+        <w:autoSpaceDE w:val="0"/>
+        <w:autoSpaceDN w:val="0"/>
+        <w:adjustRightInd w:val="0"/>
+        <w:spacing w:after="0" w:line="240" w:lineRule="auto"/>
+        <w:rPr>
+          <w:rFonts w:ascii="Times New Roman" w:hAnsi="Times New Roman" w:cs="Times New Roman"/>
+          <w:bCs/>
+          <w:color w:val="000000"/>
+          <w:sz w:val="24"/>
+          <w:szCs w:val="24"/>
+        </w:rPr>
+      </w:pPr>
+      <w:r>
+        <w:rPr>
+          <w:rFonts w:ascii="Times New Roman" w:hAnsi="Times New Roman" w:cs="Times New Roman"/>
+          <w:bCs/>
+          <w:color w:val="000000"/>
+          <w:sz w:val="24"/>
+          <w:szCs w:val="24"/>
+        </w:rPr>
+        <w:t>Presentation Search:</w:t>
+      </w:r>
+    </w:p>
+    <w:p>
+      <w:pPr>
+        <w:autoSpaceDE w:val="0"/>
+        <w:autoSpaceDN w:val="0"/>
+        <w:adjustRightInd w:val="0"/>
+        <w:spacing w:after="0" w:line="240" w:lineRule="auto"/>
+        <w:rPr>
+          <w:rFonts w:ascii="Times New Roman" w:hAnsi="Times New Roman" w:cs="Times New Roman"/>
+          <w:bCs/>
+          <w:color w:val="000000"/>
+          <w:sz w:val="24"/>
+          <w:szCs w:val="24"/>
+        </w:rPr>
+      </w:pPr>
+    </w:p>
+    <w:p>
+      <w:pPr>
+        <w:autoSpaceDE w:val="0"/>
+        <w:autoSpaceDN w:val="0"/>
+        <w:adjustRightInd w:val="0"/>
+        <w:spacing w:after="0" w:line="240" w:lineRule="auto"/>
+        <w:rPr>
+          <w:rFonts w:ascii="Times New Roman" w:hAnsi="Times New Roman" w:cs="Times New Roman"/>
+          <w:bCs/>
+          <w:color w:val="000000"/>
+          <w:sz w:val="24"/>
+          <w:szCs w:val="24"/>
+        </w:rPr>
+      </w:pPr>
+      <w:r>
+        <w:rPr>
+          <w:rFonts w:ascii="Times New Roman" w:hAnsi="Times New Roman" w:cs="Times New Roman"/>
+          <w:bCs/>
+          <w:noProof/>
+          <w:color w:val="000000"/>
+          <w:sz w:val="24"/>
+          <w:szCs w:val="24"/>
+        </w:rPr>
+        <w:drawing>
+          <wp:inline distT="0" distB="0" distL="0" distR="0">
+            <wp:extent cx="4286250" cy="2867025"/>
+            <wp:effectExtent l="19050" t="0" r="0" b="0"/>
+            <wp:docPr id="5" name="Picture 3" descr="search4.PNG"/>
+            <wp:cNvGraphicFramePr>
+              <a:graphicFrameLocks xmlns:a="http://schemas.openxmlformats.org/drawingml/2006/main" noChangeAspect="1"/>
+            </wp:cNvGraphicFramePr>
+            <a:graphic xmlns:a="http://schemas.openxmlformats.org/drawingml/2006/main">
+              <a:graphicData uri="http://schemas.openxmlformats.org/drawingml/2006/picture">
+                <pic:pic xmlns:pic="http://schemas.openxmlformats.org/drawingml/2006/picture">
+                  <pic:nvPicPr>
+                    <pic:cNvPr id="0" name="search4.PNG"/>
+                    <pic:cNvPicPr/>
+                  </pic:nvPicPr>
+                  <pic:blipFill>
+                    <a:blip r:embed="rId17" cstate="print"/>
+                    <a:stretch>
+                      <a:fillRect/>
+                    </a:stretch>
+                  </pic:blipFill>
+                  <pic:spPr>
+                    <a:xfrm>
+                      <a:off x="0" y="0"/>
+                      <a:ext cx="4286250" cy="2867025"/>
+                    </a:xfrm>
+                    <a:prstGeom prst="rect">
+                      <a:avLst/>
+                    </a:prstGeom>
+                  </pic:spPr>
+                </pic:pic>
+              </a:graphicData>
+            </a:graphic>
+          </wp:inline>
+        </w:drawing>
+      </w:r>
+    </w:p>
+    <w:p>
+      <w:pPr>
+        <w:autoSpaceDE w:val="0"/>
+        <w:autoSpaceDN w:val="0"/>
+        <w:adjustRightInd w:val="0"/>
+        <w:spacing w:after="0" w:line="240" w:lineRule="auto"/>
+        <w:rPr>
+          <w:rFonts w:ascii="Times New Roman" w:hAnsi="Times New Roman" w:cs="Times New Roman"/>
+          <w:bCs/>
+          <w:color w:val="000000"/>
+          <w:sz w:val="24"/>
+          <w:szCs w:val="24"/>
+        </w:rPr>
+      </w:pPr>
+    </w:p>
+    <w:p>
+      <w:pPr>
+        <w:autoSpaceDE w:val="0"/>
+        <w:autoSpaceDN w:val="0"/>
+        <w:adjustRightInd w:val="0"/>
+        <w:spacing w:after="0" w:line="240" w:lineRule="auto"/>
+        <w:rPr>
+          <w:rFonts w:ascii="Times New Roman" w:hAnsi="Times New Roman" w:cs="Times New Roman"/>
+          <w:bCs/>
+          <w:color w:val="000000"/>
+          <w:sz w:val="24"/>
+          <w:szCs w:val="24"/>
+        </w:rPr>
+      </w:pPr>
+      <w:r>
+        <w:rPr>
+          <w:rFonts w:ascii="Times New Roman" w:hAnsi="Times New Roman" w:cs="Times New Roman"/>
+          <w:bCs/>
+          <w:color w:val="000000"/>
+          <w:sz w:val="24"/>
+          <w:szCs w:val="24"/>
+        </w:rPr>
+        <w:lastRenderedPageBreak/>
+        <w:t>When we search on Slides, any slide from any presentation containing the search text is returned.  Search results will start with slide’s presentation title and metadata.  Following this you’ll note a slide icon, helping to inform you’re working with slides, and not slide components.  Next to the icon is a snippet from the returned slide.  Below the snippet is a thumbnail of the slide returned.  And underneath the thumbnail are buttons for ‘insert’ and ‘undo’.</w:t>
+      </w:r>
+    </w:p>
+    <w:p>
+      <w:pPr>
+        <w:autoSpaceDE w:val="0"/>
+        <w:autoSpaceDN w:val="0"/>
+        <w:adjustRightInd w:val="0"/>
+        <w:spacing w:after="0" w:line="240" w:lineRule="auto"/>
+        <w:rPr>
+          <w:rFonts w:ascii="Times New Roman" w:hAnsi="Times New Roman" w:cs="Times New Roman"/>
+          <w:bCs/>
+          <w:color w:val="000000"/>
+          <w:sz w:val="24"/>
+          <w:szCs w:val="24"/>
+        </w:rPr>
+      </w:pPr>
+    </w:p>
+    <w:p>
+      <w:pPr>
+        <w:autoSpaceDE w:val="0"/>
+        <w:autoSpaceDN w:val="0"/>
+        <w:adjustRightInd w:val="0"/>
+        <w:spacing w:after="0" w:line="240" w:lineRule="auto"/>
+        <w:rPr>
+          <w:rFonts w:ascii="Times New Roman" w:hAnsi="Times New Roman" w:cs="Times New Roman"/>
+          <w:bCs/>
+          <w:color w:val="000000"/>
+          <w:sz w:val="24"/>
+          <w:szCs w:val="24"/>
+        </w:rPr>
+      </w:pPr>
+    </w:p>
+    <w:p>
+      <w:pPr>
+        <w:autoSpaceDE w:val="0"/>
+        <w:autoSpaceDN w:val="0"/>
+        <w:adjustRightInd w:val="0"/>
+        <w:spacing w:after="0" w:line="240" w:lineRule="auto"/>
+        <w:rPr>
+          <w:rFonts w:ascii="Times New Roman" w:hAnsi="Times New Roman" w:cs="Times New Roman"/>
+          <w:bCs/>
+          <w:color w:val="000000"/>
+          <w:sz w:val="24"/>
+          <w:szCs w:val="24"/>
+        </w:rPr>
+      </w:pPr>
+      <w:r>
+        <w:rPr>
+          <w:rFonts w:ascii="Times New Roman" w:hAnsi="Times New Roman" w:cs="Times New Roman"/>
+          <w:bCs/>
+          <w:color w:val="000000"/>
+          <w:sz w:val="24"/>
+          <w:szCs w:val="24"/>
+        </w:rPr>
+        <w:t>Slide Search:</w:t>
+      </w:r>
+    </w:p>
+    <w:p>
+      <w:pPr>
+        <w:autoSpaceDE w:val="0"/>
+        <w:autoSpaceDN w:val="0"/>
+        <w:adjustRightInd w:val="0"/>
+        <w:spacing w:after="0" w:line="240" w:lineRule="auto"/>
+        <w:rPr>
+          <w:rFonts w:ascii="Times New Roman" w:hAnsi="Times New Roman" w:cs="Times New Roman"/>
+          <w:bCs/>
+          <w:color w:val="000000"/>
+          <w:sz w:val="24"/>
+          <w:szCs w:val="24"/>
+        </w:rPr>
+      </w:pPr>
+    </w:p>
+    <w:p>
+      <w:pPr>
+        <w:autoSpaceDE w:val="0"/>
+        <w:autoSpaceDN w:val="0"/>
+        <w:adjustRightInd w:val="0"/>
+        <w:spacing w:after="0" w:line="240" w:lineRule="auto"/>
+        <w:rPr>
+          <w:rFonts w:ascii="Times New Roman" w:hAnsi="Times New Roman" w:cs="Times New Roman"/>
+          <w:bCs/>
+          <w:color w:val="000000"/>
+          <w:sz w:val="24"/>
+          <w:szCs w:val="24"/>
+        </w:rPr>
+      </w:pPr>
+      <w:r>
+        <w:rPr>
+          <w:rFonts w:ascii="Times New Roman" w:hAnsi="Times New Roman" w:cs="Times New Roman"/>
+          <w:bCs/>
+          <w:noProof/>
+          <w:color w:val="000000"/>
+          <w:sz w:val="24"/>
+          <w:szCs w:val="24"/>
+        </w:rPr>
+        <w:drawing>
+          <wp:inline distT="0" distB="0" distL="0" distR="0">
+            <wp:extent cx="4276725" cy="5781675"/>
+            <wp:effectExtent l="19050" t="0" r="9525" b="0"/>
+            <wp:docPr id="9" name="Picture 5" descr="search3.PNG"/>
+            <wp:cNvGraphicFramePr>
+              <a:graphicFrameLocks xmlns:a="http://schemas.openxmlformats.org/drawingml/2006/main" noChangeAspect="1"/>
+            </wp:cNvGraphicFramePr>
+            <a:graphic xmlns:a="http://schemas.openxmlformats.org/drawingml/2006/main">
+              <a:graphicData uri="http://schemas.openxmlformats.org/drawingml/2006/picture">
+                <pic:pic xmlns:pic="http://schemas.openxmlformats.org/drawingml/2006/picture">
+                  <pic:nvPicPr>
+                    <pic:cNvPr id="0" name="search3.PNG"/>
+                    <pic:cNvPicPr/>
+                  </pic:nvPicPr>
+                  <pic:blipFill>
+                    <a:blip r:embed="rId18" cstate="print"/>
+                    <a:stretch>
+                      <a:fillRect/>
+                    </a:stretch>
+                  </pic:blipFill>
+                  <pic:spPr>
+                    <a:xfrm>
+                      <a:off x="0" y="0"/>
+                      <a:ext cx="4276725" cy="5781675"/>
+                    </a:xfrm>
+                    <a:prstGeom prst="rect">
+                      <a:avLst/>
+                    </a:prstGeom>
+                  </pic:spPr>
+                </pic:pic>
+              </a:graphicData>
+            </a:graphic>
+          </wp:inline>
+        </w:drawing>
+      </w:r>
+    </w:p>
+    <w:p>
+      <w:pPr>
+        <w:autoSpaceDE w:val="0"/>
+        <w:autoSpaceDN w:val="0"/>
+        <w:adjustRightInd w:val="0"/>
+        <w:spacing w:after="0" w:line="240" w:lineRule="auto"/>
+        <w:rPr>
+          <w:rFonts w:ascii="Arial" w:hAnsi="Arial" w:cs="Arial"/>
+          <w:b/>
+          <w:color w:val="0000FF"/>
+          <w:sz w:val="20"/>
+          <w:szCs w:val="20"/>
+          <w:u w:val="single"/>
+        </w:rPr>
+      </w:pPr>
+    </w:p>
+    <w:p>
+      <w:pPr>
+        <w:autoSpaceDE w:val="0"/>
+        <w:autoSpaceDN w:val="0"/>
+        <w:adjustRightInd w:val="0"/>
+        <w:spacing w:after="0" w:line="240" w:lineRule="auto"/>
+        <w:rPr>
+          <w:rFonts w:ascii="Arial" w:hAnsi="Arial" w:cs="Arial"/>
+          <w:b/>
+          <w:color w:val="0000FF"/>
+          <w:sz w:val="20"/>
+          <w:szCs w:val="20"/>
+          <w:u w:val="single"/>
+        </w:rPr>
+      </w:pPr>
+    </w:p>
+    <w:p>
+      <w:pPr>
+        <w:autoSpaceDE w:val="0"/>
+        <w:autoSpaceDN w:val="0"/>
+        <w:adjustRightInd w:val="0"/>
+        <w:spacing w:after="0" w:line="240" w:lineRule="auto"/>
+        <w:rPr>
+          <w:rFonts w:ascii="Times New Roman" w:hAnsi="Times New Roman" w:cs="Times New Roman"/>
+          <w:bCs/>
+          <w:color w:val="000000"/>
+          <w:sz w:val="24"/>
+          <w:szCs w:val="24"/>
+        </w:rPr>
+      </w:pPr>
+      <w:r>
+        <w:rPr>
+          <w:rFonts w:ascii="Times New Roman" w:hAnsi="Times New Roman" w:cs="Times New Roman"/>
+          <w:bCs/>
+          <w:color w:val="000000"/>
+          <w:sz w:val="24"/>
+          <w:szCs w:val="24"/>
+        </w:rPr>
+        <w:t>Clicking insert will insert the slide into the presentation being authored.  Remember, if the slide has tags and/or tagged slide components, any associated metadata parts will be retained from the source and saved to the .pptx currently being authored.</w:t>
+      </w:r>
+    </w:p>
+    <w:p>
+      <w:pPr>
+        <w:autoSpaceDE w:val="0"/>
+        <w:autoSpaceDN w:val="0"/>
+        <w:adjustRightInd w:val="0"/>
+        <w:spacing w:after="0" w:line="240" w:lineRule="auto"/>
+        <w:rPr>
+          <w:rFonts w:ascii="Times New Roman" w:hAnsi="Times New Roman" w:cs="Times New Roman"/>
+          <w:bCs/>
+          <w:color w:val="000000"/>
+          <w:sz w:val="24"/>
+          <w:szCs w:val="24"/>
+        </w:rPr>
+      </w:pPr>
+      <w:r>
+        <w:rPr>
+          <w:rFonts w:ascii="Times New Roman" w:hAnsi="Times New Roman" w:cs="Times New Roman"/>
+          <w:bCs/>
+          <w:color w:val="000000"/>
+          <w:sz w:val="24"/>
+          <w:szCs w:val="24"/>
+        </w:rPr>
+        <w:lastRenderedPageBreak/>
+        <w:t>The undo button will remove the inserted slide as well as any custom XML parts that were added to the pptx package.</w:t>
+      </w:r>
+    </w:p>
+    <w:p>
+      <w:pPr>
+        <w:autoSpaceDE w:val="0"/>
+        <w:autoSpaceDN w:val="0"/>
+        <w:adjustRightInd w:val="0"/>
+        <w:spacing w:after="0" w:line="240" w:lineRule="auto"/>
+        <w:rPr>
+          <w:rFonts w:ascii="Times New Roman" w:hAnsi="Times New Roman" w:cs="Times New Roman"/>
+          <w:bCs/>
+          <w:color w:val="000000"/>
+          <w:sz w:val="24"/>
+          <w:szCs w:val="24"/>
+        </w:rPr>
+      </w:pPr>
+    </w:p>
+    <w:p>
+      <w:pPr>
+        <w:autoSpaceDE w:val="0"/>
+        <w:autoSpaceDN w:val="0"/>
+        <w:adjustRightInd w:val="0"/>
+        <w:spacing w:after="0" w:line="240" w:lineRule="auto"/>
+        <w:rPr>
+          <w:rFonts w:ascii="Times New Roman" w:hAnsi="Times New Roman" w:cs="Times New Roman"/>
+          <w:bCs/>
+          <w:color w:val="000000"/>
+          <w:sz w:val="24"/>
+          <w:szCs w:val="24"/>
+        </w:rPr>
+      </w:pPr>
+      <w:r>
+        <w:rPr>
+          <w:rFonts w:ascii="Times New Roman" w:hAnsi="Times New Roman" w:cs="Times New Roman"/>
+          <w:bCs/>
+          <w:color w:val="000000"/>
+          <w:sz w:val="24"/>
+          <w:szCs w:val="24"/>
+        </w:rPr>
+        <w:t>Note: the undo button is only active after its associated slide (or slide component) has been inserted.</w:t>
+      </w:r>
+    </w:p>
+    <w:p>
+      <w:pPr>
+        <w:autoSpaceDE w:val="0"/>
+        <w:autoSpaceDN w:val="0"/>
+        <w:adjustRightInd w:val="0"/>
+        <w:spacing w:after="0" w:line="240" w:lineRule="auto"/>
+        <w:rPr>
+          <w:rFonts w:ascii="Times New Roman" w:hAnsi="Times New Roman" w:cs="Times New Roman"/>
+          <w:bCs/>
+          <w:color w:val="000000"/>
+          <w:sz w:val="24"/>
+          <w:szCs w:val="24"/>
+        </w:rPr>
+      </w:pPr>
+    </w:p>
+    <w:p>
+      <w:pPr>
+        <w:autoSpaceDE w:val="0"/>
+        <w:autoSpaceDN w:val="0"/>
+        <w:adjustRightInd w:val="0"/>
+        <w:spacing w:after="0" w:line="240" w:lineRule="auto"/>
+        <w:rPr>
+          <w:rFonts w:ascii="Times New Roman" w:hAnsi="Times New Roman" w:cs="Times New Roman"/>
+          <w:bCs/>
+          <w:color w:val="000000"/>
+          <w:sz w:val="24"/>
+          <w:szCs w:val="24"/>
+        </w:rPr>
+      </w:pPr>
+      <w:r>
+        <w:rPr>
+          <w:rFonts w:ascii="Times New Roman" w:hAnsi="Times New Roman" w:cs="Times New Roman"/>
+          <w:bCs/>
+          <w:color w:val="000000"/>
+          <w:sz w:val="24"/>
+          <w:szCs w:val="24"/>
+        </w:rPr>
+        <w:t>WHERE DO THE THUMBNAILS COME FROM?</w:t>
+      </w:r>
+    </w:p>
+    <w:p>
+      <w:pPr>
+        <w:autoSpaceDE w:val="0"/>
+        <w:autoSpaceDN w:val="0"/>
+        <w:adjustRightInd w:val="0"/>
+        <w:spacing w:after="0" w:line="240" w:lineRule="auto"/>
+        <w:rPr>
+          <w:rFonts w:ascii="Times New Roman" w:hAnsi="Times New Roman" w:cs="Times New Roman"/>
+          <w:bCs/>
+          <w:color w:val="000000"/>
+          <w:sz w:val="24"/>
+          <w:szCs w:val="24"/>
+        </w:rPr>
+      </w:pPr>
+    </w:p>
+    <w:p>
+      <w:pPr>
+        <w:autoSpaceDE w:val="0"/>
+        <w:autoSpaceDN w:val="0"/>
+        <w:adjustRightInd w:val="0"/>
+        <w:spacing w:after="0" w:line="240" w:lineRule="auto"/>
+        <w:rPr>
+          <w:rFonts w:ascii="Times New Roman" w:hAnsi="Times New Roman" w:cs="Times New Roman"/>
+          <w:bCs/>
+          <w:color w:val="000000"/>
+          <w:sz w:val="24"/>
+          <w:szCs w:val="24"/>
+        </w:rPr>
+      </w:pPr>
+      <w:r>
+        <w:rPr>
+          <w:rFonts w:ascii="Times New Roman" w:hAnsi="Times New Roman" w:cs="Times New Roman"/>
+          <w:bCs/>
+          <w:color w:val="000000"/>
+          <w:sz w:val="24"/>
+          <w:szCs w:val="24"/>
+        </w:rPr>
+        <w:t>When you save to MarkLogic from the Office button within PowerPoint, the .pptx as well as images for each slide in the .pptx are saved to MarkLogic.</w:t>
+      </w:r>
+    </w:p>
+    <w:p>
+      <w:pPr>
+        <w:autoSpaceDE w:val="0"/>
+        <w:autoSpaceDN w:val="0"/>
+        <w:adjustRightInd w:val="0"/>
+        <w:spacing w:after="0" w:line="240" w:lineRule="auto"/>
+        <w:rPr>
+          <w:rFonts w:ascii="Times New Roman" w:hAnsi="Times New Roman" w:cs="Times New Roman"/>
+          <w:bCs/>
+          <w:color w:val="000000"/>
+          <w:sz w:val="24"/>
+          <w:szCs w:val="24"/>
+        </w:rPr>
+      </w:pPr>
+    </w:p>
+    <w:p>
+      <w:pPr>
+        <w:autoSpaceDE w:val="0"/>
+        <w:autoSpaceDN w:val="0"/>
+        <w:adjustRightInd w:val="0"/>
+        <w:spacing w:after="0" w:line="240" w:lineRule="auto"/>
+        <w:rPr>
+          <w:rFonts w:ascii="Times New Roman" w:hAnsi="Times New Roman" w:cs="Times New Roman"/>
+          <w:bCs/>
+          <w:color w:val="000000"/>
+          <w:sz w:val="24"/>
+          <w:szCs w:val="24"/>
+        </w:rPr>
+      </w:pPr>
+      <w:r>
+        <w:rPr>
+          <w:rFonts w:ascii="Times New Roman" w:hAnsi="Times New Roman" w:cs="Times New Roman"/>
+          <w:bCs/>
+          <w:color w:val="000000"/>
+          <w:sz w:val="24"/>
+          <w:szCs w:val="24"/>
+        </w:rPr>
+        <w:t>When we search on components, we use the same slide images.  The icon will either be a textbox or an image. The combination of the thumbnail, snippet, and icon help to inform which component will be inserted.  But you may mistakenly insert the wrong component.  That’s ok, just click undo and you can insert another.</w:t>
+      </w:r>
+    </w:p>
+    <w:p>
+      <w:pPr>
+        <w:autoSpaceDE w:val="0"/>
+        <w:autoSpaceDN w:val="0"/>
+        <w:adjustRightInd w:val="0"/>
+        <w:spacing w:after="0" w:line="240" w:lineRule="auto"/>
+        <w:rPr>
+          <w:rFonts w:ascii="Times New Roman" w:hAnsi="Times New Roman" w:cs="Times New Roman"/>
+          <w:bCs/>
+          <w:color w:val="000000"/>
+          <w:sz w:val="24"/>
+          <w:szCs w:val="24"/>
+        </w:rPr>
+      </w:pPr>
+      <w:r>
+        <w:rPr>
+          <w:rFonts w:ascii="Times New Roman" w:hAnsi="Times New Roman" w:cs="Times New Roman"/>
+          <w:bCs/>
+          <w:noProof/>
+          <w:color w:val="000000"/>
+          <w:sz w:val="24"/>
+          <w:szCs w:val="24"/>
+        </w:rPr>
+        <w:lastRenderedPageBreak/>
+        <w:drawing>
+          <wp:inline distT="0" distB="0" distL="0" distR="0">
+            <wp:extent cx="4295775" cy="5800725"/>
+            <wp:effectExtent l="19050" t="0" r="9525" b="0"/>
+            <wp:docPr id="10" name="Picture 7" descr="search2.PNG"/>
+            <wp:cNvGraphicFramePr>
+              <a:graphicFrameLocks xmlns:a="http://schemas.openxmlformats.org/drawingml/2006/main" noChangeAspect="1"/>
+            </wp:cNvGraphicFramePr>
+            <a:graphic xmlns:a="http://schemas.openxmlformats.org/drawingml/2006/main">
+              <a:graphicData uri="http://schemas.openxmlformats.org/drawingml/2006/picture">
+                <pic:pic xmlns:pic="http://schemas.openxmlformats.org/drawingml/2006/picture">
+                  <pic:nvPicPr>
+                    <pic:cNvPr id="0" name="search2.PNG"/>
+                    <pic:cNvPicPr/>
+                  </pic:nvPicPr>
+                  <pic:blipFill>
+                    <a:blip r:embed="rId19" cstate="print"/>
+                    <a:stretch>
+                      <a:fillRect/>
+                    </a:stretch>
+                  </pic:blipFill>
+                  <pic:spPr>
+                    <a:xfrm>
+                      <a:off x="0" y="0"/>
+                      <a:ext cx="4295775" cy="5800725"/>
+                    </a:xfrm>
+                    <a:prstGeom prst="rect">
+                      <a:avLst/>
+                    </a:prstGeom>
+                  </pic:spPr>
+                </pic:pic>
+              </a:graphicData>
+            </a:graphic>
+          </wp:inline>
+        </w:drawing>
+      </w:r>
+    </w:p>
+    <w:p>
+      <w:pPr>
+        <w:autoSpaceDE w:val="0"/>
+        <w:autoSpaceDN w:val="0"/>
+        <w:adjustRightInd w:val="0"/>
+        <w:spacing w:after="0" w:line="240" w:lineRule="auto"/>
+        <w:rPr>
+          <w:rFonts w:ascii="Times New Roman" w:hAnsi="Times New Roman" w:cs="Times New Roman"/>
+          <w:bCs/>
+          <w:color w:val="000000"/>
+          <w:sz w:val="24"/>
+          <w:szCs w:val="24"/>
+        </w:rPr>
+      </w:pPr>
     </w:p>
     <w:p>
       <w:pPr>
@@ -8994,18 +11015,163 @@
         <w:spacing w:after="0" w:line="240" w:lineRule="auto"/>
         <w:rPr>
           <w:rFonts w:ascii="Times New Roman" w:hAnsi="Times New Roman" w:cs="Times New Roman"/>
-          <w:bCs/>
-          <w:sz w:val="24"/>
-          <w:szCs w:val="24"/>
-        </w:rPr>
-      </w:pPr>
-      <w:r>
-        <w:rPr>
-          <w:rFonts w:ascii="Times New Roman" w:hAnsi="Times New Roman" w:cs="Times New Roman"/>
-          <w:bCs/>
-          <w:sz w:val="24"/>
-          <w:szCs w:val="24"/>
-        </w:rPr>
+          <w:b/>
+          <w:bCs/>
+          <w:color w:val="000000"/>
+          <w:sz w:val="28"/>
+          <w:szCs w:val="28"/>
+        </w:rPr>
+      </w:pPr>
+    </w:p>
+    <w:p>
+      <w:pPr>
+        <w:autoSpaceDE w:val="0"/>
+        <w:autoSpaceDN w:val="0"/>
+        <w:adjustRightInd w:val="0"/>
+        <w:spacing w:after="0" w:line="240" w:lineRule="auto"/>
+        <w:rPr>
+          <w:rFonts w:ascii="Times New Roman" w:hAnsi="Times New Roman" w:cs="Times New Roman"/>
+          <w:b/>
+          <w:bCs/>
+          <w:color w:val="000000"/>
+          <w:sz w:val="28"/>
+          <w:szCs w:val="28"/>
+        </w:rPr>
+      </w:pPr>
+    </w:p>
+    <w:p>
+      <w:pPr>
+        <w:autoSpaceDE w:val="0"/>
+        <w:autoSpaceDN w:val="0"/>
+        <w:adjustRightInd w:val="0"/>
+        <w:spacing w:after="0" w:line="240" w:lineRule="auto"/>
+        <w:rPr>
+          <w:rFonts w:ascii="Times New Roman" w:hAnsi="Times New Roman" w:cs="Times New Roman"/>
+          <w:b/>
+          <w:bCs/>
+          <w:color w:val="000000"/>
+          <w:sz w:val="28"/>
+          <w:szCs w:val="28"/>
+        </w:rPr>
+      </w:pPr>
+    </w:p>
+    <w:p>
+      <w:pPr>
+        <w:autoSpaceDE w:val="0"/>
+        <w:autoSpaceDN w:val="0"/>
+        <w:adjustRightInd w:val="0"/>
+        <w:spacing w:after="0" w:line="240" w:lineRule="auto"/>
+        <w:rPr>
+          <w:rFonts w:ascii="Times New Roman" w:hAnsi="Times New Roman" w:cs="Times New Roman"/>
+          <w:b/>
+          <w:bCs/>
+          <w:color w:val="000000"/>
+          <w:sz w:val="28"/>
+          <w:szCs w:val="28"/>
+        </w:rPr>
+      </w:pPr>
+    </w:p>
+    <w:p>
+      <w:pPr>
+        <w:autoSpaceDE w:val="0"/>
+        <w:autoSpaceDN w:val="0"/>
+        <w:adjustRightInd w:val="0"/>
+        <w:spacing w:after="0" w:line="240" w:lineRule="auto"/>
+        <w:rPr>
+          <w:rFonts w:ascii="Times New Roman" w:hAnsi="Times New Roman" w:cs="Times New Roman"/>
+          <w:b/>
+          <w:bCs/>
+          <w:color w:val="000000"/>
+          <w:sz w:val="28"/>
+          <w:szCs w:val="28"/>
+        </w:rPr>
+      </w:pPr>
+    </w:p>
+    <w:p>
+      <w:pPr>
+        <w:autoSpaceDE w:val="0"/>
+        <w:autoSpaceDN w:val="0"/>
+        <w:adjustRightInd w:val="0"/>
+        <w:spacing w:after="0" w:line="240" w:lineRule="auto"/>
+        <w:rPr>
+          <w:rFonts w:ascii="Times New Roman" w:hAnsi="Times New Roman" w:cs="Times New Roman"/>
+          <w:b/>
+          <w:bCs/>
+          <w:color w:val="000000"/>
+          <w:sz w:val="28"/>
+          <w:szCs w:val="28"/>
+        </w:rPr>
+      </w:pPr>
+    </w:p>
+    <w:p>
+      <w:pPr>
+        <w:autoSpaceDE w:val="0"/>
+        <w:autoSpaceDN w:val="0"/>
+        <w:adjustRightInd w:val="0"/>
+        <w:spacing w:after="0" w:line="240" w:lineRule="auto"/>
+        <w:rPr>
+          <w:rFonts w:ascii="Times New Roman" w:hAnsi="Times New Roman" w:cs="Times New Roman"/>
+          <w:b/>
+          <w:bCs/>
+          <w:color w:val="000000"/>
+          <w:sz w:val="28"/>
+          <w:szCs w:val="28"/>
+        </w:rPr>
+      </w:pPr>
+    </w:p>
+    <w:p>
+      <w:pPr>
+        <w:autoSpaceDE w:val="0"/>
+        <w:autoSpaceDN w:val="0"/>
+        <w:adjustRightInd w:val="0"/>
+        <w:spacing w:after="0" w:line="240" w:lineRule="auto"/>
+        <w:rPr>
+          <w:rFonts w:ascii="Times New Roman" w:hAnsi="Times New Roman" w:cs="Times New Roman"/>
+          <w:b/>
+          <w:bCs/>
+          <w:color w:val="000000"/>
+          <w:sz w:val="28"/>
+          <w:szCs w:val="28"/>
+        </w:rPr>
+      </w:pPr>
+    </w:p>
+    <w:p>
+      <w:pPr>
+        <w:autoSpaceDE w:val="0"/>
+        <w:autoSpaceDN w:val="0"/>
+        <w:adjustRightInd w:val="0"/>
+        <w:spacing w:after="0" w:line="240" w:lineRule="auto"/>
+        <w:rPr>
+          <w:rFonts w:ascii="Times New Roman" w:hAnsi="Times New Roman" w:cs="Times New Roman"/>
+          <w:b/>
+          <w:bCs/>
+          <w:color w:val="000000"/>
+          <w:sz w:val="28"/>
+          <w:szCs w:val="28"/>
+        </w:rPr>
+      </w:pPr>
+    </w:p>
+    <w:p>
+      <w:pPr>
+        <w:autoSpaceDE w:val="0"/>
+        <w:autoSpaceDN w:val="0"/>
+        <w:adjustRightInd w:val="0"/>
+        <w:spacing w:after="0" w:line="240" w:lineRule="auto"/>
+        <w:rPr>
+          <w:rFonts w:ascii="Times New Roman" w:hAnsi="Times New Roman" w:cs="Times New Roman"/>
+          <w:bCs/>
+          <w:sz w:val="24"/>
+          <w:szCs w:val="24"/>
+        </w:rPr>
+      </w:pPr>
+      <w:r>
+        <w:rPr>
+          <w:rFonts w:ascii="Times New Roman" w:hAnsi="Times New Roman" w:cs="Times New Roman"/>
+          <w:bCs/>
+          <w:sz w:val="24"/>
+          <w:szCs w:val="24"/>
+        </w:rPr>
+        <w:lastRenderedPageBreak/>
         <w:t>You can edit the available search filters within this file.  Search filters can be seen and set on the search tab.</w:t>
       </w:r>
     </w:p>
@@ -9064,7 +11230,7 @@
                     <pic:cNvPicPr/>
                   </pic:nvPicPr>
                   <pic:blipFill>
-                    <a:blip r:embed="rId17" cstate="print"/>
+                    <a:blip r:embed="rId20" cstate="print"/>
                     <a:stretch>
                       <a:fillRect/>
                     </a:stretch>
@@ -9187,6 +11353,72 @@
           <w:szCs w:val="24"/>
         </w:rPr>
       </w:pPr>
+    </w:p>
+    <w:p>
+      <w:pPr>
+        <w:autoSpaceDE w:val="0"/>
+        <w:autoSpaceDN w:val="0"/>
+        <w:adjustRightInd w:val="0"/>
+        <w:spacing w:after="0" w:line="240" w:lineRule="auto"/>
+        <w:rPr>
+          <w:rFonts w:ascii="Times New Roman" w:hAnsi="Times New Roman" w:cs="Times New Roman"/>
+          <w:b/>
+          <w:bCs/>
+          <w:color w:val="000000"/>
+          <w:sz w:val="28"/>
+          <w:szCs w:val="28"/>
+        </w:rPr>
+      </w:pPr>
+      <w:r>
+        <w:rPr>
+          <w:rFonts w:ascii="Times New Roman" w:hAnsi="Times New Roman" w:cs="Times New Roman"/>
+          <w:b/>
+          <w:bCs/>
+          <w:color w:val="000000"/>
+          <w:sz w:val="28"/>
+          <w:szCs w:val="28"/>
+        </w:rPr>
+        <w:t>search</w:t>
+      </w:r>
+      <w:r>
+        <w:rPr>
+          <w:rFonts w:ascii="Times New Roman" w:hAnsi="Times New Roman" w:cs="Times New Roman"/>
+          <w:b/>
+          <w:bCs/>
+          <w:color w:val="000000"/>
+          <w:sz w:val="28"/>
+          <w:szCs w:val="28"/>
+        </w:rPr>
+        <w:t>.xml</w:t>
+      </w:r>
+    </w:p>
+    <w:p>
+      <w:pPr>
+        <w:autoSpaceDE w:val="0"/>
+        <w:autoSpaceDN w:val="0"/>
+        <w:adjustRightInd w:val="0"/>
+        <w:spacing w:after="0" w:line="240" w:lineRule="auto"/>
+        <w:rPr>
+          <w:rFonts w:ascii="Times New Roman" w:hAnsi="Times New Roman" w:cs="Times New Roman"/>
+          <w:bCs/>
+          <w:sz w:val="24"/>
+          <w:szCs w:val="24"/>
+        </w:rPr>
+      </w:pPr>
+    </w:p>
+    <w:p>
+      <w:pPr>
+        <w:autoSpaceDE w:val="0"/>
+        <w:autoSpaceDN w:val="0"/>
+        <w:adjustRightInd w:val="0"/>
+        <w:spacing w:after="0" w:line="240" w:lineRule="auto"/>
+        <w:rPr>
+          <w:rFonts w:ascii="Times New Roman" w:hAnsi="Times New Roman" w:cs="Times New Roman"/>
+          <w:bCs/>
+          <w:sz w:val="24"/>
+          <w:szCs w:val="24"/>
+        </w:rPr>
+      </w:pPr>
       <w:r>
         <w:rPr>
           <w:rFonts w:ascii="Times New Roman" w:hAnsi="Times New Roman" w:cs="Times New Roman"/>
@@ -9250,7 +11482,6 @@
           <w:sz w:val="24"/>
           <w:szCs w:val="24"/>
         </w:rPr>
-        <w:lastRenderedPageBreak/>
         <w:drawing>
           <wp:inline distT="0" distB="0" distL="0" distR="0">
             <wp:extent cx="5943600" cy="1949450"/>
@@ -9267,7 +11498,7 @@
                     <pic:cNvPicPr/>
                   </pic:nvPicPr>
                   <pic:blipFill>
-                    <a:blip r:embed="rId18" cstate="print"/>
+                    <a:blip r:embed="rId21" cstate="print"/>
                     <a:stretch>
                       <a:fillRect/>
                     </a:stretch>
@@ -9579,916 +11810,6 @@
         <w:adjustRightInd w:val="0"/>
         <w:spacing w:after="0" w:line="240" w:lineRule="auto"/>
         <w:rPr>
-          <w:rFonts w:ascii="Times New Roman" w:hAnsi="Times New Roman" w:cs="Times New Roman"/>
-          <w:bCs/>
-          <w:color w:val="000000"/>
-          <w:sz w:val="24"/>
-          <w:szCs w:val="24"/>
-        </w:rPr>
-      </w:pPr>
-    </w:p>
-    <w:p>
-      <w:pPr>
-        <w:autoSpaceDE w:val="0"/>
-        <w:autoSpaceDN w:val="0"/>
-        <w:adjustRightInd w:val="0"/>
-        <w:spacing w:after="0" w:line="240" w:lineRule="auto"/>
-        <w:rPr>
-          <w:rFonts w:ascii="Times New Roman" w:hAnsi="Times New Roman" w:cs="Times New Roman"/>
-          <w:bCs/>
-          <w:color w:val="000000"/>
-          <w:sz w:val="24"/>
-          <w:szCs w:val="24"/>
-        </w:rPr>
-      </w:pPr>
-    </w:p>
-    <w:p>
-      <w:pPr>
-        <w:autoSpaceDE w:val="0"/>
-        <w:autoSpaceDN w:val="0"/>
-        <w:adjustRightInd w:val="0"/>
-        <w:spacing w:after="0" w:line="240" w:lineRule="auto"/>
-        <w:rPr>
-          <w:rFonts w:ascii="Times New Roman" w:hAnsi="Times New Roman" w:cs="Times New Roman"/>
-          <w:bCs/>
-          <w:color w:val="000000"/>
-          <w:sz w:val="24"/>
-          <w:szCs w:val="24"/>
-        </w:rPr>
-      </w:pPr>
-    </w:p>
-    <w:p>
-      <w:pPr>
-        <w:autoSpaceDE w:val="0"/>
-        <w:autoSpaceDN w:val="0"/>
-        <w:adjustRightInd w:val="0"/>
-        <w:spacing w:after="0" w:line="240" w:lineRule="auto"/>
-        <w:rPr>
-          <w:rFonts w:ascii="Times New Roman" w:hAnsi="Times New Roman" w:cs="Times New Roman"/>
-          <w:bCs/>
-          <w:color w:val="000000"/>
-          <w:sz w:val="24"/>
-          <w:szCs w:val="24"/>
-        </w:rPr>
-      </w:pPr>
-    </w:p>
-    <w:p>
-      <w:pPr>
-        <w:autoSpaceDE w:val="0"/>
-        <w:autoSpaceDN w:val="0"/>
-        <w:adjustRightInd w:val="0"/>
-        <w:spacing w:after="0" w:line="240" w:lineRule="auto"/>
-        <w:rPr>
-          <w:rFonts w:ascii="Times New Roman" w:hAnsi="Times New Roman" w:cs="Times New Roman"/>
-          <w:bCs/>
-          <w:color w:val="000000"/>
-          <w:sz w:val="24"/>
-          <w:szCs w:val="24"/>
-        </w:rPr>
-      </w:pPr>
-    </w:p>
-    <w:p>
-      <w:pPr>
-        <w:autoSpaceDE w:val="0"/>
-        <w:autoSpaceDN w:val="0"/>
-        <w:adjustRightInd w:val="0"/>
-        <w:spacing w:after="0" w:line="240" w:lineRule="auto"/>
-        <w:rPr>
-          <w:rFonts w:ascii="Times New Roman" w:hAnsi="Times New Roman" w:cs="Times New Roman"/>
-          <w:bCs/>
-          <w:color w:val="000000"/>
-          <w:sz w:val="24"/>
-          <w:szCs w:val="24"/>
-        </w:rPr>
-      </w:pPr>
-    </w:p>
-    <w:p>
-      <w:pPr>
-        <w:autoSpaceDE w:val="0"/>
-        <w:autoSpaceDN w:val="0"/>
-        <w:adjustRightInd w:val="0"/>
-        <w:spacing w:after="0" w:line="240" w:lineRule="auto"/>
-        <w:rPr>
-          <w:rFonts w:ascii="Times New Roman" w:hAnsi="Times New Roman" w:cs="Times New Roman"/>
-          <w:bCs/>
-          <w:color w:val="000000"/>
-          <w:sz w:val="24"/>
-          <w:szCs w:val="24"/>
-        </w:rPr>
-      </w:pPr>
-    </w:p>
-    <w:p>
-      <w:pPr>
-        <w:autoSpaceDE w:val="0"/>
-        <w:autoSpaceDN w:val="0"/>
-        <w:adjustRightInd w:val="0"/>
-        <w:spacing w:after="0" w:line="240" w:lineRule="auto"/>
-        <w:rPr>
-          <w:rFonts w:ascii="Times New Roman" w:hAnsi="Times New Roman" w:cs="Times New Roman"/>
-          <w:bCs/>
-          <w:color w:val="000000"/>
-          <w:sz w:val="24"/>
-          <w:szCs w:val="24"/>
-        </w:rPr>
-      </w:pPr>
-    </w:p>
-    <w:p>
-      <w:pPr>
-        <w:autoSpaceDE w:val="0"/>
-        <w:autoSpaceDN w:val="0"/>
-        <w:adjustRightInd w:val="0"/>
-        <w:spacing w:after="0" w:line="240" w:lineRule="auto"/>
-        <w:rPr>
-          <w:rFonts w:ascii="Times New Roman" w:hAnsi="Times New Roman" w:cs="Times New Roman"/>
-          <w:bCs/>
-          <w:color w:val="000000"/>
-          <w:sz w:val="24"/>
-          <w:szCs w:val="24"/>
-        </w:rPr>
-      </w:pPr>
-    </w:p>
-    <w:p>
-      <w:pPr>
-        <w:autoSpaceDE w:val="0"/>
-        <w:autoSpaceDN w:val="0"/>
-        <w:adjustRightInd w:val="0"/>
-        <w:spacing w:after="0" w:line="240" w:lineRule="auto"/>
-        <w:rPr>
-          <w:rFonts w:ascii="Times New Roman" w:hAnsi="Times New Roman" w:cs="Times New Roman"/>
-          <w:bCs/>
-          <w:color w:val="000000"/>
-          <w:sz w:val="24"/>
-          <w:szCs w:val="24"/>
-        </w:rPr>
-      </w:pPr>
-    </w:p>
-    <w:p>
-      <w:pPr>
-        <w:autoSpaceDE w:val="0"/>
-        <w:autoSpaceDN w:val="0"/>
-        <w:adjustRightInd w:val="0"/>
-        <w:spacing w:after="0" w:line="240" w:lineRule="auto"/>
-        <w:rPr>
-          <w:rFonts w:ascii="Times New Roman" w:hAnsi="Times New Roman" w:cs="Times New Roman"/>
-          <w:bCs/>
-          <w:color w:val="000000"/>
-          <w:sz w:val="24"/>
-          <w:szCs w:val="24"/>
-        </w:rPr>
-      </w:pPr>
-    </w:p>
-    <w:p>
-      <w:pPr>
-        <w:autoSpaceDE w:val="0"/>
-        <w:autoSpaceDN w:val="0"/>
-        <w:adjustRightInd w:val="0"/>
-        <w:spacing w:after="0" w:line="240" w:lineRule="auto"/>
-        <w:rPr>
-          <w:rFonts w:ascii="Times New Roman" w:hAnsi="Times New Roman" w:cs="Times New Roman"/>
-          <w:bCs/>
-          <w:color w:val="000000"/>
-          <w:sz w:val="24"/>
-          <w:szCs w:val="24"/>
-        </w:rPr>
-      </w:pPr>
-    </w:p>
-    <w:p>
-      <w:pPr>
-        <w:autoSpaceDE w:val="0"/>
-        <w:autoSpaceDN w:val="0"/>
-        <w:adjustRightInd w:val="0"/>
-        <w:spacing w:after="0" w:line="240" w:lineRule="auto"/>
-        <w:rPr>
-          <w:rFonts w:ascii="Times New Roman" w:hAnsi="Times New Roman" w:cs="Times New Roman"/>
-          <w:bCs/>
-          <w:color w:val="000000"/>
-          <w:sz w:val="24"/>
-          <w:szCs w:val="24"/>
-        </w:rPr>
-      </w:pPr>
-    </w:p>
-    <w:p>
-      <w:pPr>
-        <w:autoSpaceDE w:val="0"/>
-        <w:autoSpaceDN w:val="0"/>
-        <w:adjustRightInd w:val="0"/>
-        <w:spacing w:after="0" w:line="240" w:lineRule="auto"/>
-        <w:rPr>
-          <w:rFonts w:ascii="Times New Roman" w:hAnsi="Times New Roman" w:cs="Times New Roman"/>
-          <w:bCs/>
-          <w:color w:val="000000"/>
-          <w:sz w:val="24"/>
-          <w:szCs w:val="24"/>
-        </w:rPr>
-      </w:pPr>
-    </w:p>
-    <w:p>
-      <w:pPr>
-        <w:autoSpaceDE w:val="0"/>
-        <w:autoSpaceDN w:val="0"/>
-        <w:adjustRightInd w:val="0"/>
-        <w:spacing w:after="0" w:line="240" w:lineRule="auto"/>
-        <w:rPr>
-          <w:rFonts w:ascii="Times New Roman" w:hAnsi="Times New Roman" w:cs="Times New Roman"/>
-          <w:bCs/>
-          <w:color w:val="000000"/>
-          <w:sz w:val="24"/>
-          <w:szCs w:val="24"/>
-        </w:rPr>
-      </w:pPr>
-    </w:p>
-    <w:p>
-      <w:pPr>
-        <w:autoSpaceDE w:val="0"/>
-        <w:autoSpaceDN w:val="0"/>
-        <w:adjustRightInd w:val="0"/>
-        <w:spacing w:after="0" w:line="240" w:lineRule="auto"/>
-        <w:rPr>
-          <w:rFonts w:ascii="Times New Roman" w:hAnsi="Times New Roman" w:cs="Times New Roman"/>
-          <w:bCs/>
-          <w:color w:val="000000"/>
-          <w:sz w:val="24"/>
-          <w:szCs w:val="24"/>
-        </w:rPr>
-      </w:pPr>
-    </w:p>
-    <w:p>
-      <w:pPr>
-        <w:autoSpaceDE w:val="0"/>
-        <w:autoSpaceDN w:val="0"/>
-        <w:adjustRightInd w:val="0"/>
-        <w:spacing w:after="0" w:line="240" w:lineRule="auto"/>
-        <w:rPr>
-          <w:rFonts w:ascii="Times New Roman" w:hAnsi="Times New Roman" w:cs="Times New Roman"/>
-          <w:bCs/>
-          <w:color w:val="000000"/>
-          <w:sz w:val="24"/>
-          <w:szCs w:val="24"/>
-        </w:rPr>
-      </w:pPr>
-    </w:p>
-    <w:p>
-      <w:pPr>
-        <w:autoSpaceDE w:val="0"/>
-        <w:autoSpaceDN w:val="0"/>
-        <w:adjustRightInd w:val="0"/>
-        <w:spacing w:after="0" w:line="240" w:lineRule="auto"/>
-        <w:rPr>
-          <w:rFonts w:ascii="Times New Roman" w:hAnsi="Times New Roman" w:cs="Times New Roman"/>
-          <w:bCs/>
-          <w:color w:val="000000"/>
-          <w:sz w:val="24"/>
-          <w:szCs w:val="24"/>
-        </w:rPr>
-      </w:pPr>
-    </w:p>
-    <w:p>
-      <w:pPr>
-        <w:autoSpaceDE w:val="0"/>
-        <w:autoSpaceDN w:val="0"/>
-        <w:adjustRightInd w:val="0"/>
-        <w:spacing w:after="0" w:line="240" w:lineRule="auto"/>
-        <w:rPr>
-          <w:rFonts w:ascii="Times New Roman" w:hAnsi="Times New Roman" w:cs="Times New Roman"/>
-          <w:bCs/>
-          <w:color w:val="000000"/>
-          <w:sz w:val="24"/>
-          <w:szCs w:val="24"/>
-        </w:rPr>
-      </w:pPr>
-    </w:p>
-    <w:p>
-      <w:pPr>
-        <w:autoSpaceDE w:val="0"/>
-        <w:autoSpaceDN w:val="0"/>
-        <w:adjustRightInd w:val="0"/>
-        <w:spacing w:after="0" w:line="240" w:lineRule="auto"/>
-        <w:rPr>
-          <w:rFonts w:ascii="Times New Roman" w:hAnsi="Times New Roman" w:cs="Times New Roman"/>
-          <w:bCs/>
-          <w:color w:val="000000"/>
-          <w:sz w:val="24"/>
-          <w:szCs w:val="24"/>
-        </w:rPr>
-      </w:pPr>
-    </w:p>
-    <w:p>
-      <w:pPr>
-        <w:autoSpaceDE w:val="0"/>
-        <w:autoSpaceDN w:val="0"/>
-        <w:adjustRightInd w:val="0"/>
-        <w:spacing w:after="0" w:line="240" w:lineRule="auto"/>
-        <w:rPr>
-          <w:rFonts w:ascii="Times New Roman" w:hAnsi="Times New Roman" w:cs="Times New Roman"/>
-          <w:bCs/>
-          <w:color w:val="000000"/>
-          <w:sz w:val="24"/>
-          <w:szCs w:val="24"/>
-        </w:rPr>
-      </w:pPr>
-    </w:p>
-    <w:p>
-      <w:pPr>
-        <w:autoSpaceDE w:val="0"/>
-        <w:autoSpaceDN w:val="0"/>
-        <w:adjustRightInd w:val="0"/>
-        <w:spacing w:after="0" w:line="240" w:lineRule="auto"/>
-        <w:rPr>
-          <w:rFonts w:ascii="Times New Roman" w:hAnsi="Times New Roman" w:cs="Times New Roman"/>
-          <w:bCs/>
-          <w:color w:val="000000"/>
-          <w:sz w:val="24"/>
-          <w:szCs w:val="24"/>
-        </w:rPr>
-      </w:pPr>
-    </w:p>
-    <w:p>
-      <w:pPr>
-        <w:autoSpaceDE w:val="0"/>
-        <w:autoSpaceDN w:val="0"/>
-        <w:adjustRightInd w:val="0"/>
-        <w:spacing w:after="0" w:line="240" w:lineRule="auto"/>
-        <w:rPr>
-          <w:rFonts w:ascii="Times New Roman" w:hAnsi="Times New Roman" w:cs="Times New Roman"/>
-          <w:bCs/>
-          <w:color w:val="000000"/>
-          <w:sz w:val="24"/>
-          <w:szCs w:val="24"/>
-        </w:rPr>
-      </w:pPr>
-    </w:p>
-    <w:p>
-      <w:pPr>
-        <w:autoSpaceDE w:val="0"/>
-        <w:autoSpaceDN w:val="0"/>
-        <w:adjustRightInd w:val="0"/>
-        <w:spacing w:after="0" w:line="240" w:lineRule="auto"/>
-        <w:rPr>
-          <w:rFonts w:ascii="Times New Roman" w:hAnsi="Times New Roman" w:cs="Times New Roman"/>
-          <w:bCs/>
-          <w:color w:val="000000"/>
-          <w:sz w:val="24"/>
-          <w:szCs w:val="24"/>
-        </w:rPr>
-      </w:pPr>
-    </w:p>
-    <w:p>
-      <w:pPr>
-        <w:pStyle w:val="ListParagraph"/>
-        <w:numPr>
-          <w:ilvl w:val="0"/>
-          <w:numId w:val="1"/>
-        </w:numPr>
-        <w:autoSpaceDE w:val="0"/>
-        <w:autoSpaceDN w:val="0"/>
-        <w:adjustRightInd w:val="0"/>
-        <w:spacing w:after="0" w:line="240" w:lineRule="auto"/>
-        <w:rPr>
-          <w:rFonts w:ascii="Arial" w:hAnsi="Arial" w:cs="Arial"/>
-          <w:b/>
-          <w:bCs/>
-          <w:color w:val="000000"/>
-          <w:sz w:val="32"/>
-          <w:szCs w:val="32"/>
-        </w:rPr>
-      </w:pPr>
-      <w:r>
-        <w:rPr>
-          <w:rFonts w:ascii="Arial" w:hAnsi="Arial" w:cs="Arial"/>
-          <w:b/>
-          <w:bCs/>
-          <w:color w:val="000000"/>
-          <w:sz w:val="32"/>
-          <w:szCs w:val="32"/>
-        </w:rPr>
-        <w:lastRenderedPageBreak/>
-        <w:t>Search</w:t>
-      </w:r>
-    </w:p>
-    <w:p>
-      <w:pPr>
-        <w:autoSpaceDE w:val="0"/>
-        <w:autoSpaceDN w:val="0"/>
-        <w:adjustRightInd w:val="0"/>
-        <w:spacing w:after="0" w:line="240" w:lineRule="auto"/>
-        <w:rPr>
-          <w:rFonts w:ascii="Times New Roman" w:hAnsi="Times New Roman" w:cs="Times New Roman"/>
-          <w:bCs/>
-          <w:color w:val="000000"/>
-          <w:sz w:val="24"/>
-          <w:szCs w:val="24"/>
-        </w:rPr>
-      </w:pPr>
-    </w:p>
-    <w:p>
-      <w:pPr>
-        <w:autoSpaceDE w:val="0"/>
-        <w:autoSpaceDN w:val="0"/>
-        <w:adjustRightInd w:val="0"/>
-        <w:spacing w:after="0" w:line="240" w:lineRule="auto"/>
-        <w:rPr>
-          <w:rFonts w:ascii="Times New Roman" w:hAnsi="Times New Roman" w:cs="Times New Roman"/>
-          <w:bCs/>
-          <w:color w:val="000000"/>
-          <w:sz w:val="24"/>
-          <w:szCs w:val="24"/>
-        </w:rPr>
-      </w:pPr>
-      <w:r>
-        <w:rPr>
-          <w:rFonts w:ascii="Times New Roman" w:hAnsi="Times New Roman" w:cs="Times New Roman"/>
-          <w:bCs/>
-          <w:color w:val="000000"/>
-          <w:sz w:val="24"/>
-          <w:szCs w:val="24"/>
-        </w:rPr>
-        <w:t>As PowerPoint is more visual, (we usually hunt for slides and cue off an image or text to find what we want), we want to explain what search results look like in the sample application.</w:t>
-      </w:r>
-    </w:p>
-    <w:p>
-      <w:pPr>
-        <w:autoSpaceDE w:val="0"/>
-        <w:autoSpaceDN w:val="0"/>
-        <w:adjustRightInd w:val="0"/>
-        <w:spacing w:after="0" w:line="240" w:lineRule="auto"/>
-        <w:rPr>
-          <w:rFonts w:ascii="Times New Roman" w:hAnsi="Times New Roman" w:cs="Times New Roman"/>
-          <w:bCs/>
-          <w:color w:val="000000"/>
-          <w:sz w:val="24"/>
-          <w:szCs w:val="24"/>
-        </w:rPr>
-      </w:pPr>
-    </w:p>
-    <w:p>
-      <w:pPr>
-        <w:autoSpaceDE w:val="0"/>
-        <w:autoSpaceDN w:val="0"/>
-        <w:adjustRightInd w:val="0"/>
-        <w:spacing w:after="0" w:line="240" w:lineRule="auto"/>
-        <w:rPr>
-          <w:rFonts w:ascii="Times New Roman" w:hAnsi="Times New Roman" w:cs="Times New Roman"/>
-          <w:bCs/>
-          <w:color w:val="000000"/>
-          <w:sz w:val="24"/>
-          <w:szCs w:val="24"/>
-        </w:rPr>
-      </w:pPr>
-      <w:r>
-        <w:rPr>
-          <w:rFonts w:ascii="Times New Roman" w:hAnsi="Times New Roman" w:cs="Times New Roman"/>
-          <w:bCs/>
-          <w:color w:val="000000"/>
-          <w:sz w:val="24"/>
-          <w:szCs w:val="24"/>
-        </w:rPr>
-        <w:t>When we search, we can search on Presentations, Slides, and Slide Components.</w:t>
-      </w:r>
-    </w:p>
-    <w:p>
-      <w:pPr>
-        <w:autoSpaceDE w:val="0"/>
-        <w:autoSpaceDN w:val="0"/>
-        <w:adjustRightInd w:val="0"/>
-        <w:spacing w:after="0" w:line="240" w:lineRule="auto"/>
-        <w:rPr>
-          <w:rFonts w:ascii="Times New Roman" w:hAnsi="Times New Roman" w:cs="Times New Roman"/>
-          <w:bCs/>
-          <w:color w:val="000000"/>
-          <w:sz w:val="24"/>
-          <w:szCs w:val="24"/>
-        </w:rPr>
-      </w:pPr>
-    </w:p>
-    <w:p>
-      <w:pPr>
-        <w:autoSpaceDE w:val="0"/>
-        <w:autoSpaceDN w:val="0"/>
-        <w:adjustRightInd w:val="0"/>
-        <w:spacing w:after="0" w:line="240" w:lineRule="auto"/>
-        <w:rPr>
-          <w:rFonts w:ascii="Times New Roman" w:hAnsi="Times New Roman" w:cs="Times New Roman"/>
-          <w:bCs/>
-          <w:color w:val="000000"/>
-          <w:sz w:val="24"/>
-          <w:szCs w:val="24"/>
-        </w:rPr>
-      </w:pPr>
-      <w:r>
-        <w:rPr>
-          <w:rFonts w:ascii="Times New Roman" w:hAnsi="Times New Roman" w:cs="Times New Roman"/>
-          <w:bCs/>
-          <w:color w:val="000000"/>
-          <w:sz w:val="24"/>
-          <w:szCs w:val="24"/>
-        </w:rPr>
-        <w:t>A search on presentations will bring up a list of presentations for any presentation containing the text provided as the search value.  The title of the presentation displayed in the results list comes from the document properties of the saved presentation.  If the presentation does not have a title, the URI of the saved .pptx in MarkLogic is displayed.</w:t>
-      </w:r>
-      <w:r>
-        <w:rPr>
-          <w:rFonts w:ascii="Times New Roman" w:hAnsi="Times New Roman" w:cs="Times New Roman"/>
-          <w:bCs/>
-          <w:color w:val="000000"/>
-          <w:sz w:val="24"/>
-          <w:szCs w:val="24"/>
-        </w:rPr>
-        <w:t xml:space="preserve">  Clicking on the title will open the presentation.</w:t>
-      </w:r>
-    </w:p>
-    <w:p>
-      <w:pPr>
-        <w:autoSpaceDE w:val="0"/>
-        <w:autoSpaceDN w:val="0"/>
-        <w:adjustRightInd w:val="0"/>
-        <w:spacing w:after="0" w:line="240" w:lineRule="auto"/>
-        <w:rPr>
-          <w:rFonts w:ascii="Times New Roman" w:hAnsi="Times New Roman" w:cs="Times New Roman"/>
-          <w:bCs/>
-          <w:color w:val="000000"/>
-          <w:sz w:val="24"/>
-          <w:szCs w:val="24"/>
-        </w:rPr>
-      </w:pPr>
-    </w:p>
-    <w:p>
-      <w:pPr>
-        <w:autoSpaceDE w:val="0"/>
-        <w:autoSpaceDN w:val="0"/>
-        <w:adjustRightInd w:val="0"/>
-        <w:spacing w:after="0" w:line="240" w:lineRule="auto"/>
-        <w:rPr>
-          <w:rFonts w:ascii="Times New Roman" w:hAnsi="Times New Roman" w:cs="Times New Roman"/>
-          <w:bCs/>
-          <w:color w:val="000000"/>
-          <w:sz w:val="24"/>
-          <w:szCs w:val="24"/>
-        </w:rPr>
-      </w:pPr>
-      <w:r>
-        <w:rPr>
-          <w:rFonts w:ascii="Times New Roman" w:hAnsi="Times New Roman" w:cs="Times New Roman"/>
-          <w:bCs/>
-          <w:color w:val="000000"/>
-          <w:sz w:val="24"/>
-          <w:szCs w:val="24"/>
-        </w:rPr>
-        <w:t>Underneath the presentation title metadata is provided. This too comes from the document properties within the .pptx package.</w:t>
-      </w:r>
-    </w:p>
-    <w:p>
-      <w:pPr>
-        <w:autoSpaceDE w:val="0"/>
-        <w:autoSpaceDN w:val="0"/>
-        <w:adjustRightInd w:val="0"/>
-        <w:spacing w:after="0" w:line="240" w:lineRule="auto"/>
-        <w:rPr>
-          <w:rFonts w:ascii="Times New Roman" w:hAnsi="Times New Roman" w:cs="Times New Roman"/>
-          <w:bCs/>
-          <w:color w:val="000000"/>
-          <w:sz w:val="24"/>
-          <w:szCs w:val="24"/>
-        </w:rPr>
-      </w:pPr>
-    </w:p>
-    <w:p>
-      <w:pPr>
-        <w:autoSpaceDE w:val="0"/>
-        <w:autoSpaceDN w:val="0"/>
-        <w:adjustRightInd w:val="0"/>
-        <w:spacing w:after="0" w:line="240" w:lineRule="auto"/>
-        <w:rPr>
-          <w:rFonts w:ascii="Times New Roman" w:hAnsi="Times New Roman" w:cs="Times New Roman"/>
-          <w:bCs/>
-          <w:color w:val="000000"/>
-          <w:sz w:val="24"/>
-          <w:szCs w:val="24"/>
-        </w:rPr>
-      </w:pPr>
-      <w:r>
-        <w:rPr>
-          <w:rFonts w:ascii="Times New Roman" w:hAnsi="Times New Roman" w:cs="Times New Roman"/>
-          <w:bCs/>
-          <w:color w:val="000000"/>
-          <w:sz w:val="24"/>
-          <w:szCs w:val="24"/>
-        </w:rPr>
-        <w:t>Presentation Search:</w:t>
-      </w:r>
-    </w:p>
-    <w:p>
-      <w:pPr>
-        <w:autoSpaceDE w:val="0"/>
-        <w:autoSpaceDN w:val="0"/>
-        <w:adjustRightInd w:val="0"/>
-        <w:spacing w:after="0" w:line="240" w:lineRule="auto"/>
-        <w:rPr>
-          <w:rFonts w:ascii="Times New Roman" w:hAnsi="Times New Roman" w:cs="Times New Roman"/>
-          <w:bCs/>
-          <w:color w:val="000000"/>
-          <w:sz w:val="24"/>
-          <w:szCs w:val="24"/>
-        </w:rPr>
-      </w:pPr>
-    </w:p>
-    <w:p>
-      <w:pPr>
-        <w:autoSpaceDE w:val="0"/>
-        <w:autoSpaceDN w:val="0"/>
-        <w:adjustRightInd w:val="0"/>
-        <w:spacing w:after="0" w:line="240" w:lineRule="auto"/>
-        <w:rPr>
-          <w:rFonts w:ascii="Times New Roman" w:hAnsi="Times New Roman" w:cs="Times New Roman"/>
-          <w:bCs/>
-          <w:color w:val="000000"/>
-          <w:sz w:val="24"/>
-          <w:szCs w:val="24"/>
-        </w:rPr>
-      </w:pPr>
-      <w:r>
-        <w:rPr>
-          <w:rFonts w:ascii="Times New Roman" w:hAnsi="Times New Roman" w:cs="Times New Roman"/>
-          <w:bCs/>
-          <w:noProof/>
-          <w:color w:val="000000"/>
-          <w:sz w:val="24"/>
-          <w:szCs w:val="24"/>
-        </w:rPr>
-        <w:drawing>
-          <wp:inline distT="0" distB="0" distL="0" distR="0">
-            <wp:extent cx="4286250" cy="2867025"/>
-            <wp:effectExtent l="19050" t="0" r="0" b="0"/>
-            <wp:docPr id="4" name="Picture 3" descr="search4.PNG"/>
-            <wp:cNvGraphicFramePr>
-              <a:graphicFrameLocks xmlns:a="http://schemas.openxmlformats.org/drawingml/2006/main" noChangeAspect="1"/>
-            </wp:cNvGraphicFramePr>
-            <a:graphic xmlns:a="http://schemas.openxmlformats.org/drawingml/2006/main">
-              <a:graphicData uri="http://schemas.openxmlformats.org/drawingml/2006/picture">
-                <pic:pic xmlns:pic="http://schemas.openxmlformats.org/drawingml/2006/picture">
-                  <pic:nvPicPr>
-                    <pic:cNvPr id="0" name="search4.PNG"/>
-                    <pic:cNvPicPr/>
-                  </pic:nvPicPr>
-                  <pic:blipFill>
-                    <a:blip r:embed="rId19" cstate="print"/>
-                    <a:stretch>
-                      <a:fillRect/>
-                    </a:stretch>
-                  </pic:blipFill>
-                  <pic:spPr>
-                    <a:xfrm>
-                      <a:off x="0" y="0"/>
-                      <a:ext cx="4286250" cy="2867025"/>
-                    </a:xfrm>
-                    <a:prstGeom prst="rect">
-                      <a:avLst/>
-                    </a:prstGeom>
-                  </pic:spPr>
-                </pic:pic>
-              </a:graphicData>
-            </a:graphic>
-          </wp:inline>
-        </w:drawing>
-      </w:r>
-    </w:p>
-    <w:p>
-      <w:pPr>
-        <w:autoSpaceDE w:val="0"/>
-        <w:autoSpaceDN w:val="0"/>
-        <w:adjustRightInd w:val="0"/>
-        <w:spacing w:after="0" w:line="240" w:lineRule="auto"/>
-        <w:rPr>
-          <w:rFonts w:ascii="Times New Roman" w:hAnsi="Times New Roman" w:cs="Times New Roman"/>
-          <w:b/>
-          <w:bCs/>
-          <w:color w:val="000000"/>
-          <w:sz w:val="28"/>
-          <w:szCs w:val="28"/>
-        </w:rPr>
-      </w:pPr>
-    </w:p>
-    <w:p>
-      <w:pPr>
-        <w:autoSpaceDE w:val="0"/>
-        <w:autoSpaceDN w:val="0"/>
-        <w:adjustRightInd w:val="0"/>
-        <w:spacing w:after="0" w:line="240" w:lineRule="auto"/>
-        <w:rPr>
-          <w:rFonts w:ascii="Times New Roman" w:hAnsi="Times New Roman" w:cs="Times New Roman"/>
-          <w:bCs/>
-          <w:color w:val="000000"/>
-          <w:sz w:val="24"/>
-          <w:szCs w:val="24"/>
-        </w:rPr>
-      </w:pPr>
-    </w:p>
-    <w:p>
-      <w:pPr>
-        <w:autoSpaceDE w:val="0"/>
-        <w:autoSpaceDN w:val="0"/>
-        <w:adjustRightInd w:val="0"/>
-        <w:spacing w:after="0" w:line="240" w:lineRule="auto"/>
-        <w:rPr>
-          <w:rFonts w:ascii="Times New Roman" w:hAnsi="Times New Roman" w:cs="Times New Roman"/>
-          <w:bCs/>
-          <w:color w:val="000000"/>
-          <w:sz w:val="24"/>
-          <w:szCs w:val="24"/>
-        </w:rPr>
-      </w:pPr>
-    </w:p>
-    <w:p>
-      <w:pPr>
-        <w:autoSpaceDE w:val="0"/>
-        <w:autoSpaceDN w:val="0"/>
-        <w:adjustRightInd w:val="0"/>
-        <w:spacing w:after="0" w:line="240" w:lineRule="auto"/>
-        <w:rPr>
-          <w:rFonts w:ascii="Times New Roman" w:hAnsi="Times New Roman" w:cs="Times New Roman"/>
-          <w:bCs/>
-          <w:color w:val="000000"/>
-          <w:sz w:val="24"/>
-          <w:szCs w:val="24"/>
-        </w:rPr>
-      </w:pPr>
-      <w:r>
-        <w:rPr>
-          <w:rFonts w:ascii="Times New Roman" w:hAnsi="Times New Roman" w:cs="Times New Roman"/>
-          <w:bCs/>
-          <w:color w:val="000000"/>
-          <w:sz w:val="24"/>
-          <w:szCs w:val="24"/>
-        </w:rPr>
-        <w:t>When we search on Slides, any slide from any presentation containing the search text is returned.  Search results will start with slide’s presentation title and metadata.  Following this you’ll note a slide icon, helping to inform you’re working with slides, and not slide components.  Next to the icon is a snippet from the returned slide.  Below the snippet is a thumbnail of the slide returned.  And underneath the thumbnail are buttons for ‘insert’ and ‘undo’.</w:t>
-      </w:r>
-    </w:p>
-    <w:p>
-      <w:pPr>
-        <w:autoSpaceDE w:val="0"/>
-        <w:autoSpaceDN w:val="0"/>
-        <w:adjustRightInd w:val="0"/>
-        <w:spacing w:after="0" w:line="240" w:lineRule="auto"/>
-        <w:rPr>
-          <w:rFonts w:ascii="Times New Roman" w:hAnsi="Times New Roman" w:cs="Times New Roman"/>
-          <w:bCs/>
-          <w:color w:val="000000"/>
-          <w:sz w:val="24"/>
-          <w:szCs w:val="24"/>
-        </w:rPr>
-      </w:pPr>
-    </w:p>
-    <w:p>
-      <w:pPr>
-        <w:autoSpaceDE w:val="0"/>
-        <w:autoSpaceDN w:val="0"/>
-        <w:adjustRightInd w:val="0"/>
-        <w:spacing w:after="0" w:line="240" w:lineRule="auto"/>
-        <w:rPr>
-          <w:rFonts w:ascii="Times New Roman" w:hAnsi="Times New Roman" w:cs="Times New Roman"/>
-          <w:bCs/>
-          <w:color w:val="000000"/>
-          <w:sz w:val="24"/>
-          <w:szCs w:val="24"/>
-        </w:rPr>
-      </w:pPr>
-    </w:p>
-    <w:p>
-      <w:pPr>
-        <w:autoSpaceDE w:val="0"/>
-        <w:autoSpaceDN w:val="0"/>
-        <w:adjustRightInd w:val="0"/>
-        <w:spacing w:after="0" w:line="240" w:lineRule="auto"/>
-        <w:rPr>
-          <w:rFonts w:ascii="Times New Roman" w:hAnsi="Times New Roman" w:cs="Times New Roman"/>
-          <w:bCs/>
-          <w:color w:val="000000"/>
-          <w:sz w:val="24"/>
-          <w:szCs w:val="24"/>
-        </w:rPr>
-      </w:pPr>
-    </w:p>
-    <w:p>
-      <w:pPr>
-        <w:autoSpaceDE w:val="0"/>
-        <w:autoSpaceDN w:val="0"/>
-        <w:adjustRightInd w:val="0"/>
-        <w:spacing w:after="0" w:line="240" w:lineRule="auto"/>
-        <w:rPr>
-          <w:rFonts w:ascii="Times New Roman" w:hAnsi="Times New Roman" w:cs="Times New Roman"/>
-          <w:bCs/>
-          <w:color w:val="000000"/>
-          <w:sz w:val="24"/>
-          <w:szCs w:val="24"/>
-        </w:rPr>
-      </w:pPr>
-    </w:p>
-    <w:p>
-      <w:pPr>
-        <w:autoSpaceDE w:val="0"/>
-        <w:autoSpaceDN w:val="0"/>
-        <w:adjustRightInd w:val="0"/>
-        <w:spacing w:after="0" w:line="240" w:lineRule="auto"/>
-        <w:rPr>
-          <w:rFonts w:ascii="Times New Roman" w:hAnsi="Times New Roman" w:cs="Times New Roman"/>
-          <w:bCs/>
-          <w:color w:val="000000"/>
-          <w:sz w:val="24"/>
-          <w:szCs w:val="24"/>
-        </w:rPr>
-      </w:pPr>
-      <w:r>
-        <w:rPr>
-          <w:rFonts w:ascii="Times New Roman" w:hAnsi="Times New Roman" w:cs="Times New Roman"/>
-          <w:bCs/>
-          <w:color w:val="000000"/>
-          <w:sz w:val="24"/>
-          <w:szCs w:val="24"/>
-        </w:rPr>
-        <w:lastRenderedPageBreak/>
-        <w:t>Slide Search:</w:t>
-      </w:r>
-    </w:p>
-    <w:p>
-      <w:pPr>
-        <w:autoSpaceDE w:val="0"/>
-        <w:autoSpaceDN w:val="0"/>
-        <w:adjustRightInd w:val="0"/>
-        <w:spacing w:after="0" w:line="240" w:lineRule="auto"/>
-        <w:rPr>
-          <w:rFonts w:ascii="Times New Roman" w:hAnsi="Times New Roman" w:cs="Times New Roman"/>
-          <w:bCs/>
-          <w:color w:val="000000"/>
-          <w:sz w:val="24"/>
-          <w:szCs w:val="24"/>
-        </w:rPr>
-      </w:pPr>
-    </w:p>
-    <w:p>
-      <w:pPr>
-        <w:autoSpaceDE w:val="0"/>
-        <w:autoSpaceDN w:val="0"/>
-        <w:adjustRightInd w:val="0"/>
-        <w:spacing w:after="0" w:line="240" w:lineRule="auto"/>
-        <w:rPr>
-          <w:rFonts w:ascii="Times New Roman" w:hAnsi="Times New Roman" w:cs="Times New Roman"/>
-          <w:bCs/>
-          <w:color w:val="000000"/>
-          <w:sz w:val="24"/>
-          <w:szCs w:val="24"/>
-        </w:rPr>
-      </w:pPr>
-      <w:r>
-        <w:rPr>
-          <w:rFonts w:ascii="Times New Roman" w:hAnsi="Times New Roman" w:cs="Times New Roman"/>
-          <w:bCs/>
-          <w:noProof/>
-          <w:color w:val="000000"/>
-          <w:sz w:val="24"/>
-          <w:szCs w:val="24"/>
-        </w:rPr>
-        <w:drawing>
-          <wp:inline distT="0" distB="0" distL="0" distR="0">
-            <wp:extent cx="4276725" cy="5781675"/>
-            <wp:effectExtent l="19050" t="0" r="9525" b="0"/>
-            <wp:docPr id="6" name="Picture 5" descr="search3.PNG"/>
-            <wp:cNvGraphicFramePr>
-              <a:graphicFrameLocks xmlns:a="http://schemas.openxmlformats.org/drawingml/2006/main" noChangeAspect="1"/>
-            </wp:cNvGraphicFramePr>
-            <a:graphic xmlns:a="http://schemas.openxmlformats.org/drawingml/2006/main">
-              <a:graphicData uri="http://schemas.openxmlformats.org/drawingml/2006/picture">
-                <pic:pic xmlns:pic="http://schemas.openxmlformats.org/drawingml/2006/picture">
-                  <pic:nvPicPr>
-                    <pic:cNvPr id="0" name="search3.PNG"/>
-                    <pic:cNvPicPr/>
-                  </pic:nvPicPr>
-                  <pic:blipFill>
-                    <a:blip r:embed="rId20" cstate="print"/>
-                    <a:stretch>
-                      <a:fillRect/>
-                    </a:stretch>
-                  </pic:blipFill>
-                  <pic:spPr>
-                    <a:xfrm>
-                      <a:off x="0" y="0"/>
-                      <a:ext cx="4276725" cy="5781675"/>
-                    </a:xfrm>
-                    <a:prstGeom prst="rect">
-                      <a:avLst/>
-                    </a:prstGeom>
-                  </pic:spPr>
-                </pic:pic>
-              </a:graphicData>
-            </a:graphic>
-          </wp:inline>
-        </w:drawing>
-      </w:r>
-    </w:p>
-    <w:p>
-      <w:pPr>
-        <w:autoSpaceDE w:val="0"/>
-        <w:autoSpaceDN w:val="0"/>
-        <w:adjustRightInd w:val="0"/>
-        <w:spacing w:after="0" w:line="240" w:lineRule="auto"/>
-        <w:rPr>
           <w:rFonts w:ascii="Arial" w:hAnsi="Arial" w:cs="Arial"/>
           <w:b/>
           <w:color w:val="0000FF"/>
@@ -10500,449 +11821,6 @@
     </w:p>
     <w:p>
       <w:pPr>
-        <w:autoSpaceDE w:val="0"/>
-        <w:autoSpaceDN w:val="0"/>
-        <w:adjustRightInd w:val="0"/>
-        <w:spacing w:after="0" w:line="240" w:lineRule="auto"/>
-        <w:rPr>
-          <w:rFonts w:ascii="Arial" w:hAnsi="Arial" w:cs="Arial"/>
-          <w:b/>
-          <w:color w:val="0000FF"/>
-          <w:sz w:val="20"/>
-          <w:szCs w:val="20"/>
-          <w:u w:val="single"/>
-        </w:rPr>
-      </w:pPr>
-    </w:p>
-    <w:p>
-      <w:pPr>
-        <w:autoSpaceDE w:val="0"/>
-        <w:autoSpaceDN w:val="0"/>
-        <w:adjustRightInd w:val="0"/>
-        <w:spacing w:after="0" w:line="240" w:lineRule="auto"/>
-        <w:rPr>
-          <w:rFonts w:ascii="Times New Roman" w:hAnsi="Times New Roman" w:cs="Times New Roman"/>
-          <w:bCs/>
-          <w:color w:val="000000"/>
-          <w:sz w:val="24"/>
-          <w:szCs w:val="24"/>
-        </w:rPr>
-      </w:pPr>
-      <w:r>
-        <w:rPr>
-          <w:rFonts w:ascii="Times New Roman" w:hAnsi="Times New Roman" w:cs="Times New Roman"/>
-          <w:bCs/>
-          <w:color w:val="000000"/>
-          <w:sz w:val="24"/>
-          <w:szCs w:val="24"/>
-        </w:rPr>
-        <w:t>Clicking insert will insert the slide into the presentation being authored.  Remember, if the slide has tags and/or tagged slide components, any associated metadata parts will be retained from the source and saved to the .pptx currently being authored.</w:t>
-      </w:r>
-    </w:p>
-    <w:p>
-      <w:pPr>
-        <w:autoSpaceDE w:val="0"/>
-        <w:autoSpaceDN w:val="0"/>
-        <w:adjustRightInd w:val="0"/>
-        <w:spacing w:after="0" w:line="240" w:lineRule="auto"/>
-        <w:rPr>
-          <w:rFonts w:ascii="Times New Roman" w:hAnsi="Times New Roman" w:cs="Times New Roman"/>
-          <w:bCs/>
-          <w:color w:val="000000"/>
-          <w:sz w:val="24"/>
-          <w:szCs w:val="24"/>
-        </w:rPr>
-      </w:pPr>
-    </w:p>
-    <w:p>
-      <w:pPr>
-        <w:autoSpaceDE w:val="0"/>
-        <w:autoSpaceDN w:val="0"/>
-        <w:adjustRightInd w:val="0"/>
-        <w:spacing w:after="0" w:line="240" w:lineRule="auto"/>
-        <w:rPr>
-          <w:rFonts w:ascii="Times New Roman" w:hAnsi="Times New Roman" w:cs="Times New Roman"/>
-          <w:bCs/>
-          <w:color w:val="000000"/>
-          <w:sz w:val="24"/>
-          <w:szCs w:val="24"/>
-        </w:rPr>
-      </w:pPr>
-      <w:r>
-        <w:rPr>
-          <w:rFonts w:ascii="Times New Roman" w:hAnsi="Times New Roman" w:cs="Times New Roman"/>
-          <w:bCs/>
-          <w:color w:val="000000"/>
-          <w:sz w:val="24"/>
-          <w:szCs w:val="24"/>
-        </w:rPr>
-        <w:t>The undo button will remove the inserted slide as well as any custom XML parts that were added to the pptx package.</w:t>
-      </w:r>
-    </w:p>
-    <w:p>
-      <w:pPr>
-        <w:autoSpaceDE w:val="0"/>
-        <w:autoSpaceDN w:val="0"/>
-        <w:adjustRightInd w:val="0"/>
-        <w:spacing w:after="0" w:line="240" w:lineRule="auto"/>
-        <w:rPr>
-          <w:rFonts w:ascii="Times New Roman" w:hAnsi="Times New Roman" w:cs="Times New Roman"/>
-          <w:bCs/>
-          <w:color w:val="000000"/>
-          <w:sz w:val="24"/>
-          <w:szCs w:val="24"/>
-        </w:rPr>
-      </w:pPr>
-    </w:p>
-    <w:p>
-      <w:pPr>
-        <w:autoSpaceDE w:val="0"/>
-        <w:autoSpaceDN w:val="0"/>
-        <w:adjustRightInd w:val="0"/>
-        <w:spacing w:after="0" w:line="240" w:lineRule="auto"/>
-        <w:rPr>
-          <w:rFonts w:ascii="Times New Roman" w:hAnsi="Times New Roman" w:cs="Times New Roman"/>
-          <w:bCs/>
-          <w:color w:val="000000"/>
-          <w:sz w:val="24"/>
-          <w:szCs w:val="24"/>
-        </w:rPr>
-      </w:pPr>
-      <w:r>
-        <w:rPr>
-          <w:rFonts w:ascii="Times New Roman" w:hAnsi="Times New Roman" w:cs="Times New Roman"/>
-          <w:bCs/>
-          <w:color w:val="000000"/>
-          <w:sz w:val="24"/>
-          <w:szCs w:val="24"/>
-        </w:rPr>
-        <w:t>Note: the undo button is only active after it’s associated slide (or slide component) has been inserted.</w:t>
-      </w:r>
-    </w:p>
-    <w:p>
-      <w:pPr>
-        <w:autoSpaceDE w:val="0"/>
-        <w:autoSpaceDN w:val="0"/>
-        <w:adjustRightInd w:val="0"/>
-        <w:spacing w:after="0" w:line="240" w:lineRule="auto"/>
-        <w:rPr>
-          <w:rFonts w:ascii="Times New Roman" w:hAnsi="Times New Roman" w:cs="Times New Roman"/>
-          <w:bCs/>
-          <w:color w:val="000000"/>
-          <w:sz w:val="24"/>
-          <w:szCs w:val="24"/>
-        </w:rPr>
-      </w:pPr>
-    </w:p>
-    <w:p>
-      <w:pPr>
-        <w:autoSpaceDE w:val="0"/>
-        <w:autoSpaceDN w:val="0"/>
-        <w:adjustRightInd w:val="0"/>
-        <w:spacing w:after="0" w:line="240" w:lineRule="auto"/>
-        <w:rPr>
-          <w:rFonts w:ascii="Times New Roman" w:hAnsi="Times New Roman" w:cs="Times New Roman"/>
-          <w:bCs/>
-          <w:color w:val="000000"/>
-          <w:sz w:val="24"/>
-          <w:szCs w:val="24"/>
-        </w:rPr>
-      </w:pPr>
-    </w:p>
-    <w:p>
-      <w:pPr>
-        <w:autoSpaceDE w:val="0"/>
-        <w:autoSpaceDN w:val="0"/>
-        <w:adjustRightInd w:val="0"/>
-        <w:spacing w:after="0" w:line="240" w:lineRule="auto"/>
-        <w:rPr>
-          <w:rFonts w:ascii="Times New Roman" w:hAnsi="Times New Roman" w:cs="Times New Roman"/>
-          <w:bCs/>
-          <w:color w:val="000000"/>
-          <w:sz w:val="24"/>
-          <w:szCs w:val="24"/>
-        </w:rPr>
-      </w:pPr>
-      <w:r>
-        <w:rPr>
-          <w:rFonts w:ascii="Times New Roman" w:hAnsi="Times New Roman" w:cs="Times New Roman"/>
-          <w:bCs/>
-          <w:color w:val="000000"/>
-          <w:sz w:val="24"/>
-          <w:szCs w:val="24"/>
-        </w:rPr>
-        <w:t>WHERE DO THE THUMBNAILS COME FROM?</w:t>
-      </w:r>
-    </w:p>
-    <w:p>
-      <w:pPr>
-        <w:autoSpaceDE w:val="0"/>
-        <w:autoSpaceDN w:val="0"/>
-        <w:adjustRightInd w:val="0"/>
-        <w:spacing w:after="0" w:line="240" w:lineRule="auto"/>
-        <w:rPr>
-          <w:rFonts w:ascii="Times New Roman" w:hAnsi="Times New Roman" w:cs="Times New Roman"/>
-          <w:bCs/>
-          <w:color w:val="000000"/>
-          <w:sz w:val="24"/>
-          <w:szCs w:val="24"/>
-        </w:rPr>
-      </w:pPr>
-    </w:p>
-    <w:p>
-      <w:pPr>
-        <w:autoSpaceDE w:val="0"/>
-        <w:autoSpaceDN w:val="0"/>
-        <w:adjustRightInd w:val="0"/>
-        <w:spacing w:after="0" w:line="240" w:lineRule="auto"/>
-        <w:rPr>
-          <w:rFonts w:ascii="Times New Roman" w:hAnsi="Times New Roman" w:cs="Times New Roman"/>
-          <w:bCs/>
-          <w:color w:val="000000"/>
-          <w:sz w:val="24"/>
-          <w:szCs w:val="24"/>
-        </w:rPr>
-      </w:pPr>
-      <w:r>
-        <w:rPr>
-          <w:rFonts w:ascii="Times New Roman" w:hAnsi="Times New Roman" w:cs="Times New Roman"/>
-          <w:bCs/>
-          <w:color w:val="000000"/>
-          <w:sz w:val="24"/>
-          <w:szCs w:val="24"/>
-        </w:rPr>
-        <w:t xml:space="preserve">When you save to MarkLogic from the Office button </w:t>
-      </w:r>
-      <w:r>
-        <w:rPr>
-          <w:rFonts w:ascii="Times New Roman" w:hAnsi="Times New Roman" w:cs="Times New Roman"/>
-          <w:bCs/>
-          <w:color w:val="000000"/>
-          <w:sz w:val="24"/>
-          <w:szCs w:val="24"/>
-        </w:rPr>
-        <w:t>with</w:t>
-      </w:r>
-      <w:r>
-        <w:rPr>
-          <w:rFonts w:ascii="Times New Roman" w:hAnsi="Times New Roman" w:cs="Times New Roman"/>
-          <w:bCs/>
-          <w:color w:val="000000"/>
-          <w:sz w:val="24"/>
-          <w:szCs w:val="24"/>
-        </w:rPr>
-        <w:t xml:space="preserve">in PowerPoint, the .pptx as well as images </w:t>
-      </w:r>
-      <w:r>
-        <w:rPr>
-          <w:rFonts w:ascii="Times New Roman" w:hAnsi="Times New Roman" w:cs="Times New Roman"/>
-          <w:bCs/>
-          <w:color w:val="000000"/>
-          <w:sz w:val="24"/>
-          <w:szCs w:val="24"/>
-        </w:rPr>
-        <w:t>for each slide in</w:t>
-      </w:r>
-      <w:r>
-        <w:rPr>
-          <w:rFonts w:ascii="Times New Roman" w:hAnsi="Times New Roman" w:cs="Times New Roman"/>
-          <w:bCs/>
-          <w:color w:val="000000"/>
-          <w:sz w:val="24"/>
-          <w:szCs w:val="24"/>
-        </w:rPr>
-        <w:t xml:space="preserve"> the .pptx are saved to MarkLogic.</w:t>
-      </w:r>
-    </w:p>
-    <w:p>
-      <w:pPr>
-        <w:autoSpaceDE w:val="0"/>
-        <w:autoSpaceDN w:val="0"/>
-        <w:adjustRightInd w:val="0"/>
-        <w:spacing w:after="0" w:line="240" w:lineRule="auto"/>
-        <w:rPr>
-          <w:rFonts w:ascii="Times New Roman" w:hAnsi="Times New Roman" w:cs="Times New Roman"/>
-          <w:bCs/>
-          <w:color w:val="000000"/>
-          <w:sz w:val="24"/>
-          <w:szCs w:val="24"/>
-        </w:rPr>
-      </w:pPr>
-    </w:p>
-    <w:p>
-      <w:pPr>
-        <w:autoSpaceDE w:val="0"/>
-        <w:autoSpaceDN w:val="0"/>
-        <w:adjustRightInd w:val="0"/>
-        <w:spacing w:after="0" w:line="240" w:lineRule="auto"/>
-        <w:rPr>
-          <w:rFonts w:ascii="Times New Roman" w:hAnsi="Times New Roman" w:cs="Times New Roman"/>
-          <w:bCs/>
-          <w:color w:val="000000"/>
-          <w:sz w:val="24"/>
-          <w:szCs w:val="24"/>
-        </w:rPr>
-      </w:pPr>
-      <w:r>
-        <w:rPr>
-          <w:rFonts w:ascii="Times New Roman" w:hAnsi="Times New Roman" w:cs="Times New Roman"/>
-          <w:bCs/>
-          <w:color w:val="000000"/>
-          <w:sz w:val="24"/>
-          <w:szCs w:val="24"/>
-        </w:rPr>
-        <w:t>When we search on components, we use the same slide images.  The icon will either be a textbox or an image. The combination of the thumbnail, snippet, and icon help to inform which component will be inserted.  But you may mistakenly insert the wrong component.  That’s ok, just click undo and you can insert another.</w:t>
-      </w:r>
-    </w:p>
-    <w:p>
-      <w:pPr>
-        <w:autoSpaceDE w:val="0"/>
-        <w:autoSpaceDN w:val="0"/>
-        <w:adjustRightInd w:val="0"/>
-        <w:spacing w:after="0" w:line="240" w:lineRule="auto"/>
-        <w:rPr>
-          <w:rFonts w:ascii="Times New Roman" w:hAnsi="Times New Roman" w:cs="Times New Roman"/>
-          <w:bCs/>
-          <w:color w:val="000000"/>
-          <w:sz w:val="24"/>
-          <w:szCs w:val="24"/>
-        </w:rPr>
-      </w:pPr>
-    </w:p>
-    <w:p>
-      <w:pPr>
-        <w:autoSpaceDE w:val="0"/>
-        <w:autoSpaceDN w:val="0"/>
-        <w:adjustRightInd w:val="0"/>
-        <w:spacing w:after="0" w:line="240" w:lineRule="auto"/>
-        <w:rPr>
-          <w:rFonts w:ascii="Times New Roman" w:hAnsi="Times New Roman" w:cs="Times New Roman"/>
-          <w:bCs/>
-          <w:color w:val="000000"/>
-          <w:sz w:val="24"/>
-          <w:szCs w:val="24"/>
-        </w:rPr>
-      </w:pPr>
-      <w:r>
-        <w:rPr>
-          <w:rFonts w:ascii="Times New Roman" w:hAnsi="Times New Roman" w:cs="Times New Roman"/>
-          <w:bCs/>
-          <w:color w:val="000000"/>
-          <w:sz w:val="24"/>
-          <w:szCs w:val="24"/>
-        </w:rPr>
-        <w:t>Component Search:</w:t>
-      </w:r>
-    </w:p>
-    <w:p>
-      <w:pPr>
-        <w:autoSpaceDE w:val="0"/>
-        <w:autoSpaceDN w:val="0"/>
-        <w:adjustRightInd w:val="0"/>
-        <w:spacing w:after="0" w:line="240" w:lineRule="auto"/>
-        <w:rPr>
-          <w:rFonts w:ascii="Times New Roman" w:hAnsi="Times New Roman" w:cs="Times New Roman"/>
-          <w:bCs/>
-          <w:color w:val="000000"/>
-          <w:sz w:val="24"/>
-          <w:szCs w:val="24"/>
-        </w:rPr>
-      </w:pPr>
-    </w:p>
-    <w:p>
-      <w:pPr>
-        <w:autoSpaceDE w:val="0"/>
-        <w:autoSpaceDN w:val="0"/>
-        <w:adjustRightInd w:val="0"/>
-        <w:spacing w:after="0" w:line="240" w:lineRule="auto"/>
-        <w:rPr>
-          <w:rFonts w:ascii="Times New Roman" w:hAnsi="Times New Roman" w:cs="Times New Roman"/>
-          <w:bCs/>
-          <w:color w:val="000000"/>
-          <w:sz w:val="24"/>
-          <w:szCs w:val="24"/>
-        </w:rPr>
-      </w:pPr>
-      <w:r>
-        <w:rPr>
-          <w:rFonts w:ascii="Times New Roman" w:hAnsi="Times New Roman" w:cs="Times New Roman"/>
-          <w:bCs/>
-          <w:noProof/>
-          <w:color w:val="000000"/>
-          <w:sz w:val="24"/>
-          <w:szCs w:val="24"/>
-        </w:rPr>
-        <w:drawing>
-          <wp:inline distT="0" distB="0" distL="0" distR="0">
-            <wp:extent cx="4295775" cy="5800725"/>
-            <wp:effectExtent l="19050" t="0" r="9525" b="0"/>
-            <wp:docPr id="8" name="Picture 7" descr="search2.PNG"/>
-            <wp:cNvGraphicFramePr>
-              <a:graphicFrameLocks xmlns:a="http://schemas.openxmlformats.org/drawingml/2006/main" noChangeAspect="1"/>
-            </wp:cNvGraphicFramePr>
-            <a:graphic xmlns:a="http://schemas.openxmlformats.org/drawingml/2006/main">
-              <a:graphicData uri="http://schemas.openxmlformats.org/drawingml/2006/picture">
-                <pic:pic xmlns:pic="http://schemas.openxmlformats.org/drawingml/2006/picture">
-                  <pic:nvPicPr>
-                    <pic:cNvPr id="0" name="search2.PNG"/>
-                    <pic:cNvPicPr/>
-                  </pic:nvPicPr>
-                  <pic:blipFill>
-                    <a:blip r:embed="rId21" cstate="print"/>
-                    <a:stretch>
-                      <a:fillRect/>
-                    </a:stretch>
-                  </pic:blipFill>
-                  <pic:spPr>
-                    <a:xfrm>
-                      <a:off x="0" y="0"/>
-                      <a:ext cx="4295775" cy="5800725"/>
-                    </a:xfrm>
-                    <a:prstGeom prst="rect">
-                      <a:avLst/>
-                    </a:prstGeom>
-                  </pic:spPr>
-                </pic:pic>
-              </a:graphicData>
-            </a:graphic>
-          </wp:inline>
-        </w:drawing>
-      </w:r>
-    </w:p>
-    <w:p>
-      <w:pPr>
-        <w:autoSpaceDE w:val="0"/>
-        <w:autoSpaceDN w:val="0"/>
-        <w:adjustRightInd w:val="0"/>
-        <w:spacing w:after="0" w:line="240" w:lineRule="auto"/>
-        <w:rPr>
-          <w:rFonts w:ascii="Arial" w:hAnsi="Arial" w:cs="Arial"/>
-          <w:b/>
-          <w:color w:val="0000FF"/>
-          <w:sz w:val="20"/>
-          <w:szCs w:val="20"/>
-          <w:u w:val="single"/>
-        </w:rPr>
-      </w:pPr>
-    </w:p>
-    <w:p>
-      <w:pPr>
-        <w:autoSpaceDE w:val="0"/>
-        <w:autoSpaceDN w:val="0"/>
-        <w:adjustRightInd w:val="0"/>
-        <w:spacing w:after="0" w:line="240" w:lineRule="auto"/>
-        <w:rPr>
-          <w:rFonts w:ascii="Arial" w:hAnsi="Arial" w:cs="Arial"/>
-          <w:b/>
-          <w:color w:val="0000FF"/>
-          <w:sz w:val="20"/>
-          <w:szCs w:val="20"/>
-          <w:u w:val="single"/>
-        </w:rPr>
-      </w:pPr>
-    </w:p>
-    <w:p>
-      <w:pPr>
         <w:pStyle w:val="ListParagraph"/>
         <w:numPr>
           <w:ilvl w:val="0"/>
@@ -10952,6 +11830,7 @@
         <w:autoSpaceDN w:val="0"/>
         <w:adjustRightInd w:val="0"/>
         <w:spacing w:after="0" w:line="240" w:lineRule="auto"/>
+        <w:outlineLvl w:val="0"/>
         <w:rPr>
           <w:rFonts w:ascii="Arial" w:hAnsi="Arial" w:cs="Arial"/>
           <w:b/>
@@ -10961,6 +11840,7 @@
           <w:szCs w:val="32"/>
         </w:rPr>
       </w:pPr>
+      <w:bookmarkStart w:id="6" w:name="_Toc273629245"/>
       <w:r>
         <w:rPr>
           <w:rFonts w:ascii="Arial" w:hAnsi="Arial" w:cs="Arial"/>
@@ -10983,6 +11863,7 @@
         </w:rPr>
         <w:t>Files of Interest</w:t>
       </w:r>
+      <w:bookmarkEnd w:id="6"/>
     </w:p>
     <w:p>
       <w:pPr>
@@ -13362,6 +14243,31 @@
 
 <file path=word/footer2.xml><?xml version="1.0" encoding="utf-8"?>
 <w:ftr xmlns:ve="http://schemas.openxmlformats.org/markup-compatibility/2006" xmlns:o="urn:schemas-microsoft-com:office:office" xmlns:r="http://schemas.openxmlformats.org/officeDocument/2006/relationships" xmlns:m="http://schemas.openxmlformats.org/officeDocument/2006/math" xmlns:v="urn:schemas-microsoft-com:vml" xmlns:wp="http://schemas.openxmlformats.org/drawingml/2006/wordprocessingDrawing" xmlns:w10="urn:schemas-microsoft-com:office:word" xmlns:w="http://schemas.openxmlformats.org/wordprocessingml/2006/main" xmlns:wne="http://schemas.microsoft.com/office/word/2006/wordml">
+  <w:sdt>
+    <w:sdtPr>
+      <w:id w:val="31716391"/>
+      <w:docPartObj>
+        <w:docPartGallery w:val="Page Numbers (Bottom of Page)"/>
+        <w:docPartUnique/>
+      </w:docPartObj>
+    </w:sdtPr>
+    <w:sdtContent>
+      <w:p>
+        <w:pPr>
+          <w:pStyle w:val="Footer"/>
+          <w:jc w:val="right"/>
+        </w:pPr>
+        <w:fldSimple w:instr=" PAGE   \* MERGEFORMAT ">
+          <w:r>
+            <w:rPr>
+              <w:noProof/>
+            </w:rPr>
+            <w:t>1</w:t>
+          </w:r>
+        </w:fldSimple>
+      </w:p>
+    </w:sdtContent>
+  </w:sdt>
   <w:p>
     <w:pPr>
       <w:pStyle w:val="Footer"/>
@@ -15059,6 +15965,95 @@
     </w:lvl>
   </w:abstractNum>
   <w:abstractNum w:abstractNumId="16">
+    <w:nsid w:val="4D8D62CE"/>
+    <w:multiLevelType w:val="hybridMultilevel"/>
+    <w:tmpl w:val="7D42C0EA"/>
+    <w:lvl w:ilvl="0" w:tplc="04090011">
+      <w:start w:val="1"/>
+      <w:numFmt w:val="decimal"/>
+      <w:lvlText w:val="%1)"/>
+      <w:lvlJc w:val="left"/>
+      <w:pPr>
+        <w:ind w:left="720" w:hanging="360"/>
+      </w:pPr>
+      <w:rPr>
+        <w:rFonts w:hint="default"/>
+      </w:rPr>
+    </w:lvl>
+    <w:lvl w:ilvl="1" w:tplc="04090019" w:tentative="1">
+      <w:start w:val="1"/>
+      <w:numFmt w:val="lowerLetter"/>
+      <w:lvlText w:val="%2."/>
+      <w:lvlJc w:val="left"/>
+      <w:pPr>
+        <w:ind w:left="1440" w:hanging="360"/>
+      </w:pPr>
+    </w:lvl>
+    <w:lvl w:ilvl="2" w:tplc="0409001B" w:tentative="1">
+      <w:start w:val="1"/>
+      <w:numFmt w:val="lowerRoman"/>
+      <w:lvlText w:val="%3."/>
+      <w:lvlJc w:val="right"/>
+      <w:pPr>
+        <w:ind w:left="2160" w:hanging="180"/>
+      </w:pPr>
+    </w:lvl>
+    <w:lvl w:ilvl="3" w:tplc="0409000F" w:tentative="1">
+      <w:start w:val="1"/>
+      <w:numFmt w:val="decimal"/>
+      <w:lvlText w:val="%4."/>
+      <w:lvlJc w:val="left"/>
+      <w:pPr>
+        <w:ind w:left="2880" w:hanging="360"/>
+      </w:pPr>
+    </w:lvl>
+    <w:lvl w:ilvl="4" w:tplc="04090019" w:tentative="1">
+      <w:start w:val="1"/>
+      <w:numFmt w:val="lowerLetter"/>
+      <w:lvlText w:val="%5."/>
+      <w:lvlJc w:val="left"/>
+      <w:pPr>
+        <w:ind w:left="3600" w:hanging="360"/>
+      </w:pPr>
+    </w:lvl>
+    <w:lvl w:ilvl="5" w:tplc="0409001B" w:tentative="1">
+      <w:start w:val="1"/>
+      <w:numFmt w:val="lowerRoman"/>
+      <w:lvlText w:val="%6."/>
+      <w:lvlJc w:val="right"/>
+      <w:pPr>
+        <w:ind w:left="4320" w:hanging="180"/>
+      </w:pPr>
+    </w:lvl>
+    <w:lvl w:ilvl="6" w:tplc="0409000F" w:tentative="1">
+      <w:start w:val="1"/>
+      <w:numFmt w:val="decimal"/>
+      <w:lvlText w:val="%7."/>
+      <w:lvlJc w:val="left"/>
+      <w:pPr>
+        <w:ind w:left="5040" w:hanging="360"/>
+      </w:pPr>
+    </w:lvl>
+    <w:lvl w:ilvl="7" w:tplc="04090019" w:tentative="1">
+      <w:start w:val="1"/>
+      <w:numFmt w:val="lowerLetter"/>
+      <w:lvlText w:val="%8."/>
+      <w:lvlJc w:val="left"/>
+      <w:pPr>
+        <w:ind w:left="5760" w:hanging="360"/>
+      </w:pPr>
+    </w:lvl>
+    <w:lvl w:ilvl="8" w:tplc="0409001B" w:tentative="1">
+      <w:start w:val="1"/>
+      <w:numFmt w:val="lowerRoman"/>
+      <w:lvlText w:val="%9."/>
+      <w:lvlJc w:val="right"/>
+      <w:pPr>
+        <w:ind w:left="6480" w:hanging="180"/>
+      </w:pPr>
+    </w:lvl>
+  </w:abstractNum>
+  <w:abstractNum w:abstractNumId="17">
     <w:nsid w:val="4F680266"/>
     <w:multiLevelType w:val="hybridMultilevel"/>
     <w:tmpl w:val="F0EE7BFA"/>
@@ -15170,7 +16165,7 @@
       </w:rPr>
     </w:lvl>
   </w:abstractNum>
-  <w:abstractNum w:abstractNumId="17">
+  <w:abstractNum w:abstractNumId="18">
     <w:nsid w:val="52AD7524"/>
     <w:multiLevelType w:val="hybridMultilevel"/>
     <w:tmpl w:val="1DE4F7C0"/>
@@ -15261,7 +16256,7 @@
       </w:pPr>
     </w:lvl>
   </w:abstractNum>
-  <w:abstractNum w:abstractNumId="18">
+  <w:abstractNum w:abstractNumId="19">
     <w:nsid w:val="542605B1"/>
     <w:multiLevelType w:val="hybridMultilevel"/>
     <w:tmpl w:val="3FD08B36"/>
@@ -15373,7 +16368,7 @@
       </w:rPr>
     </w:lvl>
   </w:abstractNum>
-  <w:abstractNum w:abstractNumId="19">
+  <w:abstractNum w:abstractNumId="20">
     <w:nsid w:val="5A123206"/>
     <w:multiLevelType w:val="hybridMultilevel"/>
     <w:tmpl w:val="7A8E1A82"/>
@@ -15462,7 +16457,7 @@
       </w:pPr>
     </w:lvl>
   </w:abstractNum>
-  <w:abstractNum w:abstractNumId="20">
+  <w:abstractNum w:abstractNumId="21">
     <w:nsid w:val="6FE0274C"/>
     <w:multiLevelType w:val="hybridMultilevel"/>
     <w:tmpl w:val="63401624"/>
@@ -15551,7 +16546,7 @@
       </w:pPr>
     </w:lvl>
   </w:abstractNum>
-  <w:abstractNum w:abstractNumId="21">
+  <w:abstractNum w:abstractNumId="22">
     <w:nsid w:val="700B1900"/>
     <w:multiLevelType w:val="hybridMultilevel"/>
     <w:tmpl w:val="7AD80FA0"/>
@@ -15640,7 +16635,7 @@
       </w:pPr>
     </w:lvl>
   </w:abstractNum>
-  <w:abstractNum w:abstractNumId="22">
+  <w:abstractNum w:abstractNumId="23">
     <w:nsid w:val="72C95693"/>
     <w:multiLevelType w:val="hybridMultilevel"/>
     <w:tmpl w:val="19AC22AE"/>
@@ -15729,7 +16724,7 @@
       </w:pPr>
     </w:lvl>
   </w:abstractNum>
-  <w:abstractNum w:abstractNumId="23">
+  <w:abstractNum w:abstractNumId="24">
     <w:nsid w:val="76C35D44"/>
     <w:multiLevelType w:val="hybridMultilevel"/>
     <w:tmpl w:val="8E6E9F94"/>
@@ -15818,7 +16813,7 @@
       </w:pPr>
     </w:lvl>
   </w:abstractNum>
-  <w:abstractNum w:abstractNumId="24">
+  <w:abstractNum w:abstractNumId="25">
     <w:nsid w:val="7AB365C8"/>
     <w:multiLevelType w:val="hybridMultilevel"/>
     <w:tmpl w:val="ED28C26E"/>
@@ -15907,7 +16902,7 @@
       </w:pPr>
     </w:lvl>
   </w:abstractNum>
-  <w:abstractNum w:abstractNumId="25">
+  <w:abstractNum w:abstractNumId="26">
     <w:nsid w:val="7BAF335F"/>
     <w:multiLevelType w:val="hybridMultilevel"/>
     <w:tmpl w:val="E2EC1462"/>
@@ -16019,7 +17014,7 @@
       </w:rPr>
     </w:lvl>
   </w:abstractNum>
-  <w:abstractNum w:abstractNumId="26">
+  <w:abstractNum w:abstractNumId="27">
     <w:nsid w:val="7F3E378B"/>
     <w:multiLevelType w:val="hybridMultilevel"/>
     <w:tmpl w:val="D7022706"/>
@@ -16115,16 +17110,16 @@
     <w:abstractNumId w:val="14"/>
   </w:num>
   <w:num w:numId="3">
-    <w:abstractNumId w:val="25"/>
+    <w:abstractNumId w:val="26"/>
   </w:num>
   <w:num w:numId="4">
     <w:abstractNumId w:val="8"/>
   </w:num>
   <w:num w:numId="5">
-    <w:abstractNumId w:val="16"/>
+    <w:abstractNumId w:val="17"/>
   </w:num>
   <w:num w:numId="6">
-    <w:abstractNumId w:val="18"/>
+    <w:abstractNumId w:val="19"/>
   </w:num>
   <w:num w:numId="7">
     <w:abstractNumId w:val="3"/>
@@ -16139,10 +17134,10 @@
     <w:abstractNumId w:val="10"/>
   </w:num>
   <w:num w:numId="11">
-    <w:abstractNumId w:val="23"/>
+    <w:abstractNumId w:val="24"/>
   </w:num>
   <w:num w:numId="12">
-    <w:abstractNumId w:val="22"/>
+    <w:abstractNumId w:val="23"/>
   </w:num>
   <w:num w:numId="13">
     <w:abstractNumId w:val="7"/>
@@ -16157,13 +17152,13 @@
     <w:abstractNumId w:val="5"/>
   </w:num>
   <w:num w:numId="17">
+    <w:abstractNumId w:val="22"/>
+  </w:num>
+  <w:num w:numId="18">
     <w:abstractNumId w:val="21"/>
   </w:num>
-  <w:num w:numId="18">
-    <w:abstractNumId w:val="20"/>
-  </w:num>
   <w:num w:numId="19">
-    <w:abstractNumId w:val="17"/>
+    <w:abstractNumId w:val="18"/>
   </w:num>
   <w:num w:numId="20">
     <w:abstractNumId w:val="2"/>
@@ -16172,10 +17167,10 @@
     <w:abstractNumId w:val="9"/>
   </w:num>
   <w:num w:numId="22">
-    <w:abstractNumId w:val="19"/>
+    <w:abstractNumId w:val="20"/>
   </w:num>
   <w:num w:numId="23">
-    <w:abstractNumId w:val="26"/>
+    <w:abstractNumId w:val="27"/>
   </w:num>
   <w:num w:numId="24">
     <w:abstractNumId w:val="4"/>
@@ -16184,10 +17179,13 @@
     <w:abstractNumId w:val="11"/>
   </w:num>
   <w:num w:numId="26">
-    <w:abstractNumId w:val="24"/>
+    <w:abstractNumId w:val="25"/>
   </w:num>
   <w:num w:numId="27">
     <w:abstractNumId w:val="1"/>
+  </w:num>
+  <w:num w:numId="28">
+    <w:abstractNumId w:val="16"/>
   </w:num>
   <w:numIdMacAtCleanup w:val="27"/>
 </w:numbering>
@@ -16353,6 +17351,54 @@
     <w:name w:val="Normal"/>
     <w:qFormat/>
     <w:rsid w:val="00951ED4"/>
+  </w:style>
+  <w:style w:type="paragraph" w:styleId="Heading1">
+    <w:name w:val="heading 1"/>
+    <w:basedOn w:val="Normal"/>
+    <w:next w:val="Normal"/>
+    <w:link w:val="Heading1Char"/>
+    <w:uiPriority w:val="9"/>
+    <w:qFormat/>
+    <w:rsid w:val="00B62FDF"/>
+    <w:pPr>
+      <w:keepNext/>
+      <w:keepLines/>
+      <w:spacing w:before="480" w:after="0"/>
+      <w:outlineLvl w:val="0"/>
+    </w:pPr>
+    <w:rPr>
+      <w:rFonts w:asciiTheme="majorHAnsi" w:eastAsiaTheme="majorEastAsia" w:hAnsiTheme="majorHAnsi" w:cstheme="majorBidi"/>
+      <w:b/>
+      <w:bCs/>
+      <w:color w:val="365F91" w:themeColor="accent1" w:themeShade="BF"/>
+      <w:sz w:val="28"/>
+      <w:szCs w:val="28"/>
+    </w:rPr>
+  </w:style>
+  <w:style w:type="paragraph" w:styleId="Heading2">
+    <w:name w:val="heading 2"/>
+    <w:basedOn w:val="Normal"/>
+    <w:next w:val="Normal"/>
+    <w:link w:val="Heading2Char"/>
+    <w:uiPriority w:val="9"/>
+    <w:semiHidden/>
+    <w:unhideWhenUsed/>
+    <w:qFormat/>
+    <w:rsid w:val="00B62FDF"/>
+    <w:pPr>
+      <w:keepNext/>
+      <w:keepLines/>
+      <w:spacing w:before="200" w:after="0"/>
+      <w:outlineLvl w:val="1"/>
+    </w:pPr>
+    <w:rPr>
+      <w:rFonts w:asciiTheme="majorHAnsi" w:eastAsiaTheme="majorEastAsia" w:hAnsiTheme="majorHAnsi" w:cstheme="majorBidi"/>
+      <w:b/>
+      <w:bCs/>
+      <w:color w:val="4F81BD" w:themeColor="accent1"/>
+      <w:sz w:val="26"/>
+      <w:szCs w:val="26"/>
+    </w:rPr>
   </w:style>
   <w:style w:type="character" w:default="1" w:styleId="DefaultParagraphFont">
     <w:name w:val="Default Paragraph Font"/>
@@ -16527,6 +17573,75 @@
         <w:right w:w="108" w:type="dxa"/>
       </w:tblCellMar>
     </w:tblPr>
+  </w:style>
+  <w:style w:type="character" w:customStyle="1" w:styleId="Heading1Char">
+    <w:name w:val="Heading 1 Char"/>
+    <w:basedOn w:val="DefaultParagraphFont"/>
+    <w:link w:val="Heading1"/>
+    <w:uiPriority w:val="9"/>
+    <w:rsid w:val="00B62FDF"/>
+    <w:rPr>
+      <w:rFonts w:asciiTheme="majorHAnsi" w:eastAsiaTheme="majorEastAsia" w:hAnsiTheme="majorHAnsi" w:cstheme="majorBidi"/>
+      <w:b/>
+      <w:bCs/>
+      <w:color w:val="365F91" w:themeColor="accent1" w:themeShade="BF"/>
+      <w:sz w:val="28"/>
+      <w:szCs w:val="28"/>
+    </w:rPr>
+  </w:style>
+  <w:style w:type="paragraph" w:styleId="TOCHeading">
+    <w:name w:val="TOC Heading"/>
+    <w:basedOn w:val="Heading1"/>
+    <w:next w:val="Normal"/>
+    <w:uiPriority w:val="39"/>
+    <w:semiHidden/>
+    <w:unhideWhenUsed/>
+    <w:qFormat/>
+    <w:rsid w:val="00B62FDF"/>
+    <w:pPr>
+      <w:outlineLvl w:val="9"/>
+    </w:pPr>
+  </w:style>
+  <w:style w:type="character" w:customStyle="1" w:styleId="Heading2Char">
+    <w:name w:val="Heading 2 Char"/>
+    <w:basedOn w:val="DefaultParagraphFont"/>
+    <w:link w:val="Heading2"/>
+    <w:uiPriority w:val="9"/>
+    <w:semiHidden/>
+    <w:rsid w:val="00B62FDF"/>
+    <w:rPr>
+      <w:rFonts w:asciiTheme="majorHAnsi" w:eastAsiaTheme="majorEastAsia" w:hAnsiTheme="majorHAnsi" w:cstheme="majorBidi"/>
+      <w:b/>
+      <w:bCs/>
+      <w:color w:val="4F81BD" w:themeColor="accent1"/>
+      <w:sz w:val="26"/>
+      <w:szCs w:val="26"/>
+    </w:rPr>
+  </w:style>
+  <w:style w:type="paragraph" w:styleId="TOC1">
+    <w:name w:val="toc 1"/>
+    <w:basedOn w:val="Normal"/>
+    <w:next w:val="Normal"/>
+    <w:autoRedefine/>
+    <w:uiPriority w:val="39"/>
+    <w:unhideWhenUsed/>
+    <w:rsid w:val="00B62FDF"/>
+    <w:pPr>
+      <w:spacing w:after="100"/>
+    </w:pPr>
+  </w:style>
+  <w:style w:type="paragraph" w:styleId="TOC2">
+    <w:name w:val="toc 2"/>
+    <w:basedOn w:val="Normal"/>
+    <w:next w:val="Normal"/>
+    <w:autoRedefine/>
+    <w:uiPriority w:val="39"/>
+    <w:unhideWhenUsed/>
+    <w:rsid w:val="00025BF5"/>
+    <w:pPr>
+      <w:spacing w:after="100"/>
+      <w:ind w:left="220"/>
+    </w:pPr>
   </w:style>
 </w:styles>
 </file>
@@ -16819,7 +17934,7 @@
 </file>
 
 <file path=customXml/itemProps1.xml><?xml version="1.0" encoding="utf-8"?>
-<ds:datastoreItem xmlns:ds="http://schemas.openxmlformats.org/officeDocument/2006/customXml" ds:itemID="{442CBCEF-76E0-4F50-8618-584339DC4409}">
+<ds:datastoreItem xmlns:ds="http://schemas.openxmlformats.org/officeDocument/2006/customXml" ds:itemID="{6932663B-3985-4378-9FA4-7CEF23C03898}">
   <ds:schemaRefs>
     <ds:schemaRef ds:uri="http://schemas.openxmlformats.org/officeDocument/2006/bibliography"/>
   </ds:schemaRefs>

</xml_diff>